<commit_message>
Responded to TE comments on Chapter 8
</commit_message>
<xml_diff>
--- a/manuscript/chapter08/MVC2iA_CH_08.docx
+++ b/manuscript/chapter08/MVC2iA_CH_08.docx
@@ -301,16 +301,10 @@
         <w:pStyle w:val="Head1"/>
       </w:pPr>
       <w:commentRangeStart w:id="0"/>
-      <w:del w:id="1" w:author="JSkinner" w:date="2010-02-28T11:35:00Z">
-        <w:r>
-          <w:delText>2</w:delText>
-        </w:r>
-      </w:del>
-      <w:ins w:id="2" w:author="JSkinner" w:date="2010-02-28T11:35:00Z">
-        <w:r>
-          <w:t>8</w:t>
-        </w:r>
-      </w:ins>
+      <w:commentRangeStart w:id="1"/>
+      <w:r>
+        <w:t>8</w:t>
+      </w:r>
       <w:r>
         <w:t xml:space="preserve">.1 </w:t>
       </w:r>
@@ -325,6 +319,17 @@
         </w:rPr>
         <w:commentReference w:id="0"/>
       </w:r>
+      <w:commentRangeEnd w:id="1"/>
+      <w:r>
+        <w:rPr>
+          <w:rFonts w:ascii="Verdana" w:hAnsi="Verdana"/>
+          <w:b w:val="0"/>
+          <w:i w:val="0"/>
+          <w:color w:val="000000"/>
+          <w:sz w:val="16"/>
+        </w:rPr>
+        <w:commentReference w:id="1"/>
+      </w:r>
       <w:r>
         <w:t>Understanding the basics of</w:t>
       </w:r>
@@ -360,9 +365,26 @@
       <w:r>
         <w:t xml:space="preserve">. We refer to the domain model as the </w:t>
       </w:r>
+      <w:commentRangeStart w:id="2"/>
       <w:commentRangeStart w:id="3"/>
       <w:r>
+        <w:rPr>
+          <w:rStyle w:val="Italics"/>
+          <w:rPrChange w:id="4" w:author="Jeffrey" w:date="2010-03-07T22:35:00Z">
+            <w:rPr/>
+          </w:rPrChange>
+        </w:rPr>
         <w:t>object graph</w:t>
+      </w:r>
+      <w:commentRangeEnd w:id="2"/>
+      <w:r>
+        <w:rPr>
+          <w:rStyle w:val="Italics"/>
+          <w:rPrChange w:id="5" w:author="Jeffrey" w:date="2010-03-07T22:35:00Z">
+            <w:rPr/>
+          </w:rPrChange>
+        </w:rPr>
+        <w:commentReference w:id="2"/>
       </w:r>
       <w:commentRangeEnd w:id="3"/>
       <w:r>
@@ -817,16 +839,9 @@
       <w:pPr>
         <w:pStyle w:val="Head1"/>
       </w:pPr>
-      <w:del w:id="4" w:author="JSkinner" w:date="2010-02-28T11:35:00Z">
-        <w:r>
-          <w:delText>2</w:delText>
-        </w:r>
-      </w:del>
-      <w:ins w:id="5" w:author="JSkinner" w:date="2010-02-28T11:35:00Z">
-        <w:r>
-          <w:t>8</w:t>
-        </w:r>
-      </w:ins>
+      <w:r>
+        <w:t>8</w:t>
+      </w:r>
       <w:r>
         <w:t>.2 A sample domain model</w:t>
       </w:r>
@@ -841,16 +856,9 @@
       <w:r>
         <w:t xml:space="preserve">In figure </w:t>
       </w:r>
-      <w:del w:id="6" w:author="JSkinner" w:date="2010-02-28T11:35:00Z">
-        <w:r>
-          <w:delText>2</w:delText>
-        </w:r>
-      </w:del>
-      <w:ins w:id="7" w:author="JSkinner" w:date="2010-02-28T11:35:00Z">
-        <w:r>
-          <w:t>8</w:t>
-        </w:r>
-      </w:ins>
+      <w:r>
+        <w:t>8</w:t>
+      </w:r>
       <w:r>
         <w:t xml:space="preserve">.1, you see </w:t>
       </w:r>
@@ -871,7 +879,6 @@
       <w:r>
         <w:rPr>
           <w:noProof/>
-          <w:lang w:val="en-GB" w:eastAsia="en-GB"/>
         </w:rPr>
         <w:drawing>
           <wp:inline distT="0" distB="0" distL="0" distR="0">
@@ -927,16 +934,9 @@
       <w:r>
         <w:t xml:space="preserve">Figure </w:t>
       </w:r>
-      <w:del w:id="8" w:author="JSkinner" w:date="2010-02-28T11:35:00Z">
-        <w:r>
-          <w:delText>2</w:delText>
-        </w:r>
-      </w:del>
-      <w:ins w:id="9" w:author="JSkinner" w:date="2010-02-28T11:35:00Z">
-        <w:r>
-          <w:t>8</w:t>
-        </w:r>
-      </w:ins>
+      <w:r>
+        <w:t>8</w:t>
+      </w:r>
       <w:r>
         <w:t>.1 An example domain model</w:t>
       </w:r>
@@ -945,24 +945,17 @@
       <w:pPr>
         <w:pStyle w:val="Head2"/>
       </w:pPr>
-      <w:bookmarkStart w:id="10" w:name="_Toc187488023"/>
-      <w:bookmarkStart w:id="11" w:name="_Toc211836307"/>
-      <w:bookmarkStart w:id="12" w:name="_Toc211836543"/>
-      <w:bookmarkStart w:id="13" w:name="_Toc211836579"/>
-      <w:bookmarkStart w:id="14" w:name="_Toc211838317"/>
-      <w:bookmarkStart w:id="15" w:name="_Toc226364330"/>
-      <w:bookmarkStart w:id="16" w:name="_Toc227226880"/>
-      <w:bookmarkStart w:id="17" w:name="_Toc231358039"/>
-      <w:del w:id="18" w:author="JSkinner" w:date="2010-02-28T11:35:00Z">
-        <w:r>
-          <w:delText>2</w:delText>
-        </w:r>
-      </w:del>
-      <w:ins w:id="19" w:author="JSkinner" w:date="2010-02-28T11:35:00Z">
-        <w:r>
-          <w:t>8</w:t>
-        </w:r>
-      </w:ins>
+      <w:bookmarkStart w:id="6" w:name="_Toc187488023"/>
+      <w:bookmarkStart w:id="7" w:name="_Toc211836307"/>
+      <w:bookmarkStart w:id="8" w:name="_Toc211836543"/>
+      <w:bookmarkStart w:id="9" w:name="_Toc211836579"/>
+      <w:bookmarkStart w:id="10" w:name="_Toc211838317"/>
+      <w:bookmarkStart w:id="11" w:name="_Toc226364330"/>
+      <w:bookmarkStart w:id="12" w:name="_Toc227226880"/>
+      <w:bookmarkStart w:id="13" w:name="_Toc231358039"/>
+      <w:r>
+        <w:t>8</w:t>
+      </w:r>
       <w:r>
         <w:t>.2.1 Key entities</w:t>
       </w:r>
@@ -984,14 +977,14 @@
       <w:r>
         <w:t xml:space="preserve"> and value objects</w:t>
       </w:r>
+      <w:bookmarkEnd w:id="6"/>
+      <w:bookmarkEnd w:id="7"/>
+      <w:bookmarkEnd w:id="8"/>
+      <w:bookmarkEnd w:id="9"/>
       <w:bookmarkEnd w:id="10"/>
       <w:bookmarkEnd w:id="11"/>
       <w:bookmarkEnd w:id="12"/>
       <w:bookmarkEnd w:id="13"/>
-      <w:bookmarkEnd w:id="14"/>
-      <w:bookmarkEnd w:id="15"/>
-      <w:bookmarkEnd w:id="16"/>
-      <w:bookmarkEnd w:id="17"/>
       <w:r>
         <w:fldChar w:fldCharType="begin"/>
       </w:r>
@@ -1021,16 +1014,9 @@
       <w:r>
         <w:t xml:space="preserve">Figure </w:t>
       </w:r>
-      <w:del w:id="20" w:author="JSkinner" w:date="2010-02-28T11:35:00Z">
-        <w:r>
-          <w:delText>2</w:delText>
-        </w:r>
-      </w:del>
-      <w:ins w:id="21" w:author="JSkinner" w:date="2010-02-28T11:35:00Z">
-        <w:r>
-          <w:t>8</w:t>
-        </w:r>
-      </w:ins>
+      <w:r>
+        <w:t>8</w:t>
+      </w:r>
       <w:r>
         <w:t xml:space="preserve">.1 shows some of the entities and value objects in play within our domain model. The entities are the </w:t>
       </w:r>
@@ -1276,11 +1262,6 @@
       <w:r>
         <w:t>customer</w:t>
       </w:r>
-      <w:del w:id="22" w:author="JSkinner" w:date="2010-02-28T11:37:00Z">
-        <w:r>
-          <w:delText>s</w:delText>
-        </w:r>
-      </w:del>
       <w:r>
         <w:t xml:space="preserve">’s </w:t>
       </w:r>
@@ -1484,13 +1465,30 @@
       <w:r>
         <w:t xml:space="preserve">what are called </w:t>
       </w:r>
-      <w:commentRangeStart w:id="23"/>
-      <w:r>
+      <w:commentRangeStart w:id="14"/>
+      <w:commentRangeStart w:id="15"/>
+      <w:r>
+        <w:rPr>
+          <w:rStyle w:val="Italics"/>
+          <w:rPrChange w:id="16" w:author="Jeffrey" w:date="2010-03-07T22:35:00Z">
+            <w:rPr/>
+          </w:rPrChange>
+        </w:rPr>
         <w:t>aggregates</w:t>
       </w:r>
-      <w:commentRangeEnd w:id="23"/>
-      <w:r>
-        <w:commentReference w:id="23"/>
+      <w:commentRangeEnd w:id="14"/>
+      <w:r>
+        <w:rPr>
+          <w:rStyle w:val="Italics"/>
+          <w:rPrChange w:id="17" w:author="Jeffrey" w:date="2010-03-07T22:35:00Z">
+            <w:rPr/>
+          </w:rPrChange>
+        </w:rPr>
+        <w:commentReference w:id="14"/>
+      </w:r>
+      <w:commentRangeEnd w:id="15"/>
+      <w:r>
+        <w:commentReference w:id="15"/>
       </w:r>
       <w:r>
         <w:t>.</w:t>
@@ -1500,35 +1498,28 @@
       <w:pPr>
         <w:pStyle w:val="Head2"/>
       </w:pPr>
-      <w:bookmarkStart w:id="24" w:name="_Toc187488024"/>
-      <w:bookmarkStart w:id="25" w:name="_Toc211836308"/>
-      <w:bookmarkStart w:id="26" w:name="_Toc211836544"/>
-      <w:bookmarkStart w:id="27" w:name="_Toc211836580"/>
-      <w:bookmarkStart w:id="28" w:name="_Toc211838318"/>
-      <w:bookmarkStart w:id="29" w:name="_Toc226364331"/>
-      <w:bookmarkStart w:id="30" w:name="_Toc227226881"/>
-      <w:bookmarkStart w:id="31" w:name="_Toc231358040"/>
-      <w:del w:id="32" w:author="JSkinner" w:date="2010-02-28T11:38:00Z">
-        <w:r>
-          <w:delText>2</w:delText>
-        </w:r>
-      </w:del>
-      <w:ins w:id="33" w:author="JSkinner" w:date="2010-02-28T11:38:00Z">
-        <w:r>
-          <w:t>8</w:t>
-        </w:r>
-      </w:ins>
+      <w:bookmarkStart w:id="18" w:name="_Toc187488024"/>
+      <w:bookmarkStart w:id="19" w:name="_Toc211836308"/>
+      <w:bookmarkStart w:id="20" w:name="_Toc211836544"/>
+      <w:bookmarkStart w:id="21" w:name="_Toc211836580"/>
+      <w:bookmarkStart w:id="22" w:name="_Toc211838318"/>
+      <w:bookmarkStart w:id="23" w:name="_Toc226364331"/>
+      <w:bookmarkStart w:id="24" w:name="_Toc227226881"/>
+      <w:bookmarkStart w:id="25" w:name="_Toc231358040"/>
+      <w:r>
+        <w:t>8</w:t>
+      </w:r>
       <w:r>
         <w:t>.2.2 Aggregates</w:t>
       </w:r>
+      <w:bookmarkEnd w:id="18"/>
+      <w:bookmarkEnd w:id="19"/>
+      <w:bookmarkEnd w:id="20"/>
+      <w:bookmarkEnd w:id="21"/>
+      <w:bookmarkEnd w:id="22"/>
+      <w:bookmarkEnd w:id="23"/>
       <w:bookmarkEnd w:id="24"/>
       <w:bookmarkEnd w:id="25"/>
-      <w:bookmarkEnd w:id="26"/>
-      <w:bookmarkEnd w:id="27"/>
-      <w:bookmarkEnd w:id="28"/>
-      <w:bookmarkEnd w:id="29"/>
-      <w:bookmarkEnd w:id="30"/>
-      <w:bookmarkEnd w:id="31"/>
       <w:r>
         <w:fldChar w:fldCharType="begin"/>
       </w:r>
@@ -1603,16 +1594,9 @@
       <w:r>
         <w:t xml:space="preserve"> must be able to stand on its own, and only entities can stand on their own. In figure </w:t>
       </w:r>
-      <w:del w:id="34" w:author="JSkinner" w:date="2010-02-28T11:38:00Z">
-        <w:r>
-          <w:delText>2</w:delText>
-        </w:r>
-      </w:del>
-      <w:ins w:id="35" w:author="JSkinner" w:date="2010-02-28T11:38:00Z">
-        <w:r>
-          <w:t>8</w:t>
-        </w:r>
-      </w:ins>
+      <w:r>
+        <w:t>8</w:t>
+      </w:r>
       <w:r>
         <w:t xml:space="preserve">.2, we see </w:t>
       </w:r>
@@ -1636,7 +1620,6 @@
       <w:r>
         <w:rPr>
           <w:noProof/>
-          <w:lang w:val="en-GB" w:eastAsia="en-GB"/>
         </w:rPr>
         <w:lastRenderedPageBreak/>
         <w:drawing>
@@ -1683,16 +1666,9 @@
       <w:r>
         <w:t xml:space="preserve">Figure </w:t>
       </w:r>
-      <w:del w:id="36" w:author="JSkinner" w:date="2010-02-28T11:39:00Z">
-        <w:r>
-          <w:delText>2</w:delText>
-        </w:r>
-      </w:del>
-      <w:ins w:id="37" w:author="JSkinner" w:date="2010-02-28T11:39:00Z">
-        <w:r>
-          <w:t>8</w:t>
-        </w:r>
-      </w:ins>
+      <w:r>
+        <w:t>8</w:t>
+      </w:r>
       <w:r>
         <w:t xml:space="preserve">.2 The </w:t>
       </w:r>
@@ -1758,9 +1734,6 @@
       <w:r>
         <w:rPr>
           <w:rStyle w:val="CodeinText"/>
-          <w:rPrChange w:id="38" w:author="JSkinner" w:date="2010-02-28T11:40:00Z">
-            <w:rPr/>
-          </w:rPrChange>
         </w:rPr>
         <w:t>Order</w:t>
       </w:r>
@@ -2001,24 +1974,17 @@
       <w:pPr>
         <w:pStyle w:val="Head2"/>
       </w:pPr>
-      <w:bookmarkStart w:id="39" w:name="_Toc187488025"/>
-      <w:bookmarkStart w:id="40" w:name="_Toc211836309"/>
-      <w:bookmarkStart w:id="41" w:name="_Toc211836545"/>
-      <w:bookmarkStart w:id="42" w:name="_Toc211836581"/>
-      <w:bookmarkStart w:id="43" w:name="_Toc211838319"/>
-      <w:bookmarkStart w:id="44" w:name="_Toc226364332"/>
-      <w:bookmarkStart w:id="45" w:name="_Toc227226882"/>
-      <w:bookmarkStart w:id="46" w:name="_Toc231358041"/>
-      <w:del w:id="47" w:author="JSkinner" w:date="2010-02-28T11:41:00Z">
-        <w:r>
-          <w:delText>2</w:delText>
-        </w:r>
-      </w:del>
-      <w:ins w:id="48" w:author="JSkinner" w:date="2010-02-28T11:41:00Z">
-        <w:r>
-          <w:t>8</w:t>
-        </w:r>
-      </w:ins>
+      <w:bookmarkStart w:id="26" w:name="_Toc187488025"/>
+      <w:bookmarkStart w:id="27" w:name="_Toc211836309"/>
+      <w:bookmarkStart w:id="28" w:name="_Toc211836545"/>
+      <w:bookmarkStart w:id="29" w:name="_Toc211836581"/>
+      <w:bookmarkStart w:id="30" w:name="_Toc211838319"/>
+      <w:bookmarkStart w:id="31" w:name="_Toc226364332"/>
+      <w:bookmarkStart w:id="32" w:name="_Toc227226882"/>
+      <w:bookmarkStart w:id="33" w:name="_Toc231358041"/>
+      <w:r>
+        <w:t>8</w:t>
+      </w:r>
       <w:r>
         <w:t>.2.3 Persistence</w:t>
       </w:r>
@@ -2040,14 +2006,14 @@
       <w:r>
         <w:t xml:space="preserve"> for the domain model</w:t>
       </w:r>
-      <w:bookmarkEnd w:id="39"/>
-      <w:bookmarkEnd w:id="40"/>
-      <w:bookmarkEnd w:id="41"/>
-      <w:bookmarkEnd w:id="42"/>
-      <w:bookmarkEnd w:id="43"/>
-      <w:bookmarkEnd w:id="44"/>
-      <w:bookmarkEnd w:id="45"/>
-      <w:bookmarkEnd w:id="46"/>
+      <w:bookmarkEnd w:id="26"/>
+      <w:bookmarkEnd w:id="27"/>
+      <w:bookmarkEnd w:id="28"/>
+      <w:bookmarkEnd w:id="29"/>
+      <w:bookmarkEnd w:id="30"/>
+      <w:bookmarkEnd w:id="31"/>
+      <w:bookmarkEnd w:id="32"/>
+      <w:bookmarkEnd w:id="33"/>
     </w:p>
     <w:p>
       <w:pPr>
@@ -2062,19 +2028,12 @@
       <w:r>
         <w:t xml:space="preserve">. Sure, we can imagine how we might load and save these objects from and to a relational database, </w:t>
       </w:r>
-      <w:del w:id="49" w:author="JSkinner" w:date="2010-02-28T11:42:00Z">
-        <w:r>
-          <w:delText xml:space="preserve">xml </w:delText>
-        </w:r>
-      </w:del>
-      <w:ins w:id="50" w:author="JSkinner" w:date="2010-02-28T11:42:00Z">
-        <w:r>
-          <w:t>XML</w:t>
-        </w:r>
-        <w:r>
-          <w:t xml:space="preserve"> </w:t>
-        </w:r>
-      </w:ins>
+      <w:r>
+        <w:t>XML</w:t>
+      </w:r>
+      <w:r>
+        <w:t xml:space="preserve"> </w:t>
+      </w:r>
       <w:r>
         <w:t xml:space="preserve">files, web services, </w:t>
       </w:r>
@@ -2216,16 +2175,9 @@
       <w:r>
         <w:t xml:space="preserve">. In figure </w:t>
       </w:r>
-      <w:del w:id="51" w:author="JSkinner" w:date="2010-02-28T11:42:00Z">
-        <w:r>
-          <w:delText>2</w:delText>
-        </w:r>
-      </w:del>
-      <w:ins w:id="52" w:author="JSkinner" w:date="2010-02-28T11:42:00Z">
-        <w:r>
-          <w:t>8</w:t>
-        </w:r>
-      </w:ins>
+      <w:r>
+        <w:t>8</w:t>
+      </w:r>
       <w:r>
         <w:t xml:space="preserve">.3, </w:t>
       </w:r>
@@ -2247,7 +2199,6 @@
       <w:r>
         <w:rPr>
           <w:noProof/>
-          <w:lang w:val="en-GB" w:eastAsia="en-GB"/>
         </w:rPr>
         <w:drawing>
           <wp:inline distT="0" distB="0" distL="0" distR="0">
@@ -2293,206 +2244,206 @@
       <w:r>
         <w:t xml:space="preserve">Figure </w:t>
       </w:r>
-      <w:del w:id="53" w:author="JSkinner" w:date="2010-02-28T11:43:00Z">
+      <w:r>
+        <w:t>8</w:t>
+      </w:r>
+      <w:r>
+        <w:t xml:space="preserve">.3 </w:t>
+      </w:r>
+      <w:r>
+        <w:rPr>
+          <w:rStyle w:val="CodeinText"/>
+        </w:rPr>
+        <w:t>IProductRepository</w:t>
+      </w:r>
+      <w:r>
+        <w:t>–all persistence operations on the aggregate root</w:t>
+      </w:r>
+    </w:p>
+    <w:p>
+      <w:pPr>
+        <w:pStyle w:val="Body"/>
+      </w:pPr>
+      <w:r>
+        <w:t xml:space="preserve">Let’s examine the </w:t>
+      </w:r>
+      <w:r>
+        <w:rPr>
+          <w:rStyle w:val="CodeinText"/>
+        </w:rPr>
+        <w:t>Order</w:t>
+      </w:r>
+      <w:r>
+        <w:t xml:space="preserve"> aggregate o</w:t>
+      </w:r>
+      <w:r>
+        <w:t>nce again as it relates to</w:t>
+      </w:r>
+      <w:r>
+        <w:t xml:space="preserve"> persistence. Suppose that when using </w:t>
+      </w:r>
+      <w:r>
+        <w:t xml:space="preserve">this application we add several </w:t>
+      </w:r>
+      <w:r>
+        <w:t xml:space="preserve">items, </w:t>
+      </w:r>
+      <w:r>
+        <w:rPr>
+          <w:rStyle w:val="CodeinText"/>
+        </w:rPr>
+        <w:t>OrderLines</w:t>
+      </w:r>
+      <w:r>
+        <w:t>, to our cart</w:t>
+      </w:r>
+      <w:r>
+        <w:t xml:space="preserve">. In the application we would add </w:t>
+      </w:r>
+      <w:r>
+        <w:rPr>
+          <w:rStyle w:val="CodeinText"/>
+        </w:rPr>
+        <w:t>OrderLine</w:t>
+      </w:r>
+      <w:r>
+        <w:t xml:space="preserve"> instances to our </w:t>
+      </w:r>
+      <w:r>
+        <w:rPr>
+          <w:rStyle w:val="CodeinText"/>
+        </w:rPr>
+        <w:t>Order</w:t>
+      </w:r>
+      <w:r>
+        <w:t xml:space="preserve"> instance and then pass our </w:t>
+      </w:r>
+      <w:r>
+        <w:rPr>
+          <w:rStyle w:val="CodeinText"/>
+        </w:rPr>
+        <w:t>Order</w:t>
+      </w:r>
+      <w:r>
+        <w:t xml:space="preserve"> to the </w:t>
+      </w:r>
+      <w:r>
+        <w:rPr>
+          <w:rStyle w:val="CodeinText"/>
+        </w:rPr>
+        <w:t>Save()</w:t>
+      </w:r>
+      <w:r>
+        <w:t xml:space="preserve"> method of </w:t>
+      </w:r>
+      <w:r>
+        <w:rPr>
+          <w:rStyle w:val="CodeinText"/>
+        </w:rPr>
+        <w:t>I</w:t>
+      </w:r>
+      <w:r>
+        <w:rPr>
+          <w:rStyle w:val="CodeinText"/>
+        </w:rPr>
+        <w:t>Order</w:t>
+      </w:r>
+      <w:r>
+        <w:rPr>
+          <w:rStyle w:val="CodeinText"/>
+        </w:rPr>
+        <w:t>Repository</w:t>
+      </w:r>
+      <w:r>
+        <w:t xml:space="preserve">. The repository would be responsible for saving the </w:t>
+      </w:r>
+      <w:r>
+        <w:rPr>
+          <w:rStyle w:val="CodeinText"/>
+        </w:rPr>
+        <w:t>OrderLine</w:t>
+      </w:r>
+      <w:r>
+        <w:t xml:space="preserve"> instances as well because these objects live within the </w:t>
+      </w:r>
+      <w:r>
+        <w:rPr>
+          <w:rStyle w:val="CodeinText"/>
+        </w:rPr>
+        <w:t>Order</w:t>
+      </w:r>
+      <w:r>
+        <w:t xml:space="preserve"> aggregate. The repository’s responsibility is to manage persistence for the </w:t>
+      </w:r>
+      <w:r>
+        <w:rPr>
+          <w:rStyle w:val="CodeinText"/>
+        </w:rPr>
+        <w:t>Order</w:t>
+      </w:r>
+      <w:r>
+        <w:t xml:space="preserve"> aggregate, which means every object in the aggregate.</w:t>
+      </w:r>
+    </w:p>
+    <w:p>
+      <w:pPr>
+        <w:pStyle w:val="Body"/>
+      </w:pPr>
+      <w:commentRangeStart w:id="34"/>
+      <w:commentRangeStart w:id="35"/>
+      <w:del w:id="36" w:author="Jeffrey" w:date="2010-03-07T22:36:00Z">
         <w:r>
-          <w:delText>2</w:delText>
+          <w:delText>We still have not mentioned what mechanism we are using for persistence</w:delText>
+        </w:r>
+        <w:r>
+          <w:delText>.</w:delText>
+        </w:r>
+        <w:r>
+          <w:delText xml:space="preserve"> </w:delText>
+        </w:r>
+        <w:r>
+          <w:delText xml:space="preserve"> </w:delText>
+        </w:r>
+        <w:r>
+          <w:delText>F</w:delText>
+        </w:r>
+        <w:r>
+          <w:delText>or the purpose of exploring the ASP.NET MVC Framework, we find it irrelevant and a distraction to explore the data access code, and we’ll keep this book’s focus on the presentation layer</w:delText>
+        </w:r>
+        <w:r>
+          <w:fldChar w:fldCharType="begin"/>
+        </w:r>
+        <w:r>
+          <w:delInstrText xml:space="preserve"> XE "presentation layer</w:delInstrText>
+        </w:r>
+        <w:r>
+          <w:delInstrText>:book focus on</w:delInstrText>
+        </w:r>
+        <w:r>
+          <w:delInstrText xml:space="preserve">" </w:delInstrText>
+        </w:r>
+        <w:r>
+          <w:fldChar w:fldCharType="end"/>
+        </w:r>
+        <w:r>
+          <w:delText>, which is where the ASP.NET MVC Framework lives</w:delText>
+        </w:r>
+        <w:commentRangeEnd w:id="34"/>
+        <w:r>
+          <w:commentReference w:id="34"/>
         </w:r>
       </w:del>
-      <w:ins w:id="54" w:author="JSkinner" w:date="2010-02-28T11:43:00Z">
+      <w:commentRangeEnd w:id="35"/>
+      <w:r>
+        <w:commentReference w:id="35"/>
+      </w:r>
+      <w:del w:id="37" w:author="Jeffrey" w:date="2010-03-07T22:36:00Z">
         <w:r>
-          <w:t>8</w:t>
-        </w:r>
-      </w:ins>
-      <w:r>
-        <w:t xml:space="preserve">.3 </w:t>
-      </w:r>
-      <w:r>
-        <w:rPr>
-          <w:rStyle w:val="CodeinText"/>
-        </w:rPr>
-        <w:t>IProductRepository</w:t>
-      </w:r>
-      <w:r>
-        <w:t>–all persistence operations on the aggregate root</w:t>
-      </w:r>
-    </w:p>
-    <w:p>
-      <w:pPr>
-        <w:pStyle w:val="Body"/>
-      </w:pPr>
-      <w:r>
-        <w:t xml:space="preserve">Let’s examine the </w:t>
-      </w:r>
-      <w:r>
-        <w:rPr>
-          <w:rStyle w:val="CodeinText"/>
-        </w:rPr>
-        <w:t>Order</w:t>
-      </w:r>
-      <w:r>
-        <w:t xml:space="preserve"> aggregate o</w:t>
-      </w:r>
-      <w:r>
-        <w:t>nce again as it relates to</w:t>
-      </w:r>
-      <w:r>
-        <w:t xml:space="preserve"> persistence. Suppose that when using </w:t>
-      </w:r>
-      <w:r>
-        <w:t xml:space="preserve">this application we add several </w:t>
-      </w:r>
-      <w:del w:id="55" w:author="JSkinner" w:date="2010-02-28T11:43:00Z">
-        <w:r>
-          <w:delText xml:space="preserve">several </w:delText>
+          <w:delText xml:space="preserve">. </w:delText>
         </w:r>
       </w:del>
       <w:r>
-        <w:t xml:space="preserve">items, </w:t>
-      </w:r>
-      <w:r>
-        <w:rPr>
-          <w:rStyle w:val="CodeinText"/>
-        </w:rPr>
-        <w:t>OrderLines</w:t>
-      </w:r>
-      <w:r>
-        <w:t>, to our cart</w:t>
-      </w:r>
-      <w:r>
-        <w:t xml:space="preserve">. In the application we would add </w:t>
-      </w:r>
-      <w:r>
-        <w:rPr>
-          <w:rStyle w:val="CodeinText"/>
-        </w:rPr>
-        <w:t>OrderLine</w:t>
-      </w:r>
-      <w:r>
-        <w:t xml:space="preserve"> instances to our </w:t>
-      </w:r>
-      <w:r>
-        <w:rPr>
-          <w:rStyle w:val="CodeinText"/>
-        </w:rPr>
-        <w:t>Order</w:t>
-      </w:r>
-      <w:r>
-        <w:t xml:space="preserve"> instance and then pass our </w:t>
-      </w:r>
-      <w:r>
-        <w:rPr>
-          <w:rStyle w:val="CodeinText"/>
-        </w:rPr>
-        <w:t>Order</w:t>
-      </w:r>
-      <w:r>
-        <w:t xml:space="preserve"> to the </w:t>
-      </w:r>
-      <w:r>
-        <w:rPr>
-          <w:rStyle w:val="CodeinText"/>
-        </w:rPr>
-        <w:t>Save()</w:t>
-      </w:r>
-      <w:r>
-        <w:t xml:space="preserve"> method of </w:t>
-      </w:r>
-      <w:r>
-        <w:rPr>
-          <w:rStyle w:val="CodeinText"/>
-        </w:rPr>
-        <w:t>I</w:t>
-      </w:r>
-      <w:r>
-        <w:rPr>
-          <w:rStyle w:val="CodeinText"/>
-        </w:rPr>
-        <w:t>Order</w:t>
-      </w:r>
-      <w:r>
-        <w:rPr>
-          <w:rStyle w:val="CodeinText"/>
-        </w:rPr>
-        <w:t>Repository</w:t>
-      </w:r>
-      <w:r>
-        <w:t xml:space="preserve">. The repository would be responsible for saving the </w:t>
-      </w:r>
-      <w:r>
-        <w:rPr>
-          <w:rStyle w:val="CodeinText"/>
-        </w:rPr>
-        <w:t>OrderLine</w:t>
-      </w:r>
-      <w:r>
-        <w:t xml:space="preserve"> instances as well because these objects live within the </w:t>
-      </w:r>
-      <w:r>
-        <w:rPr>
-          <w:rStyle w:val="CodeinText"/>
-        </w:rPr>
-        <w:t>Order</w:t>
-      </w:r>
-      <w:r>
-        <w:t xml:space="preserve"> aggregate. The repository’s responsibility is to manage persistence for the </w:t>
-      </w:r>
-      <w:r>
-        <w:rPr>
-          <w:rStyle w:val="CodeinText"/>
-        </w:rPr>
-        <w:t>Order</w:t>
-      </w:r>
-      <w:r>
-        <w:t xml:space="preserve"> aggregate, which means every object in the aggregate.</w:t>
-      </w:r>
-    </w:p>
-    <w:p>
-      <w:pPr>
-        <w:pStyle w:val="Body"/>
-      </w:pPr>
-      <w:commentRangeStart w:id="56"/>
-      <w:r>
-        <w:t>We still have not mentioned what mechanism we are using for persistence</w:t>
-      </w:r>
-      <w:r>
-        <w:t>.</w:t>
-      </w:r>
-      <w:r>
-        <w:t xml:space="preserve"> </w:t>
-      </w:r>
-      <w:r>
-        <w:t xml:space="preserve"> </w:t>
-      </w:r>
-      <w:r>
-        <w:t>F</w:t>
-      </w:r>
-      <w:r>
-        <w:t>or the purpose of exploring the ASP.NET MVC Framework, we find it irrelevant and a distraction to explore the data access code, and we’ll keep this book’s focus on the presentation layer</w:t>
-      </w:r>
-      <w:r>
-        <w:fldChar w:fldCharType="begin"/>
-      </w:r>
-      <w:r>
-        <w:instrText xml:space="preserve"> XE "presentation layer</w:instrText>
-      </w:r>
-      <w:r>
-        <w:instrText>:book focus on</w:instrText>
-      </w:r>
-      <w:r>
-        <w:instrText xml:space="preserve">" </w:instrText>
-      </w:r>
-      <w:r>
-        <w:fldChar w:fldCharType="end"/>
-      </w:r>
-      <w:r>
-        <w:t>, which is where the ASP.NET MVC Framework lives</w:t>
-      </w:r>
-      <w:commentRangeEnd w:id="56"/>
-      <w:r>
-        <w:commentReference w:id="56"/>
-      </w:r>
-      <w:r>
-        <w:t>. The repository interfaces will provide the objects we need to work with for all the examples in this book, and the controller classes will depend on these repository interfaces as well as other logical service</w:t>
+        <w:t>The repository interfaces will provide the objects we need to work with for all the examples in this book, and the controller classes will depend on these repository interfaces as well as other logical service</w:t>
       </w:r>
       <w:r>
         <w:t xml:space="preserve"> types. Since data access and </w:t>
@@ -2585,7 +2536,8 @@
       <w:r>
         <w:t xml:space="preserve">No doubt you have seen some examples where controller actions directly contain data access code. With </w:t>
       </w:r>
-      <w:commentRangeStart w:id="57"/>
+      <w:commentRangeStart w:id="38"/>
+      <w:commentRangeStart w:id="39"/>
       <w:r>
         <w:t>LINQ to SQL</w:t>
       </w:r>
@@ -2605,45 +2557,82 @@
         <w:fldChar w:fldCharType="end"/>
       </w:r>
       <w:r>
-        <w:t xml:space="preserve"> being new</w:t>
-      </w:r>
-      <w:commentRangeEnd w:id="57"/>
+        <w:t xml:space="preserve"> being </w:t>
+      </w:r>
+      <w:del w:id="40" w:author="Jeffrey" w:date="2010-03-07T22:36:00Z">
+        <w:r>
+          <w:delText>new</w:delText>
+        </w:r>
+        <w:commentRangeEnd w:id="38"/>
+        <w:r>
+          <w:rPr>
+            <w:sz w:val="16"/>
+          </w:rPr>
+          <w:commentReference w:id="38"/>
+        </w:r>
+      </w:del>
+      <w:commentRangeEnd w:id="39"/>
       <w:r>
         <w:rPr>
           <w:sz w:val="16"/>
         </w:rPr>
-        <w:commentReference w:id="57"/>
-      </w:r>
-      <w:r>
-        <w:t xml:space="preserve"> and growing in popularity, conference talks are featuring ASP.NET MVC Framework demos where a controller action performs a LINQ to </w:t>
+        <w:commentReference w:id="39"/>
+      </w:r>
+      <w:del w:id="41" w:author="Jeffrey" w:date="2010-03-07T22:36:00Z">
+        <w:r>
+          <w:delText xml:space="preserve"> </w:delText>
+        </w:r>
+      </w:del>
+      <w:ins w:id="42" w:author="Jeffrey" w:date="2010-03-07T22:36:00Z">
+        <w:r>
+          <w:t>very easy to use</w:t>
+        </w:r>
+      </w:ins>
+      <w:ins w:id="43" w:author="Jeffrey" w:date="2010-03-07T22:37:00Z">
+        <w:r>
+          <w:t xml:space="preserve"> and </w:t>
+        </w:r>
+      </w:ins>
+      <w:del w:id="44" w:author="Jeffrey" w:date="2010-03-07T22:36:00Z">
+        <w:r>
+          <w:delText>and</w:delText>
+        </w:r>
+      </w:del>
+      <w:del w:id="45" w:author="Jeffrey" w:date="2010-03-07T22:37:00Z">
+        <w:r>
+          <w:delText xml:space="preserve"> </w:delText>
+        </w:r>
+      </w:del>
+      <w:r>
+        <w:t>growing in popularity, conference talks are featuring ASP.NET MVC Framework demos where a controller action performs a LINQ to SQL query. This works for small or short-lived applications, but it is inappropriate for long-lived business applications</w:t>
+      </w:r>
+      <w:r>
+        <w:fldChar w:fldCharType="begin"/>
+      </w:r>
+      <w:r>
+        <w:instrText xml:space="preserve"> XE "business applications</w:instrText>
+      </w:r>
+      <w:r>
+        <w:instrText>:long-lived</w:instrText>
+      </w:r>
+      <w:r>
+        <w:instrText xml:space="preserve">" </w:instrText>
+      </w:r>
+      <w:r>
+        <w:fldChar w:fldCharType="end"/>
+      </w:r>
+      <w:r>
+        <w:t xml:space="preserve"> because of the coupling. For years, the industry has known that coupling presentation with data access</w:t>
+      </w:r>
+      <w:r>
+        <w:t xml:space="preserve"> </w:t>
+      </w:r>
+      <w:r>
+        <w:t xml:space="preserve">is a recipe for disaster. </w:t>
       </w:r>
       <w:r>
         <w:lastRenderedPageBreak/>
-        <w:t>SQL query. This works for small or short-lived applications, but it is inappropriate for long-lived business applications</w:t>
-      </w:r>
-      <w:r>
-        <w:fldChar w:fldCharType="begin"/>
-      </w:r>
-      <w:r>
-        <w:instrText xml:space="preserve"> XE "business applications</w:instrText>
-      </w:r>
-      <w:r>
-        <w:instrText>:long-lived</w:instrText>
-      </w:r>
-      <w:r>
-        <w:instrText xml:space="preserve">" </w:instrText>
-      </w:r>
-      <w:r>
-        <w:fldChar w:fldCharType="end"/>
-      </w:r>
-      <w:r>
-        <w:t xml:space="preserve"> because of the coupling. For years, the industry has known that coupling presentation with data access</w:t>
-      </w:r>
-      <w:r>
-        <w:t xml:space="preserve"> </w:t>
-      </w:r>
-      <w:r>
-        <w:t>is a recipe for disaster. These concepts gave birth to the well-known “data access layer.</w:t>
+        <w:t>These concepts gave birth to the well-known “data access layer.</w:t>
       </w:r>
       <w:r>
         <w:fldChar w:fldCharType="begin"/>
@@ -2755,16 +2744,9 @@
       <w:pPr>
         <w:pStyle w:val="Head1"/>
       </w:pPr>
-      <w:del w:id="58" w:author="JSkinner" w:date="2010-02-28T11:47:00Z">
-        <w:r>
-          <w:delText>2</w:delText>
-        </w:r>
-      </w:del>
-      <w:ins w:id="59" w:author="JSkinner" w:date="2010-02-28T11:47:00Z">
-        <w:r>
-          <w:t>8</w:t>
-        </w:r>
-      </w:ins>
+      <w:r>
+        <w:t>8</w:t>
+      </w:r>
       <w:r>
         <w:t>.3 Summary</w:t>
       </w:r>
@@ -2782,15 +2764,7 @@
         <w:pStyle w:val="Body"/>
       </w:pPr>
       <w:r>
-        <w:t xml:space="preserve">In the next chapter, we'll tread deep into controller territory, exploring ASP.NET MVC 2 features and extensibility points that will be </w:t>
-      </w:r>
-      <w:del w:id="60" w:author="JSkinner" w:date="2010-02-28T11:48:00Z">
-        <w:r>
-          <w:delText xml:space="preserve">an </w:delText>
-        </w:r>
-      </w:del>
-      <w:r>
-        <w:t>our technical base for success with the framework.</w:t>
+        <w:t>In the next chapter, we'll tread deep into controller territory, exploring ASP.NET MVC 2 features and extensibility points that will be our technical base for success with the framework.</w:t>
       </w:r>
     </w:p>
     <w:sectPr>
@@ -2825,17 +2799,17 @@
       </w:r>
     </w:p>
   </w:comment>
-  <w:comment w:id="3" w:author="JSkinner" w:date="2010-02-28T11:31:00Z" w:initials="JS">
+  <w:comment w:id="1" w:author="Jeffrey" w:date="2010-03-07T22:35:00Z" w:initials="J">
     <w:p>
       <w:r>
         <w:annotationRef/>
       </w:r>
       <w:r>
-        <w:t>Should this be italicized as it is a new concept?</w:t>
+        <w:t>Thanks a bunch for catching this.</w:t>
       </w:r>
     </w:p>
   </w:comment>
-  <w:comment w:id="23" w:author="JSkinner" w:date="2010-02-28T11:38:00Z" w:initials="JS">
+  <w:comment w:id="2" w:author="JSkinner" w:date="2010-02-28T11:31:00Z" w:initials="JS">
     <w:p>
       <w:r>
         <w:annotationRef/>
@@ -2845,23 +2819,74 @@
       </w:r>
     </w:p>
   </w:comment>
-  <w:comment w:id="56" w:author="JSkinner" w:date="2010-02-28T11:44:00Z" w:initials="JS">
+  <w:comment w:id="3" w:author="Jeffrey" w:date="2010-03-07T22:35:00Z" w:initials="J">
     <w:p>
       <w:r>
         <w:annotationRef/>
       </w:r>
       <w:r>
-        <w:t>This seems repetitive - the same thing was just mentioned in the "Note" on the previous page.</w:t>
+        <w:t>Yes, thanks</w:t>
+      </w:r>
+    </w:p>
+    <w:p/>
+  </w:comment>
+  <w:comment w:id="14" w:author="JSkinner" w:date="2010-02-28T11:38:00Z" w:initials="JS">
+    <w:p>
+      <w:r>
+        <w:annotationRef/>
+      </w:r>
+      <w:r>
+        <w:t>Should this be italicized as it is a new concept?</w:t>
       </w:r>
     </w:p>
   </w:comment>
-  <w:comment w:id="57" w:author="JSkinner" w:date="2010-02-28T11:46:00Z" w:initials="JS">
+  <w:comment w:id="15" w:author="Jeffrey" w:date="2010-03-07T22:35:00Z" w:initials="J">
     <w:p>
       <w:r>
         <w:annotationRef/>
       </w:r>
       <w:r>
+        <w:t>yes</w:t>
+      </w:r>
+    </w:p>
+  </w:comment>
+  <w:comment w:id="34" w:author="JSkinner" w:date="2010-02-28T11:44:00Z" w:initials="JS">
+    <w:p>
+      <w:r>
+        <w:annotationRef/>
+      </w:r>
+      <w:r>
+        <w:t>This seems repetitive - the same thing was just mentioned in the "Note" on the previous page.</w:t>
+      </w:r>
+    </w:p>
+  </w:comment>
+  <w:comment w:id="35" w:author="Jeffrey" w:date="2010-03-07T22:36:00Z" w:initials="J">
+    <w:p>
+      <w:r>
+        <w:annotationRef/>
+      </w:r>
+      <w:r>
+        <w:t>Good call - removed.</w:t>
+      </w:r>
+    </w:p>
+  </w:comment>
+  <w:comment w:id="38" w:author="JSkinner" w:date="2010-02-28T11:46:00Z" w:initials="JS">
+    <w:p>
+      <w:r>
+        <w:annotationRef/>
+      </w:r>
+      <w:r>
         <w:t>I don't think Linq to Sql can really be considered as "new" anymore - it's over 2 years old now.</w:t>
+      </w:r>
+    </w:p>
+  </w:comment>
+  <w:comment w:id="39" w:author="Jeffrey" w:date="2010-03-07T22:37:00Z" w:initials="J">
+    <w:p>
+      <w:r>
+        <w:annotationRef/>
+      </w:r>
+      <w:r>
+        <w:t>Good call. I've changed the wording</w:t>
       </w:r>
     </w:p>
   </w:comment>
@@ -3024,22 +3049,12 @@
       <w:t xml:space="preserve">Last saved: </w:t>
     </w:r>
     <w:fldSimple w:instr=" SAVEDATE  \@ &quot;M/d/yyyy&quot;  \* MERGEFORMAT ">
-      <w:ins w:id="61" w:author="JSkinner" w:date="2010-02-28T11:50:00Z">
-        <w:r>
-          <w:rPr>
-            <w:noProof/>
-          </w:rPr>
-          <w:t>2/28/2010</w:t>
-        </w:r>
-      </w:ins>
-      <w:del w:id="62" w:author="JSkinner" w:date="2010-02-28T11:27:00Z">
-        <w:r>
-          <w:rPr>
-            <w:noProof/>
-          </w:rPr>
-          <w:delText>2/21/2010</w:delText>
-        </w:r>
-      </w:del>
+      <w:r>
+        <w:rPr>
+          <w:noProof/>
+        </w:rPr>
+        <w:t>2/28/2010</w:t>
+      </w:r>
     </w:fldSimple>
   </w:p>
 </w:hdr>
@@ -3060,22 +3075,12 @@
       <w:t xml:space="preserve">Last saved: </w:t>
     </w:r>
     <w:fldSimple w:instr=" SAVEDATE  \@ &quot;M/d/yyyy&quot;  \* MERGEFORMAT ">
-      <w:ins w:id="63" w:author="JSkinner" w:date="2010-02-28T11:50:00Z">
-        <w:r>
-          <w:rPr>
-            <w:noProof/>
-          </w:rPr>
-          <w:t>2/28/2010</w:t>
-        </w:r>
-      </w:ins>
-      <w:del w:id="64" w:author="JSkinner" w:date="2010-02-28T11:27:00Z">
-        <w:r>
-          <w:rPr>
-            <w:noProof/>
-          </w:rPr>
-          <w:delText>2/21/2010</w:delText>
-        </w:r>
-      </w:del>
+      <w:r>
+        <w:rPr>
+          <w:noProof/>
+        </w:rPr>
+        <w:t>2/28/2010</w:t>
+      </w:r>
     </w:fldSimple>
     <w:r>
       <w:tab/>

</xml_diff>

<commit_message>
index entries for chapter 8
</commit_message>
<xml_diff>
--- a/manuscript/chapter08/MVC2iA_CH_08.docx
+++ b/manuscript/chapter08/MVC2iA_CH_08.docx
@@ -39,6 +39,30 @@
       <w:r>
         <w:t>s</w:t>
       </w:r>
+      <w:ins w:id="0" w:author="Jeffrey" w:date="2010-03-07T23:22:00Z">
+        <w:r>
+          <w:fldChar w:fldCharType="begin"/>
+        </w:r>
+        <w:r>
+          <w:instrText xml:space="preserve"> XE "</w:instrText>
+        </w:r>
+      </w:ins>
+      <w:r>
+        <w:rPr>
+          <w:rPrChange w:id="1" w:author="Jeffrey" w:date="2010-03-07T23:22:00Z">
+            <w:rPr/>
+          </w:rPrChange>
+        </w:rPr>
+        <w:instrText>domain models</w:instrText>
+      </w:r>
+      <w:ins w:id="2" w:author="Jeffrey" w:date="2010-03-07T23:22:00Z">
+        <w:r>
+          <w:instrText xml:space="preserve">" </w:instrText>
+        </w:r>
+        <w:r>
+          <w:fldChar w:fldCharType="end"/>
+        </w:r>
+      </w:ins>
     </w:p>
     <w:p>
       <w:pPr>
@@ -47,14 +71,89 @@
       <w:r>
         <w:t>Exploring a real-world domain model</w:t>
       </w:r>
+      <w:ins w:id="3" w:author="Jeffrey" w:date="2010-03-07T23:22:00Z">
+        <w:r>
+          <w:fldChar w:fldCharType="begin"/>
+        </w:r>
+        <w:r>
+          <w:instrText xml:space="preserve"> XE "</w:instrText>
+        </w:r>
+      </w:ins>
+      <w:r>
+        <w:rPr>
+          <w:rPrChange w:id="4" w:author="Jeffrey" w:date="2010-03-07T23:22:00Z">
+            <w:rPr/>
+          </w:rPrChange>
+        </w:rPr>
+        <w:instrText>domain model</w:instrText>
+      </w:r>
+      <w:ins w:id="5" w:author="Jeffrey" w:date="2010-03-07T23:22:00Z">
+        <w:r>
+          <w:instrText xml:space="preserve">" </w:instrText>
+        </w:r>
+        <w:r>
+          <w:fldChar w:fldCharType="end"/>
+        </w:r>
+      </w:ins>
     </w:p>
     <w:p>
       <w:pPr>
         <w:pStyle w:val="ListBullet"/>
       </w:pPr>
       <w:r>
-        <w:t>Entities and value objects</w:t>
-      </w:r>
+        <w:t>Entities</w:t>
+      </w:r>
+      <w:ins w:id="6" w:author="Jeffrey" w:date="2010-03-07T23:22:00Z">
+        <w:r>
+          <w:fldChar w:fldCharType="begin"/>
+        </w:r>
+        <w:r>
+          <w:instrText xml:space="preserve"> XE "</w:instrText>
+        </w:r>
+      </w:ins>
+      <w:r>
+        <w:rPr>
+          <w:rPrChange w:id="7" w:author="Jeffrey" w:date="2010-03-07T23:22:00Z">
+            <w:rPr/>
+          </w:rPrChange>
+        </w:rPr>
+        <w:instrText>Entities</w:instrText>
+      </w:r>
+      <w:ins w:id="8" w:author="Jeffrey" w:date="2010-03-07T23:22:00Z">
+        <w:r>
+          <w:instrText xml:space="preserve">" </w:instrText>
+        </w:r>
+        <w:r>
+          <w:fldChar w:fldCharType="end"/>
+        </w:r>
+      </w:ins>
+      <w:r>
+        <w:t xml:space="preserve"> and value objects</w:t>
+      </w:r>
+      <w:ins w:id="9" w:author="Jeffrey" w:date="2010-03-07T23:22:00Z">
+        <w:r>
+          <w:fldChar w:fldCharType="begin"/>
+        </w:r>
+        <w:r>
+          <w:instrText xml:space="preserve"> XE "</w:instrText>
+        </w:r>
+      </w:ins>
+      <w:r>
+        <w:rPr>
+          <w:rPrChange w:id="10" w:author="Jeffrey" w:date="2010-03-07T23:22:00Z">
+            <w:rPr/>
+          </w:rPrChange>
+        </w:rPr>
+        <w:instrText>value objects</w:instrText>
+      </w:r>
+      <w:ins w:id="11" w:author="Jeffrey" w:date="2010-03-07T23:22:00Z">
+        <w:r>
+          <w:instrText xml:space="preserve">" </w:instrText>
+        </w:r>
+        <w:r>
+          <w:fldChar w:fldCharType="end"/>
+        </w:r>
+      </w:ins>
     </w:p>
     <w:p>
       <w:pPr>
@@ -63,13 +162,64 @@
       <w:r>
         <w:t>Thinking about persistence</w:t>
       </w:r>
+      <w:ins w:id="12" w:author="Jeffrey" w:date="2010-03-07T23:22:00Z">
+        <w:r>
+          <w:fldChar w:fldCharType="begin"/>
+        </w:r>
+        <w:r>
+          <w:instrText xml:space="preserve"> XE "</w:instrText>
+        </w:r>
+      </w:ins>
+      <w:r>
+        <w:rPr>
+          <w:rPrChange w:id="13" w:author="Jeffrey" w:date="2010-03-07T23:22:00Z">
+            <w:rPr/>
+          </w:rPrChange>
+        </w:rPr>
+        <w:instrText>persistence</w:instrText>
+      </w:r>
+      <w:ins w:id="14" w:author="Jeffrey" w:date="2010-03-07T23:22:00Z">
+        <w:r>
+          <w:instrText xml:space="preserve">" </w:instrText>
+        </w:r>
+        <w:r>
+          <w:fldChar w:fldCharType="end"/>
+        </w:r>
+      </w:ins>
     </w:p>
     <w:p>
       <w:pPr>
         <w:pStyle w:val="Body"/>
       </w:pPr>
       <w:r>
-        <w:t>In chapter 2 we explored the M in MVC, the presentation model our controllers beam through a prism of markup, refracted onto the screen</w:t>
+        <w:t>In chapter 2 we explored the M in MVC, the presentation model</w:t>
+      </w:r>
+      <w:ins w:id="15" w:author="Jeffrey" w:date="2010-03-07T23:22:00Z">
+        <w:r>
+          <w:fldChar w:fldCharType="begin"/>
+        </w:r>
+        <w:r>
+          <w:instrText xml:space="preserve"> XE "</w:instrText>
+        </w:r>
+      </w:ins>
+      <w:r>
+        <w:rPr>
+          <w:rPrChange w:id="16" w:author="Jeffrey" w:date="2010-03-07T23:22:00Z">
+            <w:rPr/>
+          </w:rPrChange>
+        </w:rPr>
+        <w:instrText>presentation model</w:instrText>
+      </w:r>
+      <w:ins w:id="17" w:author="Jeffrey" w:date="2010-03-07T23:22:00Z">
+        <w:r>
+          <w:instrText xml:space="preserve">" </w:instrText>
+        </w:r>
+        <w:r>
+          <w:fldChar w:fldCharType="end"/>
+        </w:r>
+      </w:ins>
+      <w:r>
+        <w:t xml:space="preserve"> our controllers beam through a prism of markup, refracted onto the screen</w:t>
       </w:r>
       <w:r>
         <w:t xml:space="preserve"> by the view</w:t>
@@ -105,7 +255,34 @@
         <w:t>business rules</w:t>
       </w:r>
       <w:r>
-        <w:t xml:space="preserve"> that make the application worth using.  In an ecommerce application this focus might be on orders and products, and in a hotel management system the focus might be on reservations and rooms. This other focus - we'll call it the application's domain - deserves a model too: the domain model.</w:t>
+        <w:t xml:space="preserve"> that make the application worth using.  In an ecommerce application this focus might be on orders and products, and in a hotel management system the focus might be on reservations and rooms. This other focus - we'll call it the application's domain - deserves a model too: the domain model</w:t>
+      </w:r>
+      <w:ins w:id="18" w:author="Jeffrey" w:date="2010-03-07T23:22:00Z">
+        <w:r>
+          <w:fldChar w:fldCharType="begin"/>
+        </w:r>
+        <w:r>
+          <w:instrText xml:space="preserve"> XE "</w:instrText>
+        </w:r>
+      </w:ins>
+      <w:r>
+        <w:rPr>
+          <w:rPrChange w:id="19" w:author="Jeffrey" w:date="2010-03-07T23:22:00Z">
+            <w:rPr/>
+          </w:rPrChange>
+        </w:rPr>
+        <w:instrText>domain model</w:instrText>
+      </w:r>
+      <w:ins w:id="20" w:author="Jeffrey" w:date="2010-03-07T23:22:00Z">
+        <w:r>
+          <w:instrText xml:space="preserve">" </w:instrText>
+        </w:r>
+        <w:r>
+          <w:fldChar w:fldCharType="end"/>
+        </w:r>
+      </w:ins>
+      <w:r>
+        <w:t>.</w:t>
       </w:r>
     </w:p>
     <w:p>
@@ -283,32 +460,113 @@
         <w:t>Domain-Driven Design: Tackling Complexity in the Heart of Software</w:t>
       </w:r>
       <w:r>
-        <w:t xml:space="preserve">. Covering the topic in-depth is a book in itself; we’ll tackle a small primer, which should enable you to follow the software examples in the rest of this book. After the DDD </w:t>
+        <w:t xml:space="preserve">. Covering the topic in-depth is a book in itself; we’ll </w:t>
       </w:r>
       <w:r>
         <w:lastRenderedPageBreak/>
-        <w:t xml:space="preserve">primer, we’ll discuss how to best use the domain model, then we’ll move through how to use a presentation model to keep controllers and views simple. We’ll keep a keen eye on </w:t>
+        <w:t>tackle a small primer, which should enable you to follow the software examples in the rest of this book. After the DDD primer, we’ll discuss how to best use the domain model</w:t>
+      </w:r>
+      <w:ins w:id="21" w:author="Jeffrey" w:date="2010-03-07T23:22:00Z">
+        <w:r>
+          <w:fldChar w:fldCharType="begin"/>
+        </w:r>
+        <w:r>
+          <w:instrText xml:space="preserve"> XE "</w:instrText>
+        </w:r>
+      </w:ins>
+      <w:r>
+        <w:rPr>
+          <w:rPrChange w:id="22" w:author="Jeffrey" w:date="2010-03-07T23:22:00Z">
+            <w:rPr/>
+          </w:rPrChange>
+        </w:rPr>
+        <w:instrText>domain model</w:instrText>
+      </w:r>
+      <w:ins w:id="23" w:author="Jeffrey" w:date="2010-03-07T23:22:00Z">
+        <w:r>
+          <w:instrText xml:space="preserve">" </w:instrText>
+        </w:r>
+        <w:r>
+          <w:fldChar w:fldCharType="end"/>
+        </w:r>
+      </w:ins>
+      <w:r>
+        <w:t>, then we’ll move through how to use a presentation model</w:t>
+      </w:r>
+      <w:ins w:id="24" w:author="Jeffrey" w:date="2010-03-07T23:22:00Z">
+        <w:r>
+          <w:fldChar w:fldCharType="begin"/>
+        </w:r>
+        <w:r>
+          <w:instrText xml:space="preserve"> XE "</w:instrText>
+        </w:r>
+      </w:ins>
+      <w:r>
+        <w:rPr>
+          <w:rPrChange w:id="25" w:author="Jeffrey" w:date="2010-03-07T23:22:00Z">
+            <w:rPr/>
+          </w:rPrChange>
+        </w:rPr>
+        <w:instrText>presentation model</w:instrText>
+      </w:r>
+      <w:ins w:id="26" w:author="Jeffrey" w:date="2010-03-07T23:22:00Z">
+        <w:r>
+          <w:instrText xml:space="preserve">" </w:instrText>
+        </w:r>
+        <w:r>
+          <w:fldChar w:fldCharType="end"/>
+        </w:r>
+      </w:ins>
+      <w:r>
+        <w:t xml:space="preserve"> to keep controllers and views simple. We’ll keep a keen eye on </w:t>
       </w:r>
       <w:r>
         <w:t>separation of concerns to</w:t>
       </w:r>
       <w:r>
-        <w:t xml:space="preserve"> ensure that every class has a single, well-defined responsibility. </w:t>
+        <w:t xml:space="preserve"> ensure that every class has a single, well-defined responsibility</w:t>
+      </w:r>
+      <w:ins w:id="27" w:author="Jeffrey" w:date="2010-03-07T23:26:00Z">
+        <w:r>
+          <w:fldChar w:fldCharType="begin"/>
+        </w:r>
+        <w:r>
+          <w:instrText xml:space="preserve"> XE "</w:instrText>
+        </w:r>
+      </w:ins>
+      <w:r>
+        <w:rPr>
+          <w:rPrChange w:id="28" w:author="Jeffrey" w:date="2010-03-07T23:26:00Z">
+            <w:rPr/>
+          </w:rPrChange>
+        </w:rPr>
+        <w:instrText>responsibility</w:instrText>
+      </w:r>
+      <w:ins w:id="29" w:author="Jeffrey" w:date="2010-03-07T23:26:00Z">
+        <w:r>
+          <w:instrText xml:space="preserve">" </w:instrText>
+        </w:r>
+        <w:r>
+          <w:fldChar w:fldCharType="end"/>
+        </w:r>
+      </w:ins>
+      <w:r>
+        <w:t xml:space="preserve">. </w:t>
       </w:r>
     </w:p>
     <w:p>
       <w:pPr>
         <w:pStyle w:val="Head1"/>
       </w:pPr>
-      <w:commentRangeStart w:id="0"/>
-      <w:commentRangeStart w:id="1"/>
+      <w:commentRangeStart w:id="30"/>
+      <w:commentRangeStart w:id="31"/>
       <w:r>
         <w:t>8</w:t>
       </w:r>
       <w:r>
         <w:t xml:space="preserve">.1 </w:t>
       </w:r>
-      <w:commentRangeEnd w:id="0"/>
+      <w:commentRangeEnd w:id="30"/>
       <w:r>
         <w:rPr>
           <w:rFonts w:ascii="Verdana" w:hAnsi="Verdana"/>
@@ -317,9 +575,9 @@
           <w:color w:val="000000"/>
           <w:sz w:val="16"/>
         </w:rPr>
-        <w:commentReference w:id="0"/>
-      </w:r>
-      <w:commentRangeEnd w:id="1"/>
+        <w:commentReference w:id="30"/>
+      </w:r>
+      <w:commentRangeEnd w:id="31"/>
       <w:r>
         <w:rPr>
           <w:rFonts w:ascii="Verdana" w:hAnsi="Verdana"/>
@@ -328,7 +586,7 @@
           <w:color w:val="000000"/>
           <w:sz w:val="16"/>
         </w:rPr>
-        <w:commentReference w:id="1"/>
+        <w:commentReference w:id="31"/>
       </w:r>
       <w:r>
         <w:t>Understanding the basics of</w:t>
@@ -336,6 +594,30 @@
       <w:r>
         <w:t xml:space="preserve"> domain-driven design</w:t>
       </w:r>
+      <w:ins w:id="32" w:author="Jeffrey" w:date="2010-03-07T23:22:00Z">
+        <w:r>
+          <w:fldChar w:fldCharType="begin"/>
+        </w:r>
+        <w:r>
+          <w:instrText xml:space="preserve"> XE "</w:instrText>
+        </w:r>
+      </w:ins>
+      <w:r>
+        <w:rPr>
+          <w:rPrChange w:id="33" w:author="Jeffrey" w:date="2010-03-07T23:22:00Z">
+            <w:rPr/>
+          </w:rPrChange>
+        </w:rPr>
+        <w:instrText>domain-driven design</w:instrText>
+      </w:r>
+      <w:ins w:id="34" w:author="Jeffrey" w:date="2010-03-07T23:22:00Z">
+        <w:r>
+          <w:instrText xml:space="preserve">" </w:instrText>
+        </w:r>
+        <w:r>
+          <w:fldChar w:fldCharType="end"/>
+        </w:r>
+      </w:ins>
     </w:p>
     <w:p>
       <w:pPr>
@@ -344,6 +626,30 @@
       <w:r>
         <w:t>Developers can use different methods to model software. The method we prefer is domain-driven design</w:t>
       </w:r>
+      <w:ins w:id="35" w:author="Jeffrey" w:date="2010-03-07T23:22:00Z">
+        <w:r>
+          <w:fldChar w:fldCharType="begin"/>
+        </w:r>
+        <w:r>
+          <w:instrText xml:space="preserve"> XE "</w:instrText>
+        </w:r>
+      </w:ins>
+      <w:r>
+        <w:rPr>
+          <w:rPrChange w:id="36" w:author="Jeffrey" w:date="2010-03-07T23:22:00Z">
+            <w:rPr/>
+          </w:rPrChange>
+        </w:rPr>
+        <w:instrText>domain-driven design</w:instrText>
+      </w:r>
+      <w:ins w:id="37" w:author="Jeffrey" w:date="2010-03-07T23:22:00Z">
+        <w:r>
+          <w:instrText xml:space="preserve">" </w:instrText>
+        </w:r>
+        <w:r>
+          <w:fldChar w:fldCharType="end"/>
+        </w:r>
+      </w:ins>
       <w:r>
         <w:t xml:space="preserve"> (DDD)</w:t>
       </w:r>
@@ -351,7 +657,34 @@
         <w:t xml:space="preserve"> which </w:t>
       </w:r>
       <w:r>
-        <w:t xml:space="preserve">looks at the business domain targeted by the software and models objects to represent the </w:t>
+        <w:t>looks at the business domain</w:t>
+      </w:r>
+      <w:ins w:id="38" w:author="Jeffrey" w:date="2010-03-07T23:23:00Z">
+        <w:r>
+          <w:fldChar w:fldCharType="begin"/>
+        </w:r>
+        <w:r>
+          <w:instrText xml:space="preserve"> XE "</w:instrText>
+        </w:r>
+      </w:ins>
+      <w:r>
+        <w:rPr>
+          <w:rPrChange w:id="39" w:author="Jeffrey" w:date="2010-03-07T23:23:00Z">
+            <w:rPr/>
+          </w:rPrChange>
+        </w:rPr>
+        <w:instrText>business domain</w:instrText>
+      </w:r>
+      <w:ins w:id="40" w:author="Jeffrey" w:date="2010-03-07T23:23:00Z">
+        <w:r>
+          <w:instrText xml:space="preserve">" </w:instrText>
+        </w:r>
+        <w:r>
+          <w:fldChar w:fldCharType="end"/>
+        </w:r>
+      </w:ins>
+      <w:r>
+        <w:t xml:space="preserve"> targeted by the software and models objects to represent the </w:t>
       </w:r>
       <w:r>
         <w:t>various</w:t>
@@ -360,35 +693,89 @@
         <w:t xml:space="preserve"> </w:t>
       </w:r>
       <w:r>
-        <w:t>entities and the relationships between the entities</w:t>
-      </w:r>
-      <w:r>
-        <w:t xml:space="preserve">. We refer to the domain model as the </w:t>
-      </w:r>
-      <w:commentRangeStart w:id="2"/>
-      <w:commentRangeStart w:id="3"/>
+        <w:t>entities</w:t>
+      </w:r>
+      <w:ins w:id="41" w:author="Jeffrey" w:date="2010-03-07T23:23:00Z">
+        <w:r>
+          <w:fldChar w:fldCharType="begin"/>
+        </w:r>
+        <w:r>
+          <w:instrText xml:space="preserve"> XE "</w:instrText>
+        </w:r>
+      </w:ins>
+      <w:r>
+        <w:rPr>
+          <w:rPrChange w:id="42" w:author="Jeffrey" w:date="2010-03-07T23:23:00Z">
+            <w:rPr/>
+          </w:rPrChange>
+        </w:rPr>
+        <w:instrText>entities</w:instrText>
+      </w:r>
+      <w:ins w:id="43" w:author="Jeffrey" w:date="2010-03-07T23:23:00Z">
+        <w:r>
+          <w:instrText xml:space="preserve">" </w:instrText>
+        </w:r>
+        <w:r>
+          <w:fldChar w:fldCharType="end"/>
+        </w:r>
+      </w:ins>
+      <w:r>
+        <w:t xml:space="preserve"> and the relationships between the entities</w:t>
+      </w:r>
+      <w:r>
+        <w:t>. We refer to the domain model</w:t>
+      </w:r>
+      <w:ins w:id="44" w:author="Jeffrey" w:date="2010-03-07T23:22:00Z">
+        <w:r>
+          <w:fldChar w:fldCharType="begin"/>
+        </w:r>
+        <w:r>
+          <w:instrText xml:space="preserve"> XE "</w:instrText>
+        </w:r>
+      </w:ins>
+      <w:r>
+        <w:rPr>
+          <w:rPrChange w:id="45" w:author="Jeffrey" w:date="2010-03-07T23:22:00Z">
+            <w:rPr/>
+          </w:rPrChange>
+        </w:rPr>
+        <w:instrText>domain model</w:instrText>
+      </w:r>
+      <w:ins w:id="46" w:author="Jeffrey" w:date="2010-03-07T23:22:00Z">
+        <w:r>
+          <w:instrText xml:space="preserve">" </w:instrText>
+        </w:r>
+        <w:r>
+          <w:fldChar w:fldCharType="end"/>
+        </w:r>
+      </w:ins>
+      <w:r>
+        <w:t xml:space="preserve"> as the </w:t>
+      </w:r>
+      <w:commentRangeStart w:id="47"/>
+      <w:commentRangeStart w:id="48"/>
       <w:r>
         <w:rPr>
           <w:rStyle w:val="Italics"/>
-          <w:rPrChange w:id="4" w:author="Jeffrey" w:date="2010-03-07T22:35:00Z">
+          <w:rPrChange w:id="49" w:author="Jeffrey" w:date="2010-03-07T22:35:00Z">
             <w:rPr/>
           </w:rPrChange>
         </w:rPr>
         <w:t>object graph</w:t>
       </w:r>
-      <w:commentRangeEnd w:id="2"/>
+      <w:commentRangeEnd w:id="47"/>
       <w:r>
         <w:rPr>
           <w:rStyle w:val="Italics"/>
-          <w:rPrChange w:id="5" w:author="Jeffrey" w:date="2010-03-07T22:35:00Z">
-            <w:rPr/>
-          </w:rPrChange>
-        </w:rPr>
-        <w:commentReference w:id="2"/>
-      </w:r>
-      <w:commentRangeEnd w:id="3"/>
-      <w:r>
-        <w:commentReference w:id="3"/>
+          <w:rPrChange w:id="50" w:author="Jeffrey" w:date="2010-03-07T22:35:00Z">
+            <w:rPr/>
+          </w:rPrChange>
+        </w:rPr>
+        <w:commentReference w:id="47"/>
+      </w:r>
+      <w:commentRangeEnd w:id="48"/>
+      <w:r>
+        <w:commentReference w:id="48"/>
       </w:r>
       <w:r>
         <w:t xml:space="preserve"> that represents the business domain of the software. If the software lives in the online ecommerce space, we would expect to find objects such as </w:t>
@@ -511,7 +898,61 @@
         <w:t>DataSet</w:t>
       </w:r>
       <w:r>
-        <w:t xml:space="preserve"> is a model focused on the data relationships and persistence, a domain model is focused more on behavior and responsibility. </w:t>
+        <w:t xml:space="preserve"> is a model focused on the data relationships and persistence</w:t>
+      </w:r>
+      <w:ins w:id="51" w:author="Jeffrey" w:date="2010-03-07T23:22:00Z">
+        <w:r>
+          <w:fldChar w:fldCharType="begin"/>
+        </w:r>
+        <w:r>
+          <w:instrText xml:space="preserve"> XE "</w:instrText>
+        </w:r>
+      </w:ins>
+      <w:r>
+        <w:rPr>
+          <w:rPrChange w:id="52" w:author="Jeffrey" w:date="2010-03-07T23:22:00Z">
+            <w:rPr/>
+          </w:rPrChange>
+        </w:rPr>
+        <w:instrText>persistence</w:instrText>
+      </w:r>
+      <w:ins w:id="53" w:author="Jeffrey" w:date="2010-03-07T23:22:00Z">
+        <w:r>
+          <w:instrText xml:space="preserve">" </w:instrText>
+        </w:r>
+        <w:r>
+          <w:fldChar w:fldCharType="end"/>
+        </w:r>
+      </w:ins>
+      <w:r>
+        <w:t>, a domain model is focused more on behavior and responsibility</w:t>
+      </w:r>
+      <w:ins w:id="54" w:author="Jeffrey" w:date="2010-03-07T23:26:00Z">
+        <w:r>
+          <w:fldChar w:fldCharType="begin"/>
+        </w:r>
+        <w:r>
+          <w:instrText xml:space="preserve"> XE "</w:instrText>
+        </w:r>
+      </w:ins>
+      <w:r>
+        <w:rPr>
+          <w:rPrChange w:id="55" w:author="Jeffrey" w:date="2010-03-07T23:26:00Z">
+            <w:rPr/>
+          </w:rPrChange>
+        </w:rPr>
+        <w:instrText>responsibility</w:instrText>
+      </w:r>
+      <w:ins w:id="56" w:author="Jeffrey" w:date="2010-03-07T23:26:00Z">
+        <w:r>
+          <w:instrText xml:space="preserve">" </w:instrText>
+        </w:r>
+        <w:r>
+          <w:fldChar w:fldCharType="end"/>
+        </w:r>
+      </w:ins>
+      <w:r>
+        <w:t xml:space="preserve">. </w:t>
       </w:r>
     </w:p>
     <w:p>
@@ -555,13 +996,283 @@
         <w:t>DDD</w:t>
       </w:r>
       <w:r>
-        <w:t xml:space="preserve">. If you are unfamiliar with domain-driven design, you may want to review some of the following references. Reviewing these publications is not necessary for the purpose of this book, but they will help you as you develop software in your career. From this point forward we’ll defer to these resources for more detail on domain models, </w:t>
-      </w:r>
-      <w:r>
-        <w:t xml:space="preserve">bounded contexts, </w:t>
-      </w:r>
-      <w:r>
-        <w:t>aggregates, aggregate roots, repositories, entities, and value objects. When discussing each of these concepts, we’ll talk only briefly about their purpose and then move on. The next section is an overview of the core domain model for this book.</w:t>
+        <w:t>. If you are unfamiliar with domain-driven design</w:t>
+      </w:r>
+      <w:ins w:id="57" w:author="Jeffrey" w:date="2010-03-07T23:22:00Z">
+        <w:r>
+          <w:fldChar w:fldCharType="begin"/>
+        </w:r>
+        <w:r>
+          <w:instrText xml:space="preserve"> XE "</w:instrText>
+        </w:r>
+      </w:ins>
+      <w:r>
+        <w:rPr>
+          <w:rPrChange w:id="58" w:author="Jeffrey" w:date="2010-03-07T23:22:00Z">
+            <w:rPr/>
+          </w:rPrChange>
+        </w:rPr>
+        <w:instrText>domain-driven design</w:instrText>
+      </w:r>
+      <w:ins w:id="59" w:author="Jeffrey" w:date="2010-03-07T23:22:00Z">
+        <w:r>
+          <w:instrText xml:space="preserve">" </w:instrText>
+        </w:r>
+        <w:r>
+          <w:fldChar w:fldCharType="end"/>
+        </w:r>
+      </w:ins>
+      <w:r>
+        <w:t>, you may want to review some of the following references. Reviewing these publications is not necessary for the purpose of this book, but they will help you as you develop software in your career. From this point forward we’ll defer to these resources for more detail on domain models</w:t>
+      </w:r>
+      <w:ins w:id="60" w:author="Jeffrey" w:date="2010-03-07T23:22:00Z">
+        <w:r>
+          <w:fldChar w:fldCharType="begin"/>
+        </w:r>
+        <w:r>
+          <w:instrText xml:space="preserve"> XE "</w:instrText>
+        </w:r>
+      </w:ins>
+      <w:r>
+        <w:rPr>
+          <w:rPrChange w:id="61" w:author="Jeffrey" w:date="2010-03-07T23:22:00Z">
+            <w:rPr/>
+          </w:rPrChange>
+        </w:rPr>
+        <w:instrText>domain models</w:instrText>
+      </w:r>
+      <w:ins w:id="62" w:author="Jeffrey" w:date="2010-03-07T23:22:00Z">
+        <w:r>
+          <w:instrText xml:space="preserve">" </w:instrText>
+        </w:r>
+        <w:r>
+          <w:fldChar w:fldCharType="end"/>
+        </w:r>
+      </w:ins>
+      <w:r>
+        <w:t xml:space="preserve">, </w:t>
+      </w:r>
+      <w:r>
+        <w:t>bounded contexts</w:t>
+      </w:r>
+      <w:ins w:id="63" w:author="Jeffrey" w:date="2010-03-07T23:23:00Z">
+        <w:r>
+          <w:fldChar w:fldCharType="begin"/>
+        </w:r>
+        <w:r>
+          <w:instrText xml:space="preserve"> XE "</w:instrText>
+        </w:r>
+      </w:ins>
+      <w:r>
+        <w:rPr>
+          <w:rPrChange w:id="64" w:author="Jeffrey" w:date="2010-03-07T23:23:00Z">
+            <w:rPr/>
+          </w:rPrChange>
+        </w:rPr>
+        <w:instrText>bounded contexts</w:instrText>
+      </w:r>
+      <w:ins w:id="65" w:author="Jeffrey" w:date="2010-03-07T23:23:00Z">
+        <w:r>
+          <w:instrText xml:space="preserve">" </w:instrText>
+        </w:r>
+        <w:r>
+          <w:fldChar w:fldCharType="end"/>
+        </w:r>
+      </w:ins>
+      <w:r>
+        <w:t xml:space="preserve">, </w:t>
+      </w:r>
+      <w:r>
+        <w:t>aggregates</w:t>
+      </w:r>
+      <w:ins w:id="66" w:author="Jeffrey" w:date="2010-03-07T23:23:00Z">
+        <w:r>
+          <w:fldChar w:fldCharType="begin"/>
+        </w:r>
+        <w:r>
+          <w:instrText xml:space="preserve"> XE "</w:instrText>
+        </w:r>
+      </w:ins>
+      <w:r>
+        <w:rPr>
+          <w:rPrChange w:id="67" w:author="Jeffrey" w:date="2010-03-07T23:23:00Z">
+            <w:rPr/>
+          </w:rPrChange>
+        </w:rPr>
+        <w:instrText>aggregates</w:instrText>
+      </w:r>
+      <w:ins w:id="68" w:author="Jeffrey" w:date="2010-03-07T23:23:00Z">
+        <w:r>
+          <w:instrText xml:space="preserve">" </w:instrText>
+        </w:r>
+        <w:r>
+          <w:fldChar w:fldCharType="end"/>
+        </w:r>
+      </w:ins>
+      <w:r>
+        <w:t>, aggregate</w:t>
+      </w:r>
+      <w:ins w:id="69" w:author="Jeffrey" w:date="2010-03-07T23:26:00Z">
+        <w:r>
+          <w:fldChar w:fldCharType="begin"/>
+        </w:r>
+        <w:r>
+          <w:instrText xml:space="preserve"> XE "</w:instrText>
+        </w:r>
+      </w:ins>
+      <w:r>
+        <w:rPr>
+          <w:rPrChange w:id="70" w:author="Jeffrey" w:date="2010-03-07T23:26:00Z">
+            <w:rPr/>
+          </w:rPrChange>
+        </w:rPr>
+        <w:instrText>aggregate</w:instrText>
+      </w:r>
+      <w:ins w:id="71" w:author="Jeffrey" w:date="2010-03-07T23:26:00Z">
+        <w:r>
+          <w:instrText xml:space="preserve">" </w:instrText>
+        </w:r>
+        <w:r>
+          <w:fldChar w:fldCharType="end"/>
+        </w:r>
+      </w:ins>
+      <w:r>
+        <w:t xml:space="preserve"> roots</w:t>
+      </w:r>
+      <w:ins w:id="72" w:author="Jeffrey" w:date="2010-03-07T23:23:00Z">
+        <w:r>
+          <w:fldChar w:fldCharType="begin"/>
+        </w:r>
+        <w:r>
+          <w:instrText xml:space="preserve"> XE "</w:instrText>
+        </w:r>
+      </w:ins>
+      <w:r>
+        <w:rPr>
+          <w:rPrChange w:id="73" w:author="Jeffrey" w:date="2010-03-07T23:23:00Z">
+            <w:rPr/>
+          </w:rPrChange>
+        </w:rPr>
+        <w:instrText>aggregate roots</w:instrText>
+      </w:r>
+      <w:ins w:id="74" w:author="Jeffrey" w:date="2010-03-07T23:23:00Z">
+        <w:r>
+          <w:instrText xml:space="preserve">" </w:instrText>
+        </w:r>
+        <w:r>
+          <w:fldChar w:fldCharType="end"/>
+        </w:r>
+      </w:ins>
+      <w:r>
+        <w:t>, repositories</w:t>
+      </w:r>
+      <w:ins w:id="75" w:author="Jeffrey" w:date="2010-03-07T23:23:00Z">
+        <w:r>
+          <w:fldChar w:fldCharType="begin"/>
+        </w:r>
+        <w:r>
+          <w:instrText xml:space="preserve"> XE "</w:instrText>
+        </w:r>
+      </w:ins>
+      <w:r>
+        <w:rPr>
+          <w:rPrChange w:id="76" w:author="Jeffrey" w:date="2010-03-07T23:23:00Z">
+            <w:rPr/>
+          </w:rPrChange>
+        </w:rPr>
+        <w:instrText>repositories</w:instrText>
+      </w:r>
+      <w:ins w:id="77" w:author="Jeffrey" w:date="2010-03-07T23:23:00Z">
+        <w:r>
+          <w:instrText xml:space="preserve">" </w:instrText>
+        </w:r>
+        <w:r>
+          <w:fldChar w:fldCharType="end"/>
+        </w:r>
+      </w:ins>
+      <w:r>
+        <w:t>, entities</w:t>
+      </w:r>
+      <w:ins w:id="78" w:author="Jeffrey" w:date="2010-03-07T23:23:00Z">
+        <w:r>
+          <w:fldChar w:fldCharType="begin"/>
+        </w:r>
+        <w:r>
+          <w:instrText xml:space="preserve"> XE "</w:instrText>
+        </w:r>
+      </w:ins>
+      <w:r>
+        <w:rPr>
+          <w:rPrChange w:id="79" w:author="Jeffrey" w:date="2010-03-07T23:23:00Z">
+            <w:rPr/>
+          </w:rPrChange>
+        </w:rPr>
+        <w:instrText>entities</w:instrText>
+      </w:r>
+      <w:ins w:id="80" w:author="Jeffrey" w:date="2010-03-07T23:23:00Z">
+        <w:r>
+          <w:instrText xml:space="preserve">" </w:instrText>
+        </w:r>
+        <w:r>
+          <w:fldChar w:fldCharType="end"/>
+        </w:r>
+      </w:ins>
+      <w:r>
+        <w:t>, and value objects</w:t>
+      </w:r>
+      <w:ins w:id="81" w:author="Jeffrey" w:date="2010-03-07T23:22:00Z">
+        <w:r>
+          <w:fldChar w:fldCharType="begin"/>
+        </w:r>
+        <w:r>
+          <w:instrText xml:space="preserve"> XE "</w:instrText>
+        </w:r>
+      </w:ins>
+      <w:r>
+        <w:rPr>
+          <w:rPrChange w:id="82" w:author="Jeffrey" w:date="2010-03-07T23:22:00Z">
+            <w:rPr/>
+          </w:rPrChange>
+        </w:rPr>
+        <w:instrText>value objects</w:instrText>
+      </w:r>
+      <w:ins w:id="83" w:author="Jeffrey" w:date="2010-03-07T23:22:00Z">
+        <w:r>
+          <w:instrText xml:space="preserve">" </w:instrText>
+        </w:r>
+        <w:r>
+          <w:fldChar w:fldCharType="end"/>
+        </w:r>
+      </w:ins>
+      <w:r>
+        <w:t>. When discussing each of these concepts, we’ll talk only briefly about their purpose and then move on. The next section is an overview of the core domain model</w:t>
+      </w:r>
+      <w:ins w:id="84" w:author="Jeffrey" w:date="2010-03-07T23:22:00Z">
+        <w:r>
+          <w:fldChar w:fldCharType="begin"/>
+        </w:r>
+        <w:r>
+          <w:instrText xml:space="preserve"> XE "</w:instrText>
+        </w:r>
+      </w:ins>
+      <w:r>
+        <w:rPr>
+          <w:rPrChange w:id="85" w:author="Jeffrey" w:date="2010-03-07T23:22:00Z">
+            <w:rPr/>
+          </w:rPrChange>
+        </w:rPr>
+        <w:instrText>domain model</w:instrText>
+      </w:r>
+      <w:ins w:id="86" w:author="Jeffrey" w:date="2010-03-07T23:22:00Z">
+        <w:r>
+          <w:instrText xml:space="preserve">" </w:instrText>
+        </w:r>
+        <w:r>
+          <w:fldChar w:fldCharType="end"/>
+        </w:r>
+      </w:ins>
+      <w:r>
+        <w:t xml:space="preserve"> for this book.</w:t>
       </w:r>
     </w:p>
     <w:p>
@@ -653,7 +1364,34 @@
         <w:fldChar w:fldCharType="end"/>
       </w:r>
       <w:r>
-        <w:t xml:space="preserve">. The most complete reference for </w:t>
+        <w:t>. The most complete reference</w:t>
+      </w:r>
+      <w:ins w:id="87" w:author="Jeffrey" w:date="2010-03-07T23:24:00Z">
+        <w:r>
+          <w:fldChar w:fldCharType="begin"/>
+        </w:r>
+        <w:r>
+          <w:instrText xml:space="preserve"> XE "</w:instrText>
+        </w:r>
+      </w:ins>
+      <w:r>
+        <w:rPr>
+          <w:rPrChange w:id="88" w:author="Jeffrey" w:date="2010-03-07T23:24:00Z">
+            <w:rPr/>
+          </w:rPrChange>
+        </w:rPr>
+        <w:instrText>reference</w:instrText>
+      </w:r>
+      <w:ins w:id="89" w:author="Jeffrey" w:date="2010-03-07T23:24:00Z">
+        <w:r>
+          <w:instrText xml:space="preserve">" </w:instrText>
+        </w:r>
+        <w:r>
+          <w:fldChar w:fldCharType="end"/>
+        </w:r>
+      </w:ins>
+      <w:r>
+        <w:t xml:space="preserve"> for </w:t>
       </w:r>
       <w:r>
         <w:t>DDD</w:t>
@@ -665,7 +1403,11 @@
         <w:t>He</w:t>
       </w:r>
       <w:r>
-        <w:t xml:space="preserve"> applies his own experience as he names patterns that work together to simplify complex software. Addison-Wesley Professional (2003).</w:t>
+        <w:t xml:space="preserve"> applies his own experience as he </w:t>
+      </w:r>
+      <w:r>
+        <w:lastRenderedPageBreak/>
+        <w:t>names patterns that work together to simplify complex software. Addison-Wesley Professional (2003).</w:t>
       </w:r>
     </w:p>
     <w:p>
@@ -678,6 +1420,39 @@
         </w:rPr>
         <w:t>Domain Driven Design Quickly</w:t>
       </w:r>
+      <w:ins w:id="90" w:author="Jeffrey" w:date="2010-03-07T23:23:00Z">
+        <w:r>
+          <w:rPr>
+            <w:rStyle w:val="Italics"/>
+          </w:rPr>
+          <w:fldChar w:fldCharType="begin"/>
+        </w:r>
+        <w:r>
+          <w:instrText xml:space="preserve"> XE "</w:instrText>
+        </w:r>
+      </w:ins>
+      <w:r>
+        <w:rPr>
+          <w:rStyle w:val="Italics"/>
+          <w:rPrChange w:id="91" w:author="Jeffrey" w:date="2010-03-07T23:23:00Z">
+            <w:rPr>
+              <w:rStyle w:val="Italics"/>
+            </w:rPr>
+          </w:rPrChange>
+        </w:rPr>
+        <w:instrText>Domain Driven Design Quickly</w:instrText>
+      </w:r>
+      <w:ins w:id="92" w:author="Jeffrey" w:date="2010-03-07T23:23:00Z">
+        <w:r>
+          <w:instrText xml:space="preserve">" </w:instrText>
+        </w:r>
+        <w:r>
+          <w:rPr>
+            <w:rStyle w:val="Italics"/>
+          </w:rPr>
+          <w:fldChar w:fldCharType="end"/>
+        </w:r>
+      </w:ins>
       <w:r>
         <w:t xml:space="preserve"> </w:t>
       </w:r>
@@ -845,13 +1620,64 @@
       <w:r>
         <w:t>.2 A sample domain model</w:t>
       </w:r>
+      <w:ins w:id="93" w:author="Jeffrey" w:date="2010-03-07T23:22:00Z">
+        <w:r>
+          <w:fldChar w:fldCharType="begin"/>
+        </w:r>
+        <w:r>
+          <w:instrText xml:space="preserve"> XE "</w:instrText>
+        </w:r>
+      </w:ins>
+      <w:r>
+        <w:rPr>
+          <w:rPrChange w:id="94" w:author="Jeffrey" w:date="2010-03-07T23:22:00Z">
+            <w:rPr/>
+          </w:rPrChange>
+        </w:rPr>
+        <w:instrText>domain model</w:instrText>
+      </w:r>
+      <w:ins w:id="95" w:author="Jeffrey" w:date="2010-03-07T23:22:00Z">
+        <w:r>
+          <w:instrText xml:space="preserve">" </w:instrText>
+        </w:r>
+        <w:r>
+          <w:fldChar w:fldCharType="end"/>
+        </w:r>
+      </w:ins>
     </w:p>
     <w:p>
       <w:pPr>
         <w:pStyle w:val="Body1"/>
       </w:pPr>
       <w:r>
-        <w:t xml:space="preserve">We included a sample domain model in the example code for this book.  </w:t>
+        <w:t>We included a sample domain model</w:t>
+      </w:r>
+      <w:ins w:id="96" w:author="Jeffrey" w:date="2010-03-07T23:22:00Z">
+        <w:r>
+          <w:fldChar w:fldCharType="begin"/>
+        </w:r>
+        <w:r>
+          <w:instrText xml:space="preserve"> XE "</w:instrText>
+        </w:r>
+      </w:ins>
+      <w:r>
+        <w:rPr>
+          <w:rPrChange w:id="97" w:author="Jeffrey" w:date="2010-03-07T23:22:00Z">
+            <w:rPr/>
+          </w:rPrChange>
+        </w:rPr>
+        <w:instrText>domain model</w:instrText>
+      </w:r>
+      <w:ins w:id="98" w:author="Jeffrey" w:date="2010-03-07T23:22:00Z">
+        <w:r>
+          <w:instrText xml:space="preserve">" </w:instrText>
+        </w:r>
+        <w:r>
+          <w:fldChar w:fldCharType="end"/>
+        </w:r>
+      </w:ins>
+      <w:r>
+        <w:t xml:space="preserve"> in the example code for this book.  </w:t>
       </w:r>
       <w:r>
         <w:t xml:space="preserve">In figure </w:t>
@@ -880,6 +1706,7 @@
         <w:rPr>
           <w:noProof/>
         </w:rPr>
+        <w:lastRenderedPageBreak/>
         <w:drawing>
           <wp:inline distT="0" distB="0" distL="0" distR="0">
             <wp:extent cx="4800600" cy="3691393"/>
@@ -940,19 +1767,43 @@
       <w:r>
         <w:t>.1 An example domain model</w:t>
       </w:r>
+      <w:ins w:id="99" w:author="Jeffrey" w:date="2010-03-07T23:22:00Z">
+        <w:r>
+          <w:fldChar w:fldCharType="begin"/>
+        </w:r>
+        <w:r>
+          <w:instrText xml:space="preserve"> XE "</w:instrText>
+        </w:r>
+      </w:ins>
+      <w:r>
+        <w:rPr>
+          <w:rPrChange w:id="100" w:author="Jeffrey" w:date="2010-03-07T23:22:00Z">
+            <w:rPr/>
+          </w:rPrChange>
+        </w:rPr>
+        <w:instrText>domain model</w:instrText>
+      </w:r>
+      <w:ins w:id="101" w:author="Jeffrey" w:date="2010-03-07T23:22:00Z">
+        <w:r>
+          <w:instrText xml:space="preserve">" </w:instrText>
+        </w:r>
+        <w:r>
+          <w:fldChar w:fldCharType="end"/>
+        </w:r>
+      </w:ins>
     </w:p>
     <w:p>
       <w:pPr>
         <w:pStyle w:val="Head2"/>
       </w:pPr>
-      <w:bookmarkStart w:id="6" w:name="_Toc187488023"/>
-      <w:bookmarkStart w:id="7" w:name="_Toc211836307"/>
-      <w:bookmarkStart w:id="8" w:name="_Toc211836543"/>
-      <w:bookmarkStart w:id="9" w:name="_Toc211836579"/>
-      <w:bookmarkStart w:id="10" w:name="_Toc211838317"/>
-      <w:bookmarkStart w:id="11" w:name="_Toc226364330"/>
-      <w:bookmarkStart w:id="12" w:name="_Toc227226880"/>
-      <w:bookmarkStart w:id="13" w:name="_Toc231358039"/>
+      <w:bookmarkStart w:id="102" w:name="_Toc187488023"/>
+      <w:bookmarkStart w:id="103" w:name="_Toc211836307"/>
+      <w:bookmarkStart w:id="104" w:name="_Toc211836543"/>
+      <w:bookmarkStart w:id="105" w:name="_Toc211836579"/>
+      <w:bookmarkStart w:id="106" w:name="_Toc211838317"/>
+      <w:bookmarkStart w:id="107" w:name="_Toc226364330"/>
+      <w:bookmarkStart w:id="108" w:name="_Toc227226880"/>
+      <w:bookmarkStart w:id="109" w:name="_Toc231358039"/>
       <w:r>
         <w:t>8</w:t>
       </w:r>
@@ -977,14 +1828,14 @@
       <w:r>
         <w:t xml:space="preserve"> and value objects</w:t>
       </w:r>
-      <w:bookmarkEnd w:id="6"/>
-      <w:bookmarkEnd w:id="7"/>
-      <w:bookmarkEnd w:id="8"/>
-      <w:bookmarkEnd w:id="9"/>
-      <w:bookmarkEnd w:id="10"/>
-      <w:bookmarkEnd w:id="11"/>
-      <w:bookmarkEnd w:id="12"/>
-      <w:bookmarkEnd w:id="13"/>
+      <w:bookmarkEnd w:id="102"/>
+      <w:bookmarkEnd w:id="103"/>
+      <w:bookmarkEnd w:id="104"/>
+      <w:bookmarkEnd w:id="105"/>
+      <w:bookmarkEnd w:id="106"/>
+      <w:bookmarkEnd w:id="107"/>
+      <w:bookmarkEnd w:id="108"/>
+      <w:bookmarkEnd w:id="109"/>
       <w:r>
         <w:fldChar w:fldCharType="begin"/>
       </w:r>
@@ -1018,7 +1869,88 @@
         <w:t>8</w:t>
       </w:r>
       <w:r>
-        <w:t xml:space="preserve">.1 shows some of the entities and value objects in play within our domain model. The entities are the </w:t>
+        <w:t>.1 shows some of the entities</w:t>
+      </w:r>
+      <w:ins w:id="110" w:author="Jeffrey" w:date="2010-03-07T23:23:00Z">
+        <w:r>
+          <w:fldChar w:fldCharType="begin"/>
+        </w:r>
+        <w:r>
+          <w:instrText xml:space="preserve"> XE "</w:instrText>
+        </w:r>
+      </w:ins>
+      <w:r>
+        <w:rPr>
+          <w:rPrChange w:id="111" w:author="Jeffrey" w:date="2010-03-07T23:23:00Z">
+            <w:rPr/>
+          </w:rPrChange>
+        </w:rPr>
+        <w:instrText>entities</w:instrText>
+      </w:r>
+      <w:ins w:id="112" w:author="Jeffrey" w:date="2010-03-07T23:23:00Z">
+        <w:r>
+          <w:instrText xml:space="preserve">" </w:instrText>
+        </w:r>
+        <w:r>
+          <w:fldChar w:fldCharType="end"/>
+        </w:r>
+      </w:ins>
+      <w:r>
+        <w:t xml:space="preserve"> and value objects</w:t>
+      </w:r>
+      <w:ins w:id="113" w:author="Jeffrey" w:date="2010-03-07T23:22:00Z">
+        <w:r>
+          <w:fldChar w:fldCharType="begin"/>
+        </w:r>
+        <w:r>
+          <w:instrText xml:space="preserve"> XE "</w:instrText>
+        </w:r>
+      </w:ins>
+      <w:r>
+        <w:rPr>
+          <w:rPrChange w:id="114" w:author="Jeffrey" w:date="2010-03-07T23:22:00Z">
+            <w:rPr/>
+          </w:rPrChange>
+        </w:rPr>
+        <w:instrText>value objects</w:instrText>
+      </w:r>
+      <w:ins w:id="115" w:author="Jeffrey" w:date="2010-03-07T23:22:00Z">
+        <w:r>
+          <w:instrText xml:space="preserve">" </w:instrText>
+        </w:r>
+        <w:r>
+          <w:fldChar w:fldCharType="end"/>
+        </w:r>
+      </w:ins>
+      <w:r>
+        <w:t xml:space="preserve"> in play within our domain model</w:t>
+      </w:r>
+      <w:ins w:id="116" w:author="Jeffrey" w:date="2010-03-07T23:22:00Z">
+        <w:r>
+          <w:fldChar w:fldCharType="begin"/>
+        </w:r>
+        <w:r>
+          <w:instrText xml:space="preserve"> XE "</w:instrText>
+        </w:r>
+      </w:ins>
+      <w:r>
+        <w:rPr>
+          <w:rPrChange w:id="117" w:author="Jeffrey" w:date="2010-03-07T23:22:00Z">
+            <w:rPr/>
+          </w:rPrChange>
+        </w:rPr>
+        <w:instrText>domain model</w:instrText>
+      </w:r>
+      <w:ins w:id="118" w:author="Jeffrey" w:date="2010-03-07T23:22:00Z">
+        <w:r>
+          <w:instrText xml:space="preserve">" </w:instrText>
+        </w:r>
+        <w:r>
+          <w:fldChar w:fldCharType="end"/>
+        </w:r>
+      </w:ins>
+      <w:r>
+        <w:t xml:space="preserve">. The entities are the </w:t>
       </w:r>
       <w:r>
         <w:t>important</w:t>
@@ -1066,11 +1998,34 @@
         <w:t xml:space="preserve">The defining characteristic of an entity is that it has </w:t>
       </w:r>
       <w:r>
-        <w:t xml:space="preserve">the concept of an identity, a property which can be examined to determine uniqueness. The reason we give these objects an identifier is that these can stand on their own, and we can speak about these objects without other supporting concepts. It </w:t>
-      </w:r>
-      <w:r>
-        <w:lastRenderedPageBreak/>
-        <w:t xml:space="preserve">would make sense to list a collection of any of these objects. Entities can stand on their own, and we can </w:t>
+        <w:t>the concept of an identity, a property which can be examined to determine uniqueness. The reason we give these objects an identifier is that these can stand on their own, and we can speak about these objects without other supporting concepts. It would make sense to list a collection of any of these objects. Entities</w:t>
+      </w:r>
+      <w:ins w:id="119" w:author="Jeffrey" w:date="2010-03-07T23:22:00Z">
+        <w:r>
+          <w:fldChar w:fldCharType="begin"/>
+        </w:r>
+        <w:r>
+          <w:instrText xml:space="preserve"> XE "</w:instrText>
+        </w:r>
+      </w:ins>
+      <w:r>
+        <w:rPr>
+          <w:rPrChange w:id="120" w:author="Jeffrey" w:date="2010-03-07T23:22:00Z">
+            <w:rPr/>
+          </w:rPrChange>
+        </w:rPr>
+        <w:instrText>Entities</w:instrText>
+      </w:r>
+      <w:ins w:id="121" w:author="Jeffrey" w:date="2010-03-07T23:22:00Z">
+        <w:r>
+          <w:instrText xml:space="preserve">" </w:instrText>
+        </w:r>
+        <w:r>
+          <w:fldChar w:fldCharType="end"/>
+        </w:r>
+      </w:ins>
+      <w:r>
+        <w:t xml:space="preserve"> can stand on their own, and we can </w:t>
       </w:r>
       <w:r>
         <w:t>think</w:t>
@@ -1084,7 +2039,61 @@
         <w:pStyle w:val="Body"/>
       </w:pPr>
       <w:r>
-        <w:t xml:space="preserve">Value objects don’t make sense on their own without the supporting context of an entity to which they belong. Some value objects in our domain model </w:t>
+        <w:t>Value objects don’t make sense on their own without the supporting context of an entity to which they belong. Some value objects</w:t>
+      </w:r>
+      <w:ins w:id="122" w:author="Jeffrey" w:date="2010-03-07T23:22:00Z">
+        <w:r>
+          <w:fldChar w:fldCharType="begin"/>
+        </w:r>
+        <w:r>
+          <w:instrText xml:space="preserve"> XE "</w:instrText>
+        </w:r>
+      </w:ins>
+      <w:r>
+        <w:rPr>
+          <w:rPrChange w:id="123" w:author="Jeffrey" w:date="2010-03-07T23:22:00Z">
+            <w:rPr/>
+          </w:rPrChange>
+        </w:rPr>
+        <w:instrText>value objects</w:instrText>
+      </w:r>
+      <w:ins w:id="124" w:author="Jeffrey" w:date="2010-03-07T23:22:00Z">
+        <w:r>
+          <w:instrText xml:space="preserve">" </w:instrText>
+        </w:r>
+        <w:r>
+          <w:fldChar w:fldCharType="end"/>
+        </w:r>
+      </w:ins>
+      <w:r>
+        <w:t xml:space="preserve"> in our domain model</w:t>
+      </w:r>
+      <w:ins w:id="125" w:author="Jeffrey" w:date="2010-03-07T23:22:00Z">
+        <w:r>
+          <w:fldChar w:fldCharType="begin"/>
+        </w:r>
+        <w:r>
+          <w:instrText xml:space="preserve"> XE "</w:instrText>
+        </w:r>
+      </w:ins>
+      <w:r>
+        <w:rPr>
+          <w:rPrChange w:id="126" w:author="Jeffrey" w:date="2010-03-07T23:22:00Z">
+            <w:rPr/>
+          </w:rPrChange>
+        </w:rPr>
+        <w:instrText>domain model</w:instrText>
+      </w:r>
+      <w:ins w:id="127" w:author="Jeffrey" w:date="2010-03-07T23:22:00Z">
+        <w:r>
+          <w:instrText xml:space="preserve">" </w:instrText>
+        </w:r>
+        <w:r>
+          <w:fldChar w:fldCharType="end"/>
+        </w:r>
+      </w:ins>
+      <w:r>
+        <w:t xml:space="preserve"> </w:t>
       </w:r>
       <w:r>
         <w:t>are</w:t>
@@ -1114,7 +2123,38 @@
         <w:t>Address</w:t>
       </w:r>
       <w:r>
-        <w:t xml:space="preserve">. Also many properties of entities are value objects. Let’s discuss </w:t>
+        <w:t xml:space="preserve">. Also many properties of </w:t>
+      </w:r>
+      <w:r>
+        <w:lastRenderedPageBreak/>
+        <w:t>entities</w:t>
+      </w:r>
+      <w:ins w:id="128" w:author="Jeffrey" w:date="2010-03-07T23:23:00Z">
+        <w:r>
+          <w:fldChar w:fldCharType="begin"/>
+        </w:r>
+        <w:r>
+          <w:instrText xml:space="preserve"> XE "</w:instrText>
+        </w:r>
+      </w:ins>
+      <w:r>
+        <w:rPr>
+          <w:rPrChange w:id="129" w:author="Jeffrey" w:date="2010-03-07T23:23:00Z">
+            <w:rPr/>
+          </w:rPrChange>
+        </w:rPr>
+        <w:instrText>entities</w:instrText>
+      </w:r>
+      <w:ins w:id="130" w:author="Jeffrey" w:date="2010-03-07T23:23:00Z">
+        <w:r>
+          <w:instrText xml:space="preserve">" </w:instrText>
+        </w:r>
+        <w:r>
+          <w:fldChar w:fldCharType="end"/>
+        </w:r>
+      </w:ins>
+      <w:r>
+        <w:t xml:space="preserve"> are value objects. Let’s discuss </w:t>
       </w:r>
       <w:r>
         <w:rPr>
@@ -1242,7 +2282,34 @@
         <w:t>Customer</w:t>
       </w:r>
       <w:r>
-        <w:t xml:space="preserve">, it has no meaning or purpose. Its relationship with other entities gives it meaning. The </w:t>
+        <w:t>, it has no meaning or purpose. Its relationship with other entities</w:t>
+      </w:r>
+      <w:ins w:id="131" w:author="Jeffrey" w:date="2010-03-07T23:23:00Z">
+        <w:r>
+          <w:fldChar w:fldCharType="begin"/>
+        </w:r>
+        <w:r>
+          <w:instrText xml:space="preserve"> XE "</w:instrText>
+        </w:r>
+      </w:ins>
+      <w:r>
+        <w:rPr>
+          <w:rPrChange w:id="132" w:author="Jeffrey" w:date="2010-03-07T23:23:00Z">
+            <w:rPr/>
+          </w:rPrChange>
+        </w:rPr>
+        <w:instrText>entities</w:instrText>
+      </w:r>
+      <w:ins w:id="133" w:author="Jeffrey" w:date="2010-03-07T23:23:00Z">
+        <w:r>
+          <w:instrText xml:space="preserve">" </w:instrText>
+        </w:r>
+        <w:r>
+          <w:fldChar w:fldCharType="end"/>
+        </w:r>
+      </w:ins>
+      <w:r>
+        <w:t xml:space="preserve"> gives it meaning. The </w:t>
       </w:r>
       <w:r>
         <w:rPr>
@@ -1305,7 +2372,34 @@
         <w:t>CustomerPriority</w:t>
       </w:r>
       <w:r>
-        <w:t>, other types without identifiers are value objects. Value objects are not glamorous and even describing them can be boring. The arrangement of entities and value objects into larger structures can be interesting.</w:t>
+        <w:t>, other types without identifiers are value objects</w:t>
+      </w:r>
+      <w:ins w:id="134" w:author="Jeffrey" w:date="2010-03-07T23:22:00Z">
+        <w:r>
+          <w:fldChar w:fldCharType="begin"/>
+        </w:r>
+        <w:r>
+          <w:instrText xml:space="preserve"> XE "</w:instrText>
+        </w:r>
+      </w:ins>
+      <w:r>
+        <w:rPr>
+          <w:rPrChange w:id="135" w:author="Jeffrey" w:date="2010-03-07T23:22:00Z">
+            <w:rPr/>
+          </w:rPrChange>
+        </w:rPr>
+        <w:instrText>value objects</w:instrText>
+      </w:r>
+      <w:ins w:id="136" w:author="Jeffrey" w:date="2010-03-07T23:22:00Z">
+        <w:r>
+          <w:instrText xml:space="preserve">" </w:instrText>
+        </w:r>
+        <w:r>
+          <w:fldChar w:fldCharType="end"/>
+        </w:r>
+      </w:ins>
+      <w:r>
+        <w:t>. Value objects are not glamorous and even describing them can be boring. The arrangement of entities and value objects into larger structures can be interesting.</w:t>
       </w:r>
     </w:p>
     <w:p>
@@ -1313,7 +2407,88 @@
         <w:pStyle w:val="Body"/>
       </w:pPr>
       <w:r>
-        <w:t xml:space="preserve">Entities and value objects are useful in separating responsibilities in a domain model, but there is more. If we need to load a </w:t>
+        <w:t>Entities</w:t>
+      </w:r>
+      <w:ins w:id="137" w:author="Jeffrey" w:date="2010-03-07T23:22:00Z">
+        <w:r>
+          <w:fldChar w:fldCharType="begin"/>
+        </w:r>
+        <w:r>
+          <w:instrText xml:space="preserve"> XE "</w:instrText>
+        </w:r>
+      </w:ins>
+      <w:r>
+        <w:rPr>
+          <w:rPrChange w:id="138" w:author="Jeffrey" w:date="2010-03-07T23:22:00Z">
+            <w:rPr/>
+          </w:rPrChange>
+        </w:rPr>
+        <w:instrText>Entities</w:instrText>
+      </w:r>
+      <w:ins w:id="139" w:author="Jeffrey" w:date="2010-03-07T23:22:00Z">
+        <w:r>
+          <w:instrText xml:space="preserve">" </w:instrText>
+        </w:r>
+        <w:r>
+          <w:fldChar w:fldCharType="end"/>
+        </w:r>
+      </w:ins>
+      <w:r>
+        <w:t xml:space="preserve"> and value objects</w:t>
+      </w:r>
+      <w:ins w:id="140" w:author="Jeffrey" w:date="2010-03-07T23:22:00Z">
+        <w:r>
+          <w:fldChar w:fldCharType="begin"/>
+        </w:r>
+        <w:r>
+          <w:instrText xml:space="preserve"> XE "</w:instrText>
+        </w:r>
+      </w:ins>
+      <w:r>
+        <w:rPr>
+          <w:rPrChange w:id="141" w:author="Jeffrey" w:date="2010-03-07T23:22:00Z">
+            <w:rPr/>
+          </w:rPrChange>
+        </w:rPr>
+        <w:instrText>value objects</w:instrText>
+      </w:r>
+      <w:ins w:id="142" w:author="Jeffrey" w:date="2010-03-07T23:22:00Z">
+        <w:r>
+          <w:instrText xml:space="preserve">" </w:instrText>
+        </w:r>
+        <w:r>
+          <w:fldChar w:fldCharType="end"/>
+        </w:r>
+      </w:ins>
+      <w:r>
+        <w:t xml:space="preserve"> are useful in separating responsibilities in a domain model</w:t>
+      </w:r>
+      <w:ins w:id="143" w:author="Jeffrey" w:date="2010-03-07T23:22:00Z">
+        <w:r>
+          <w:fldChar w:fldCharType="begin"/>
+        </w:r>
+        <w:r>
+          <w:instrText xml:space="preserve"> XE "</w:instrText>
+        </w:r>
+      </w:ins>
+      <w:r>
+        <w:rPr>
+          <w:rPrChange w:id="144" w:author="Jeffrey" w:date="2010-03-07T23:22:00Z">
+            <w:rPr/>
+          </w:rPrChange>
+        </w:rPr>
+        <w:instrText>domain model</w:instrText>
+      </w:r>
+      <w:ins w:id="145" w:author="Jeffrey" w:date="2010-03-07T23:22:00Z">
+        <w:r>
+          <w:instrText xml:space="preserve">" </w:instrText>
+        </w:r>
+        <w:r>
+          <w:fldChar w:fldCharType="end"/>
+        </w:r>
+      </w:ins>
+      <w:r>
+        <w:t xml:space="preserve">, but there is more. If we need to load a </w:t>
       </w:r>
       <w:r>
         <w:rPr>
@@ -1465,30 +2640,60 @@
       <w:r>
         <w:t xml:space="preserve">what are called </w:t>
       </w:r>
-      <w:commentRangeStart w:id="14"/>
-      <w:commentRangeStart w:id="15"/>
+      <w:commentRangeStart w:id="146"/>
+      <w:commentRangeStart w:id="147"/>
       <w:r>
         <w:rPr>
           <w:rStyle w:val="Italics"/>
-          <w:rPrChange w:id="16" w:author="Jeffrey" w:date="2010-03-07T22:35:00Z">
+          <w:rPrChange w:id="148" w:author="Jeffrey" w:date="2010-03-07T22:35:00Z">
             <w:rPr/>
           </w:rPrChange>
         </w:rPr>
         <w:t>aggregates</w:t>
       </w:r>
-      <w:commentRangeEnd w:id="14"/>
+      <w:commentRangeEnd w:id="146"/>
+      <w:ins w:id="149" w:author="Jeffrey" w:date="2010-03-07T23:23:00Z">
+        <w:r>
+          <w:rPr>
+            <w:rStyle w:val="Italics"/>
+          </w:rPr>
+          <w:fldChar w:fldCharType="begin"/>
+        </w:r>
+        <w:r>
+          <w:instrText xml:space="preserve"> XE "</w:instrText>
+        </w:r>
+      </w:ins>
+      <w:r>
+        <w:rPr>
+          <w:rPrChange w:id="150" w:author="Jeffrey" w:date="2010-03-07T23:23:00Z">
+            <w:rPr/>
+          </w:rPrChange>
+        </w:rPr>
+        <w:instrText>aggregates</w:instrText>
+      </w:r>
+      <w:ins w:id="151" w:author="Jeffrey" w:date="2010-03-07T23:23:00Z">
+        <w:r>
+          <w:instrText xml:space="preserve">" </w:instrText>
+        </w:r>
+        <w:r>
+          <w:rPr>
+            <w:rStyle w:val="Italics"/>
+          </w:rPr>
+          <w:fldChar w:fldCharType="end"/>
+        </w:r>
+      </w:ins>
       <w:r>
         <w:rPr>
           <w:rStyle w:val="Italics"/>
-          <w:rPrChange w:id="17" w:author="Jeffrey" w:date="2010-03-07T22:35:00Z">
-            <w:rPr/>
-          </w:rPrChange>
-        </w:rPr>
-        <w:commentReference w:id="14"/>
-      </w:r>
-      <w:commentRangeEnd w:id="15"/>
-      <w:r>
-        <w:commentReference w:id="15"/>
+          <w:rPrChange w:id="152" w:author="Jeffrey" w:date="2010-03-07T22:35:00Z">
+            <w:rPr/>
+          </w:rPrChange>
+        </w:rPr>
+        <w:commentReference w:id="146"/>
+      </w:r>
+      <w:commentRangeEnd w:id="147"/>
+      <w:r>
+        <w:commentReference w:id="147"/>
       </w:r>
       <w:r>
         <w:t>.</w:t>
@@ -1498,28 +2703,28 @@
       <w:pPr>
         <w:pStyle w:val="Head2"/>
       </w:pPr>
-      <w:bookmarkStart w:id="18" w:name="_Toc187488024"/>
-      <w:bookmarkStart w:id="19" w:name="_Toc211836308"/>
-      <w:bookmarkStart w:id="20" w:name="_Toc211836544"/>
-      <w:bookmarkStart w:id="21" w:name="_Toc211836580"/>
-      <w:bookmarkStart w:id="22" w:name="_Toc211838318"/>
-      <w:bookmarkStart w:id="23" w:name="_Toc226364331"/>
-      <w:bookmarkStart w:id="24" w:name="_Toc227226881"/>
-      <w:bookmarkStart w:id="25" w:name="_Toc231358040"/>
+      <w:bookmarkStart w:id="153" w:name="_Toc187488024"/>
+      <w:bookmarkStart w:id="154" w:name="_Toc211836308"/>
+      <w:bookmarkStart w:id="155" w:name="_Toc211836544"/>
+      <w:bookmarkStart w:id="156" w:name="_Toc211836580"/>
+      <w:bookmarkStart w:id="157" w:name="_Toc211838318"/>
+      <w:bookmarkStart w:id="158" w:name="_Toc226364331"/>
+      <w:bookmarkStart w:id="159" w:name="_Toc227226881"/>
+      <w:bookmarkStart w:id="160" w:name="_Toc231358040"/>
       <w:r>
         <w:t>8</w:t>
       </w:r>
       <w:r>
         <w:t>.2.2 Aggregates</w:t>
       </w:r>
-      <w:bookmarkEnd w:id="18"/>
-      <w:bookmarkEnd w:id="19"/>
-      <w:bookmarkEnd w:id="20"/>
-      <w:bookmarkEnd w:id="21"/>
-      <w:bookmarkEnd w:id="22"/>
-      <w:bookmarkEnd w:id="23"/>
-      <w:bookmarkEnd w:id="24"/>
-      <w:bookmarkEnd w:id="25"/>
+      <w:bookmarkEnd w:id="153"/>
+      <w:bookmarkEnd w:id="154"/>
+      <w:bookmarkEnd w:id="155"/>
+      <w:bookmarkEnd w:id="156"/>
+      <w:bookmarkEnd w:id="157"/>
+      <w:bookmarkEnd w:id="158"/>
+      <w:bookmarkEnd w:id="159"/>
+      <w:bookmarkEnd w:id="160"/>
       <w:r>
         <w:fldChar w:fldCharType="begin"/>
       </w:r>
@@ -1541,18 +2746,81 @@
         <w:pStyle w:val="Body"/>
       </w:pPr>
       <w:r>
-        <w:t xml:space="preserve">Aggregates are groups of objects that work and live together. We group them along natural operational lines, and one entity serves as the </w:t>
+        <w:t>Aggregates</w:t>
+      </w:r>
+      <w:ins w:id="161" w:author="Jeffrey" w:date="2010-03-07T23:24:00Z">
+        <w:r>
+          <w:fldChar w:fldCharType="begin"/>
+        </w:r>
+        <w:r>
+          <w:instrText xml:space="preserve"> XE "</w:instrText>
+        </w:r>
+      </w:ins>
+      <w:r>
+        <w:rPr>
+          <w:rPrChange w:id="162" w:author="Jeffrey" w:date="2010-03-07T23:24:00Z">
+            <w:rPr/>
+          </w:rPrChange>
+        </w:rPr>
+        <w:instrText>Aggregates</w:instrText>
+      </w:r>
+      <w:ins w:id="163" w:author="Jeffrey" w:date="2010-03-07T23:24:00Z">
+        <w:r>
+          <w:instrText xml:space="preserve">" </w:instrText>
+        </w:r>
+        <w:r>
+          <w:fldChar w:fldCharType="end"/>
+        </w:r>
+      </w:ins>
+      <w:r>
+        <w:t xml:space="preserve"> are groups of objects that work and live together. We group them along natural operational lines, and one entity serves as the </w:t>
       </w:r>
       <w:r>
         <w:rPr>
           <w:rStyle w:val="Italics"/>
         </w:rPr>
-        <w:t>aggregate root</w:t>
-      </w:r>
+        <w:t>aggregate</w:t>
+      </w:r>
+      <w:ins w:id="164" w:author="Jeffrey" w:date="2010-03-07T23:26:00Z">
+        <w:r>
+          <w:rPr>
+            <w:rStyle w:val="Italics"/>
+          </w:rPr>
+          <w:fldChar w:fldCharType="begin"/>
+        </w:r>
+        <w:r>
+          <w:instrText xml:space="preserve"> XE "</w:instrText>
+        </w:r>
+      </w:ins>
+      <w:r>
+        <w:rPr>
+          <w:rPrChange w:id="165" w:author="Jeffrey" w:date="2010-03-07T23:26:00Z">
+            <w:rPr/>
+          </w:rPrChange>
+        </w:rPr>
+        <w:instrText>aggregate</w:instrText>
+      </w:r>
+      <w:ins w:id="166" w:author="Jeffrey" w:date="2010-03-07T23:26:00Z">
+        <w:r>
+          <w:instrText xml:space="preserve">" </w:instrText>
+        </w:r>
+        <w:r>
+          <w:rPr>
+            <w:rStyle w:val="Italics"/>
+          </w:rPr>
+          <w:fldChar w:fldCharType="end"/>
+        </w:r>
+      </w:ins>
       <w:r>
         <w:rPr>
           <w:rStyle w:val="Italics"/>
         </w:rPr>
+        <w:t xml:space="preserve"> root</w:t>
+      </w:r>
+      <w:r>
+        <w:rPr>
+          <w:rStyle w:val="Italics"/>
+        </w:rPr>
         <w:fldChar w:fldCharType="begin"/>
       </w:r>
       <w:r>
@@ -1592,7 +2860,34 @@
         <w:t>it</w:t>
       </w:r>
       <w:r>
-        <w:t xml:space="preserve"> must be able to stand on its own, and only entities can stand on their own. In figure </w:t>
+        <w:t xml:space="preserve"> must be able to stand on its own, and only entities</w:t>
+      </w:r>
+      <w:ins w:id="167" w:author="Jeffrey" w:date="2010-03-07T23:23:00Z">
+        <w:r>
+          <w:fldChar w:fldCharType="begin"/>
+        </w:r>
+        <w:r>
+          <w:instrText xml:space="preserve"> XE "</w:instrText>
+        </w:r>
+      </w:ins>
+      <w:r>
+        <w:rPr>
+          <w:rPrChange w:id="168" w:author="Jeffrey" w:date="2010-03-07T23:23:00Z">
+            <w:rPr/>
+          </w:rPrChange>
+        </w:rPr>
+        <w:instrText>entities</w:instrText>
+      </w:r>
+      <w:ins w:id="169" w:author="Jeffrey" w:date="2010-03-07T23:23:00Z">
+        <w:r>
+          <w:instrText xml:space="preserve">" </w:instrText>
+        </w:r>
+        <w:r>
+          <w:fldChar w:fldCharType="end"/>
+        </w:r>
+      </w:ins>
+      <w:r>
+        <w:t xml:space="preserve"> can stand on their own. In figure </w:t>
       </w:r>
       <w:r>
         <w:t>8</w:t>
@@ -1681,13 +2976,64 @@
       <w:r>
         <w:t xml:space="preserve"> aggregate</w:t>
       </w:r>
+      <w:ins w:id="170" w:author="Jeffrey" w:date="2010-03-07T23:26:00Z">
+        <w:r>
+          <w:fldChar w:fldCharType="begin"/>
+        </w:r>
+        <w:r>
+          <w:instrText xml:space="preserve"> XE "</w:instrText>
+        </w:r>
+      </w:ins>
+      <w:r>
+        <w:rPr>
+          <w:rPrChange w:id="171" w:author="Jeffrey" w:date="2010-03-07T23:26:00Z">
+            <w:rPr/>
+          </w:rPrChange>
+        </w:rPr>
+        <w:instrText>aggregate</w:instrText>
+      </w:r>
+      <w:ins w:id="172" w:author="Jeffrey" w:date="2010-03-07T23:26:00Z">
+        <w:r>
+          <w:instrText xml:space="preserve">" </w:instrText>
+        </w:r>
+        <w:r>
+          <w:fldChar w:fldCharType="end"/>
+        </w:r>
+      </w:ins>
     </w:p>
     <w:p>
       <w:pPr>
         <w:pStyle w:val="Body"/>
       </w:pPr>
       <w:r>
-        <w:t>The aggregate root</w:t>
+        <w:t>The aggregate</w:t>
+      </w:r>
+      <w:ins w:id="173" w:author="Jeffrey" w:date="2010-03-07T23:26:00Z">
+        <w:r>
+          <w:fldChar w:fldCharType="begin"/>
+        </w:r>
+        <w:r>
+          <w:instrText xml:space="preserve"> XE "</w:instrText>
+        </w:r>
+      </w:ins>
+      <w:r>
+        <w:rPr>
+          <w:rPrChange w:id="174" w:author="Jeffrey" w:date="2010-03-07T23:26:00Z">
+            <w:rPr/>
+          </w:rPrChange>
+        </w:rPr>
+        <w:instrText>aggregate</w:instrText>
+      </w:r>
+      <w:ins w:id="175" w:author="Jeffrey" w:date="2010-03-07T23:26:00Z">
+        <w:r>
+          <w:instrText xml:space="preserve">" </w:instrText>
+        </w:r>
+        <w:r>
+          <w:fldChar w:fldCharType="end"/>
+        </w:r>
+      </w:ins>
+      <w:r>
+        <w:t xml:space="preserve"> root</w:t>
       </w:r>
       <w:r>
         <w:fldChar w:fldCharType="begin"/>
@@ -1783,10 +3129,88 @@
         <w:t>Order</w:t>
       </w:r>
       <w:r>
-        <w:t xml:space="preserve"> aggregate. Objects in other aggregates are not allowed to have a durable</w:t>
-      </w:r>
-      <w:r>
-        <w:t xml:space="preserve"> (non-transient)</w:t>
+        <w:t xml:space="preserve"> aggregate. Objects in other aggregates</w:t>
+      </w:r>
+      <w:ins w:id="176" w:author="Jeffrey" w:date="2010-03-07T23:23:00Z">
+        <w:r>
+          <w:fldChar w:fldCharType="begin"/>
+        </w:r>
+        <w:r>
+          <w:instrText xml:space="preserve"> XE "</w:instrText>
+        </w:r>
+      </w:ins>
+      <w:r>
+        <w:rPr>
+          <w:rPrChange w:id="177" w:author="Jeffrey" w:date="2010-03-07T23:23:00Z">
+            <w:rPr/>
+          </w:rPrChange>
+        </w:rPr>
+        <w:instrText>aggregates</w:instrText>
+      </w:r>
+      <w:ins w:id="178" w:author="Jeffrey" w:date="2010-03-07T23:23:00Z">
+        <w:r>
+          <w:instrText xml:space="preserve">" </w:instrText>
+        </w:r>
+        <w:r>
+          <w:fldChar w:fldCharType="end"/>
+        </w:r>
+      </w:ins>
+      <w:r>
+        <w:t xml:space="preserve"> are not allowed to have a durable</w:t>
+      </w:r>
+      <w:ins w:id="179" w:author="Jeffrey" w:date="2010-03-07T23:24:00Z">
+        <w:r>
+          <w:fldChar w:fldCharType="begin"/>
+        </w:r>
+        <w:r>
+          <w:instrText xml:space="preserve"> XE "</w:instrText>
+        </w:r>
+      </w:ins>
+      <w:r>
+        <w:rPr>
+          <w:rPrChange w:id="180" w:author="Jeffrey" w:date="2010-03-07T23:24:00Z">
+            <w:rPr/>
+          </w:rPrChange>
+        </w:rPr>
+        <w:instrText>durable</w:instrText>
+      </w:r>
+      <w:ins w:id="181" w:author="Jeffrey" w:date="2010-03-07T23:24:00Z">
+        <w:r>
+          <w:instrText xml:space="preserve">" </w:instrText>
+        </w:r>
+        <w:r>
+          <w:fldChar w:fldCharType="end"/>
+        </w:r>
+      </w:ins>
+      <w:r>
+        <w:t xml:space="preserve"> (non-transient</w:t>
+      </w:r>
+      <w:ins w:id="182" w:author="Jeffrey" w:date="2010-03-07T23:24:00Z">
+        <w:r>
+          <w:fldChar w:fldCharType="begin"/>
+        </w:r>
+        <w:r>
+          <w:instrText xml:space="preserve"> XE "</w:instrText>
+        </w:r>
+      </w:ins>
+      <w:r>
+        <w:rPr>
+          <w:rPrChange w:id="183" w:author="Jeffrey" w:date="2010-03-07T23:24:00Z">
+            <w:rPr/>
+          </w:rPrChange>
+        </w:rPr>
+        <w:instrText>transient</w:instrText>
+      </w:r>
+      <w:ins w:id="184" w:author="Jeffrey" w:date="2010-03-07T23:24:00Z">
+        <w:r>
+          <w:instrText xml:space="preserve">" </w:instrText>
+        </w:r>
+        <w:r>
+          <w:fldChar w:fldCharType="end"/>
+        </w:r>
+      </w:ins>
+      <w:r>
+        <w:t>)</w:t>
       </w:r>
       <w:r>
         <w:t xml:space="preserve"> </w:t>
@@ -1794,6 +3218,30 @@
       <w:r>
         <w:t>reference</w:t>
       </w:r>
+      <w:ins w:id="185" w:author="Jeffrey" w:date="2010-03-07T23:24:00Z">
+        <w:r>
+          <w:fldChar w:fldCharType="begin"/>
+        </w:r>
+        <w:r>
+          <w:instrText xml:space="preserve"> XE "</w:instrText>
+        </w:r>
+      </w:ins>
+      <w:r>
+        <w:rPr>
+          <w:rPrChange w:id="186" w:author="Jeffrey" w:date="2010-03-07T23:24:00Z">
+            <w:rPr/>
+          </w:rPrChange>
+        </w:rPr>
+        <w:instrText>reference</w:instrText>
+      </w:r>
+      <w:ins w:id="187" w:author="Jeffrey" w:date="2010-03-07T23:24:00Z">
+        <w:r>
+          <w:instrText xml:space="preserve">" </w:instrText>
+        </w:r>
+        <w:r>
+          <w:fldChar w:fldCharType="end"/>
+        </w:r>
+      </w:ins>
       <w:r>
         <w:t xml:space="preserve"> with the non</w:t>
       </w:r>
@@ -1829,10 +3277,38 @@
         <w:rPr>
           <w:rStyle w:val="CodeinText"/>
         </w:rPr>
+        <w:lastRenderedPageBreak/>
         <w:t>OrderLine</w:t>
       </w:r>
       <w:r>
-        <w:t xml:space="preserve"> holds a reference to </w:t>
+        <w:t xml:space="preserve"> holds a reference</w:t>
+      </w:r>
+      <w:ins w:id="188" w:author="Jeffrey" w:date="2010-03-07T23:24:00Z">
+        <w:r>
+          <w:fldChar w:fldCharType="begin"/>
+        </w:r>
+        <w:r>
+          <w:instrText xml:space="preserve"> XE "</w:instrText>
+        </w:r>
+      </w:ins>
+      <w:r>
+        <w:rPr>
+          <w:rPrChange w:id="189" w:author="Jeffrey" w:date="2010-03-07T23:24:00Z">
+            <w:rPr/>
+          </w:rPrChange>
+        </w:rPr>
+        <w:instrText>reference</w:instrText>
+      </w:r>
+      <w:ins w:id="190" w:author="Jeffrey" w:date="2010-03-07T23:24:00Z">
+        <w:r>
+          <w:instrText xml:space="preserve">" </w:instrText>
+        </w:r>
+        <w:r>
+          <w:fldChar w:fldCharType="end"/>
+        </w:r>
+      </w:ins>
+      <w:r>
+        <w:t xml:space="preserve"> to </w:t>
       </w:r>
       <w:r>
         <w:rPr>
@@ -1841,11 +3317,61 @@
         <w:t>Product</w:t>
       </w:r>
       <w:r>
-        <w:t xml:space="preserve">, which is another aggregate root. Types in an aggregate are allowed to hold references to other aggregate roots only, not to other </w:t>
-      </w:r>
-      <w:r>
-        <w:lastRenderedPageBreak/>
-        <w:t>nonroot types in a different aggregate. For instance</w:t>
+        <w:t>, which is another aggregate</w:t>
+      </w:r>
+      <w:ins w:id="191" w:author="Jeffrey" w:date="2010-03-07T23:26:00Z">
+        <w:r>
+          <w:fldChar w:fldCharType="begin"/>
+        </w:r>
+        <w:r>
+          <w:instrText xml:space="preserve"> XE "</w:instrText>
+        </w:r>
+      </w:ins>
+      <w:r>
+        <w:rPr>
+          <w:rPrChange w:id="192" w:author="Jeffrey" w:date="2010-03-07T23:26:00Z">
+            <w:rPr/>
+          </w:rPrChange>
+        </w:rPr>
+        <w:instrText>aggregate</w:instrText>
+      </w:r>
+      <w:ins w:id="193" w:author="Jeffrey" w:date="2010-03-07T23:26:00Z">
+        <w:r>
+          <w:instrText xml:space="preserve">" </w:instrText>
+        </w:r>
+        <w:r>
+          <w:fldChar w:fldCharType="end"/>
+        </w:r>
+      </w:ins>
+      <w:r>
+        <w:t xml:space="preserve"> root. Types in an aggregate are allowed to hold references to other aggregate roots</w:t>
+      </w:r>
+      <w:ins w:id="194" w:author="Jeffrey" w:date="2010-03-07T23:23:00Z">
+        <w:r>
+          <w:fldChar w:fldCharType="begin"/>
+        </w:r>
+        <w:r>
+          <w:instrText xml:space="preserve"> XE "</w:instrText>
+        </w:r>
+      </w:ins>
+      <w:r>
+        <w:rPr>
+          <w:rPrChange w:id="195" w:author="Jeffrey" w:date="2010-03-07T23:23:00Z">
+            <w:rPr/>
+          </w:rPrChange>
+        </w:rPr>
+        <w:instrText>aggregate roots</w:instrText>
+      </w:r>
+      <w:ins w:id="196" w:author="Jeffrey" w:date="2010-03-07T23:23:00Z">
+        <w:r>
+          <w:instrText xml:space="preserve">" </w:instrText>
+        </w:r>
+        <w:r>
+          <w:fldChar w:fldCharType="end"/>
+        </w:r>
+      </w:ins>
+      <w:r>
+        <w:t xml:space="preserve"> only, not to other nonroot types in a different aggregate. For instance</w:t>
       </w:r>
       <w:r>
         <w:t xml:space="preserve"> a </w:t>
@@ -1884,7 +3410,61 @@
         <w:t>Order</w:t>
       </w:r>
       <w:r>
-        <w:t xml:space="preserve"> aggregate. In short, if a type belongs to an aggregate, types in other aggregates must not hold a durable reference. </w:t>
+        <w:t xml:space="preserve"> aggregate. In short, if a type belongs to an aggregate, types in other aggregates</w:t>
+      </w:r>
+      <w:ins w:id="197" w:author="Jeffrey" w:date="2010-03-07T23:23:00Z">
+        <w:r>
+          <w:fldChar w:fldCharType="begin"/>
+        </w:r>
+        <w:r>
+          <w:instrText xml:space="preserve"> XE "</w:instrText>
+        </w:r>
+      </w:ins>
+      <w:r>
+        <w:rPr>
+          <w:rPrChange w:id="198" w:author="Jeffrey" w:date="2010-03-07T23:23:00Z">
+            <w:rPr/>
+          </w:rPrChange>
+        </w:rPr>
+        <w:instrText>aggregates</w:instrText>
+      </w:r>
+      <w:ins w:id="199" w:author="Jeffrey" w:date="2010-03-07T23:23:00Z">
+        <w:r>
+          <w:instrText xml:space="preserve">" </w:instrText>
+        </w:r>
+        <w:r>
+          <w:fldChar w:fldCharType="end"/>
+        </w:r>
+      </w:ins>
+      <w:r>
+        <w:t xml:space="preserve"> must not hold a durable</w:t>
+      </w:r>
+      <w:ins w:id="200" w:author="Jeffrey" w:date="2010-03-07T23:24:00Z">
+        <w:r>
+          <w:fldChar w:fldCharType="begin"/>
+        </w:r>
+        <w:r>
+          <w:instrText xml:space="preserve"> XE "</w:instrText>
+        </w:r>
+      </w:ins>
+      <w:r>
+        <w:rPr>
+          <w:rPrChange w:id="201" w:author="Jeffrey" w:date="2010-03-07T23:24:00Z">
+            <w:rPr/>
+          </w:rPrChange>
+        </w:rPr>
+        <w:instrText>durable</w:instrText>
+      </w:r>
+      <w:ins w:id="202" w:author="Jeffrey" w:date="2010-03-07T23:24:00Z">
+        <w:r>
+          <w:instrText xml:space="preserve">" </w:instrText>
+        </w:r>
+        <w:r>
+          <w:fldChar w:fldCharType="end"/>
+        </w:r>
+      </w:ins>
+      <w:r>
+        <w:t xml:space="preserve"> reference. </w:t>
       </w:r>
     </w:p>
     <w:p>
@@ -1892,7 +3472,115 @@
         <w:pStyle w:val="Body1"/>
       </w:pPr>
       <w:r>
-        <w:t>The separation into aggregates enables the application to work with domain objects easily. If we did not draw aggregate boundaries, the entire domain model could easily devolve into a ball of spaghetti references. Conceivably, we wouldn’t be able to use any objects without the entire object graph loaded into memory. Aggregate boundaries</w:t>
+        <w:t>The separation into aggregates</w:t>
+      </w:r>
+      <w:ins w:id="203" w:author="Jeffrey" w:date="2010-03-07T23:23:00Z">
+        <w:r>
+          <w:fldChar w:fldCharType="begin"/>
+        </w:r>
+        <w:r>
+          <w:instrText xml:space="preserve"> XE "</w:instrText>
+        </w:r>
+      </w:ins>
+      <w:r>
+        <w:rPr>
+          <w:rPrChange w:id="204" w:author="Jeffrey" w:date="2010-03-07T23:23:00Z">
+            <w:rPr/>
+          </w:rPrChange>
+        </w:rPr>
+        <w:instrText>aggregates</w:instrText>
+      </w:r>
+      <w:ins w:id="205" w:author="Jeffrey" w:date="2010-03-07T23:23:00Z">
+        <w:r>
+          <w:instrText xml:space="preserve">" </w:instrText>
+        </w:r>
+        <w:r>
+          <w:fldChar w:fldCharType="end"/>
+        </w:r>
+      </w:ins>
+      <w:r>
+        <w:t xml:space="preserve"> enables the application to work with domain objects easily. If we did not draw aggregate</w:t>
+      </w:r>
+      <w:ins w:id="206" w:author="Jeffrey" w:date="2010-03-07T23:26:00Z">
+        <w:r>
+          <w:fldChar w:fldCharType="begin"/>
+        </w:r>
+        <w:r>
+          <w:instrText xml:space="preserve"> XE "</w:instrText>
+        </w:r>
+      </w:ins>
+      <w:r>
+        <w:rPr>
+          <w:rPrChange w:id="207" w:author="Jeffrey" w:date="2010-03-07T23:26:00Z">
+            <w:rPr/>
+          </w:rPrChange>
+        </w:rPr>
+        <w:instrText>aggregate</w:instrText>
+      </w:r>
+      <w:ins w:id="208" w:author="Jeffrey" w:date="2010-03-07T23:26:00Z">
+        <w:r>
+          <w:instrText xml:space="preserve">" </w:instrText>
+        </w:r>
+        <w:r>
+          <w:fldChar w:fldCharType="end"/>
+        </w:r>
+      </w:ins>
+      <w:r>
+        <w:t xml:space="preserve"> boundaries, the entire domain model</w:t>
+      </w:r>
+      <w:ins w:id="209" w:author="Jeffrey" w:date="2010-03-07T23:22:00Z">
+        <w:r>
+          <w:fldChar w:fldCharType="begin"/>
+        </w:r>
+        <w:r>
+          <w:instrText xml:space="preserve"> XE "</w:instrText>
+        </w:r>
+      </w:ins>
+      <w:r>
+        <w:rPr>
+          <w:rPrChange w:id="210" w:author="Jeffrey" w:date="2010-03-07T23:22:00Z">
+            <w:rPr/>
+          </w:rPrChange>
+        </w:rPr>
+        <w:instrText>domain model</w:instrText>
+      </w:r>
+      <w:ins w:id="211" w:author="Jeffrey" w:date="2010-03-07T23:22:00Z">
+        <w:r>
+          <w:instrText xml:space="preserve">" </w:instrText>
+        </w:r>
+        <w:r>
+          <w:fldChar w:fldCharType="end"/>
+        </w:r>
+      </w:ins>
+      <w:r>
+        <w:t xml:space="preserve"> could easily devolve into a ball of spaghetti</w:t>
+      </w:r>
+      <w:ins w:id="212" w:author="Jeffrey" w:date="2010-03-07T23:24:00Z">
+        <w:r>
+          <w:fldChar w:fldCharType="begin"/>
+        </w:r>
+        <w:r>
+          <w:instrText xml:space="preserve"> XE "</w:instrText>
+        </w:r>
+      </w:ins>
+      <w:r>
+        <w:rPr>
+          <w:rPrChange w:id="213" w:author="Jeffrey" w:date="2010-03-07T23:24:00Z">
+            <w:rPr/>
+          </w:rPrChange>
+        </w:rPr>
+        <w:instrText>ball of spaghetti</w:instrText>
+      </w:r>
+      <w:ins w:id="214" w:author="Jeffrey" w:date="2010-03-07T23:24:00Z">
+        <w:r>
+          <w:instrText xml:space="preserve">" </w:instrText>
+        </w:r>
+        <w:r>
+          <w:fldChar w:fldCharType="end"/>
+        </w:r>
+      </w:ins>
+      <w:r>
+        <w:t xml:space="preserve"> references. Conceivably, we wouldn’t be able to use any objects without the entire object graph loaded into memory. Aggregate boundaries</w:t>
       </w:r>
       <w:r>
         <w:fldChar w:fldCharType="begin"/>
@@ -1919,7 +3607,34 @@
         <w:t xml:space="preserve"> help us to define how much of the domain model is necessary for an interesting operation. For instance, if we want to </w:t>
       </w:r>
       <w:r>
-        <w:t xml:space="preserve">build a presentation model with </w:t>
+        <w:t>build a presentation model</w:t>
+      </w:r>
+      <w:ins w:id="215" w:author="Jeffrey" w:date="2010-03-07T23:22:00Z">
+        <w:r>
+          <w:fldChar w:fldCharType="begin"/>
+        </w:r>
+        <w:r>
+          <w:instrText xml:space="preserve"> XE "</w:instrText>
+        </w:r>
+      </w:ins>
+      <w:r>
+        <w:rPr>
+          <w:rPrChange w:id="216" w:author="Jeffrey" w:date="2010-03-07T23:22:00Z">
+            <w:rPr/>
+          </w:rPrChange>
+        </w:rPr>
+        <w:instrText>presentation model</w:instrText>
+      </w:r>
+      <w:ins w:id="217" w:author="Jeffrey" w:date="2010-03-07T23:22:00Z">
+        <w:r>
+          <w:instrText xml:space="preserve">" </w:instrText>
+        </w:r>
+        <w:r>
+          <w:fldChar w:fldCharType="end"/>
+        </w:r>
+      </w:ins>
+      <w:r>
+        <w:t xml:space="preserve"> with </w:t>
       </w:r>
       <w:r>
         <w:rPr>
@@ -1946,7 +3661,34 @@
         <w:t>Order</w:t>
       </w:r>
       <w:r>
-        <w:t xml:space="preserve"> aggregate and the other aggregate roots that are necessary. In fact, if we need only the </w:t>
+        <w:t xml:space="preserve"> aggregate and the other aggregate roots</w:t>
+      </w:r>
+      <w:ins w:id="218" w:author="Jeffrey" w:date="2010-03-07T23:23:00Z">
+        <w:r>
+          <w:fldChar w:fldCharType="begin"/>
+        </w:r>
+        <w:r>
+          <w:instrText xml:space="preserve"> XE "</w:instrText>
+        </w:r>
+      </w:ins>
+      <w:r>
+        <w:rPr>
+          <w:rPrChange w:id="219" w:author="Jeffrey" w:date="2010-03-07T23:23:00Z">
+            <w:rPr/>
+          </w:rPrChange>
+        </w:rPr>
+        <w:instrText>aggregate roots</w:instrText>
+      </w:r>
+      <w:ins w:id="220" w:author="Jeffrey" w:date="2010-03-07T23:23:00Z">
+        <w:r>
+          <w:instrText xml:space="preserve">" </w:instrText>
+        </w:r>
+        <w:r>
+          <w:fldChar w:fldCharType="end"/>
+        </w:r>
+      </w:ins>
+      <w:r>
+        <w:t xml:space="preserve"> that are necessary. In fact, if we need only the </w:t>
       </w:r>
       <w:r>
         <w:t>status of the order</w:t>
@@ -1967,21 +3709,48 @@
         <w:t>yet</w:t>
       </w:r>
       <w:r>
-        <w:t xml:space="preserve"> discussed persistence to a database.</w:t>
+        <w:t xml:space="preserve"> discussed persistence</w:t>
+      </w:r>
+      <w:ins w:id="221" w:author="Jeffrey" w:date="2010-03-07T23:22:00Z">
+        <w:r>
+          <w:fldChar w:fldCharType="begin"/>
+        </w:r>
+        <w:r>
+          <w:instrText xml:space="preserve"> XE "</w:instrText>
+        </w:r>
+      </w:ins>
+      <w:r>
+        <w:rPr>
+          <w:rPrChange w:id="222" w:author="Jeffrey" w:date="2010-03-07T23:22:00Z">
+            <w:rPr/>
+          </w:rPrChange>
+        </w:rPr>
+        <w:instrText>persistence</w:instrText>
+      </w:r>
+      <w:ins w:id="223" w:author="Jeffrey" w:date="2010-03-07T23:22:00Z">
+        <w:r>
+          <w:instrText xml:space="preserve">" </w:instrText>
+        </w:r>
+        <w:r>
+          <w:fldChar w:fldCharType="end"/>
+        </w:r>
+      </w:ins>
+      <w:r>
+        <w:t xml:space="preserve"> to a database.</w:t>
       </w:r>
     </w:p>
     <w:p>
       <w:pPr>
         <w:pStyle w:val="Head2"/>
       </w:pPr>
-      <w:bookmarkStart w:id="26" w:name="_Toc187488025"/>
-      <w:bookmarkStart w:id="27" w:name="_Toc211836309"/>
-      <w:bookmarkStart w:id="28" w:name="_Toc211836545"/>
-      <w:bookmarkStart w:id="29" w:name="_Toc211836581"/>
-      <w:bookmarkStart w:id="30" w:name="_Toc211838319"/>
-      <w:bookmarkStart w:id="31" w:name="_Toc226364332"/>
-      <w:bookmarkStart w:id="32" w:name="_Toc227226882"/>
-      <w:bookmarkStart w:id="33" w:name="_Toc231358041"/>
+      <w:bookmarkStart w:id="224" w:name="_Toc187488025"/>
+      <w:bookmarkStart w:id="225" w:name="_Toc211836309"/>
+      <w:bookmarkStart w:id="226" w:name="_Toc211836545"/>
+      <w:bookmarkStart w:id="227" w:name="_Toc211836581"/>
+      <w:bookmarkStart w:id="228" w:name="_Toc211838319"/>
+      <w:bookmarkStart w:id="229" w:name="_Toc226364332"/>
+      <w:bookmarkStart w:id="230" w:name="_Toc227226882"/>
+      <w:bookmarkStart w:id="231" w:name="_Toc231358041"/>
       <w:r>
         <w:t>8</w:t>
       </w:r>
@@ -2006,27 +3775,105 @@
       <w:r>
         <w:t xml:space="preserve"> for the domain model</w:t>
       </w:r>
-      <w:bookmarkEnd w:id="26"/>
-      <w:bookmarkEnd w:id="27"/>
-      <w:bookmarkEnd w:id="28"/>
-      <w:bookmarkEnd w:id="29"/>
-      <w:bookmarkEnd w:id="30"/>
-      <w:bookmarkEnd w:id="31"/>
-      <w:bookmarkEnd w:id="32"/>
-      <w:bookmarkEnd w:id="33"/>
+      <w:bookmarkEnd w:id="224"/>
+      <w:bookmarkEnd w:id="225"/>
+      <w:bookmarkEnd w:id="226"/>
+      <w:bookmarkEnd w:id="227"/>
+      <w:bookmarkEnd w:id="228"/>
+      <w:bookmarkEnd w:id="229"/>
+      <w:bookmarkEnd w:id="230"/>
+      <w:bookmarkEnd w:id="231"/>
+      <w:ins w:id="232" w:author="Jeffrey" w:date="2010-03-07T23:22:00Z">
+        <w:r>
+          <w:fldChar w:fldCharType="begin"/>
+        </w:r>
+        <w:r>
+          <w:instrText xml:space="preserve"> XE "</w:instrText>
+        </w:r>
+      </w:ins>
+      <w:r>
+        <w:rPr>
+          <w:rPrChange w:id="233" w:author="Jeffrey" w:date="2010-03-07T23:22:00Z">
+            <w:rPr/>
+          </w:rPrChange>
+        </w:rPr>
+        <w:instrText>domain model</w:instrText>
+      </w:r>
+      <w:ins w:id="234" w:author="Jeffrey" w:date="2010-03-07T23:22:00Z">
+        <w:r>
+          <w:instrText xml:space="preserve">" </w:instrText>
+        </w:r>
+        <w:r>
+          <w:fldChar w:fldCharType="end"/>
+        </w:r>
+      </w:ins>
     </w:p>
     <w:p>
       <w:pPr>
         <w:pStyle w:val="Body1"/>
       </w:pPr>
       <w:r>
-        <w:t>For this book, persistence is just not that interesting</w:t>
+        <w:t>For this book, persistence</w:t>
+      </w:r>
+      <w:ins w:id="235" w:author="Jeffrey" w:date="2010-03-07T23:22:00Z">
+        <w:r>
+          <w:fldChar w:fldCharType="begin"/>
+        </w:r>
+        <w:r>
+          <w:instrText xml:space="preserve"> XE "</w:instrText>
+        </w:r>
+      </w:ins>
+      <w:r>
+        <w:rPr>
+          <w:rPrChange w:id="236" w:author="Jeffrey" w:date="2010-03-07T23:22:00Z">
+            <w:rPr/>
+          </w:rPrChange>
+        </w:rPr>
+        <w:instrText>persistence</w:instrText>
+      </w:r>
+      <w:ins w:id="237" w:author="Jeffrey" w:date="2010-03-07T23:22:00Z">
+        <w:r>
+          <w:instrText xml:space="preserve">" </w:instrText>
+        </w:r>
+        <w:r>
+          <w:fldChar w:fldCharType="end"/>
+        </w:r>
+      </w:ins>
+      <w:r>
+        <w:t xml:space="preserve"> is just not that interesting</w:t>
       </w:r>
       <w:r>
         <w:t>.  ASP.NET MVC is a UI framework, so it can be used with or without a database</w:t>
       </w:r>
       <w:r>
-        <w:t xml:space="preserve">. Sure, we can imagine how we might load and save these objects from and to a relational database, </w:t>
+        <w:t>. Sure, we can imagine how we might load and save these objects from and to a relational database</w:t>
+      </w:r>
+      <w:ins w:id="238" w:author="Jeffrey" w:date="2010-03-07T23:25:00Z">
+        <w:r>
+          <w:fldChar w:fldCharType="begin"/>
+        </w:r>
+        <w:r>
+          <w:instrText xml:space="preserve"> XE "</w:instrText>
+        </w:r>
+      </w:ins>
+      <w:r>
+        <w:rPr>
+          <w:rPrChange w:id="239" w:author="Jeffrey" w:date="2010-03-07T23:25:00Z">
+            <w:rPr/>
+          </w:rPrChange>
+        </w:rPr>
+        <w:instrText>relational database</w:instrText>
+      </w:r>
+      <w:ins w:id="240" w:author="Jeffrey" w:date="2010-03-07T23:25:00Z">
+        <w:r>
+          <w:instrText xml:space="preserve">" </w:instrText>
+        </w:r>
+        <w:r>
+          <w:fldChar w:fldCharType="end"/>
+        </w:r>
+      </w:ins>
+      <w:r>
+        <w:t xml:space="preserve">, </w:t>
       </w:r>
       <w:r>
         <w:t>XML</w:t>
@@ -2035,13 +3882,121 @@
         <w:t xml:space="preserve"> </w:t>
       </w:r>
       <w:r>
-        <w:t xml:space="preserve">files, web services, </w:t>
+        <w:t>files</w:t>
+      </w:r>
+      <w:ins w:id="241" w:author="Jeffrey" w:date="2010-03-07T23:25:00Z">
+        <w:r>
+          <w:fldChar w:fldCharType="begin"/>
+        </w:r>
+        <w:r>
+          <w:instrText xml:space="preserve"> XE "</w:instrText>
+        </w:r>
+      </w:ins>
+      <w:r>
+        <w:rPr>
+          <w:rPrChange w:id="242" w:author="Jeffrey" w:date="2010-03-07T23:25:00Z">
+            <w:rPr/>
+          </w:rPrChange>
+        </w:rPr>
+        <w:instrText>XML files</w:instrText>
+      </w:r>
+      <w:ins w:id="243" w:author="Jeffrey" w:date="2010-03-07T23:25:00Z">
+        <w:r>
+          <w:instrText xml:space="preserve">" </w:instrText>
+        </w:r>
+        <w:r>
+          <w:fldChar w:fldCharType="end"/>
+        </w:r>
+      </w:ins>
+      <w:r>
+        <w:t xml:space="preserve">, web services, </w:t>
       </w:r>
       <w:r>
         <w:t>and so on,</w:t>
       </w:r>
       <w:r>
-        <w:t xml:space="preserve"> but when designing a domain model, persistence concerns are mostly orthogonal to the model. For most business applications, we’ll have to durably save the state of the application somehow, but the domain model should not have to care whether that persistence is to XML files, a relational database, an object database, or if the entire state of the application is just kept around in memory.</w:t>
+        <w:t xml:space="preserve"> but when designing a domain model</w:t>
+      </w:r>
+      <w:ins w:id="244" w:author="Jeffrey" w:date="2010-03-07T23:22:00Z">
+        <w:r>
+          <w:fldChar w:fldCharType="begin"/>
+        </w:r>
+        <w:r>
+          <w:instrText xml:space="preserve"> XE "</w:instrText>
+        </w:r>
+      </w:ins>
+      <w:r>
+        <w:rPr>
+          <w:rPrChange w:id="245" w:author="Jeffrey" w:date="2010-03-07T23:22:00Z">
+            <w:rPr/>
+          </w:rPrChange>
+        </w:rPr>
+        <w:instrText>domain model</w:instrText>
+      </w:r>
+      <w:ins w:id="246" w:author="Jeffrey" w:date="2010-03-07T23:22:00Z">
+        <w:r>
+          <w:instrText xml:space="preserve">" </w:instrText>
+        </w:r>
+        <w:r>
+          <w:fldChar w:fldCharType="end"/>
+        </w:r>
+      </w:ins>
+      <w:r>
+        <w:t>, persistence concerns are mostly orthogonal to the model. For most business applications</w:t>
+      </w:r>
+      <w:ins w:id="247" w:author="Jeffrey" w:date="2010-03-07T23:25:00Z">
+        <w:r>
+          <w:fldChar w:fldCharType="begin"/>
+        </w:r>
+        <w:r>
+          <w:instrText xml:space="preserve"> XE "</w:instrText>
+        </w:r>
+      </w:ins>
+      <w:r>
+        <w:rPr>
+          <w:rPrChange w:id="248" w:author="Jeffrey" w:date="2010-03-07T23:25:00Z">
+            <w:rPr/>
+          </w:rPrChange>
+        </w:rPr>
+        <w:instrText>business applications</w:instrText>
+      </w:r>
+      <w:ins w:id="249" w:author="Jeffrey" w:date="2010-03-07T23:25:00Z">
+        <w:r>
+          <w:instrText xml:space="preserve">" </w:instrText>
+        </w:r>
+        <w:r>
+          <w:fldChar w:fldCharType="end"/>
+        </w:r>
+      </w:ins>
+      <w:r>
+        <w:t>, we’ll have to durably save the state of the application somehow, but the domain model should not have to care whether that persistence is to XML files, a relational database, an object database</w:t>
+      </w:r>
+      <w:ins w:id="250" w:author="Jeffrey" w:date="2010-03-07T23:25:00Z">
+        <w:r>
+          <w:fldChar w:fldCharType="begin"/>
+        </w:r>
+        <w:r>
+          <w:instrText xml:space="preserve"> XE "</w:instrText>
+        </w:r>
+      </w:ins>
+      <w:r>
+        <w:rPr>
+          <w:rPrChange w:id="251" w:author="Jeffrey" w:date="2010-03-07T23:25:00Z">
+            <w:rPr/>
+          </w:rPrChange>
+        </w:rPr>
+        <w:instrText>object database</w:instrText>
+      </w:r>
+      <w:ins w:id="252" w:author="Jeffrey" w:date="2010-03-07T23:25:00Z">
+        <w:r>
+          <w:instrText xml:space="preserve">" </w:instrText>
+        </w:r>
+        <w:r>
+          <w:fldChar w:fldCharType="end"/>
+        </w:r>
+      </w:ins>
+      <w:r>
+        <w:t>, or if the entire state of the application is just kept around in memory.</w:t>
       </w:r>
     </w:p>
     <w:p>
@@ -2057,7 +4012,88 @@
         <w:pStyle w:val="Callout"/>
       </w:pPr>
       <w:r>
-        <w:t>Persistence is interesting and necessary for real applications. We are not discussing specific data access techniques because that topic is orthogonal to the ASP.NET MVC Framework. The MVC Framework is a presentation layer concern, and it can work with many data access strategies. Your back-end data access decisions do not change if you use the ASP.NET MVC Framework instead of Web Forms, Windows Forms</w:t>
+        <w:t>Persistence</w:t>
+      </w:r>
+      <w:ins w:id="253" w:author="Jeffrey" w:date="2010-03-07T23:25:00Z">
+        <w:r>
+          <w:fldChar w:fldCharType="begin"/>
+        </w:r>
+        <w:r>
+          <w:instrText xml:space="preserve"> XE "</w:instrText>
+        </w:r>
+      </w:ins>
+      <w:r>
+        <w:rPr>
+          <w:rPrChange w:id="254" w:author="Jeffrey" w:date="2010-03-07T23:25:00Z">
+            <w:rPr/>
+          </w:rPrChange>
+        </w:rPr>
+        <w:instrText>Persistence</w:instrText>
+      </w:r>
+      <w:ins w:id="255" w:author="Jeffrey" w:date="2010-03-07T23:25:00Z">
+        <w:r>
+          <w:instrText xml:space="preserve">" </w:instrText>
+        </w:r>
+        <w:r>
+          <w:fldChar w:fldCharType="end"/>
+        </w:r>
+      </w:ins>
+      <w:r>
+        <w:t xml:space="preserve"> is interesting and necessary for real applications. We are not discussing specific data access</w:t>
+      </w:r>
+      <w:ins w:id="256" w:author="Jeffrey" w:date="2010-03-07T23:25:00Z">
+        <w:r>
+          <w:fldChar w:fldCharType="begin"/>
+        </w:r>
+        <w:r>
+          <w:instrText xml:space="preserve"> XE "</w:instrText>
+        </w:r>
+      </w:ins>
+      <w:r>
+        <w:rPr>
+          <w:rPrChange w:id="257" w:author="Jeffrey" w:date="2010-03-07T23:25:00Z">
+            <w:rPr/>
+          </w:rPrChange>
+        </w:rPr>
+        <w:instrText>data access</w:instrText>
+      </w:r>
+      <w:ins w:id="258" w:author="Jeffrey" w:date="2010-03-07T23:25:00Z">
+        <w:r>
+          <w:instrText xml:space="preserve">" </w:instrText>
+        </w:r>
+        <w:r>
+          <w:fldChar w:fldCharType="end"/>
+        </w:r>
+      </w:ins>
+      <w:r>
+        <w:t xml:space="preserve"> techniques because that topic is orthogonal to the ASP.NET MVC Framework. The MVC Framework is a presentation layer</w:t>
+      </w:r>
+      <w:ins w:id="259" w:author="Jeffrey" w:date="2010-03-07T23:25:00Z">
+        <w:r>
+          <w:fldChar w:fldCharType="begin"/>
+        </w:r>
+        <w:r>
+          <w:instrText xml:space="preserve"> XE "</w:instrText>
+        </w:r>
+      </w:ins>
+      <w:r>
+        <w:rPr>
+          <w:rPrChange w:id="260" w:author="Jeffrey" w:date="2010-03-07T23:25:00Z">
+            <w:rPr/>
+          </w:rPrChange>
+        </w:rPr>
+        <w:instrText>presentation layer</w:instrText>
+      </w:r>
+      <w:ins w:id="261" w:author="Jeffrey" w:date="2010-03-07T23:25:00Z">
+        <w:r>
+          <w:instrText xml:space="preserve">" </w:instrText>
+        </w:r>
+        <w:r>
+          <w:fldChar w:fldCharType="end"/>
+        </w:r>
+      </w:ins>
+      <w:r>
+        <w:t xml:space="preserve"> concern, and it can work with many data access strategies. Your back-end data access decisions do not change if you use the ASP.NET MVC Framework instead of Web Forms, Windows Forms</w:t>
       </w:r>
       <w:r>
         <w:fldChar w:fldCharType="begin"/>
@@ -2101,7 +4137,62 @@
         <w:pStyle w:val="Body1"/>
       </w:pPr>
       <w:r>
-        <w:t xml:space="preserve">Regardless of the persistence mechanism, the domain model includes a concept for loading and saving object state. Notice how we are not talking about loading and saving data. In the domain model, we are concerned about objects, not data. We need to load object state and persist object state. We do that using </w:t>
+        <w:lastRenderedPageBreak/>
+        <w:t>Regardless of the persistence</w:t>
+      </w:r>
+      <w:ins w:id="262" w:author="Jeffrey" w:date="2010-03-07T23:22:00Z">
+        <w:r>
+          <w:fldChar w:fldCharType="begin"/>
+        </w:r>
+        <w:r>
+          <w:instrText xml:space="preserve"> XE "</w:instrText>
+        </w:r>
+      </w:ins>
+      <w:r>
+        <w:rPr>
+          <w:rPrChange w:id="263" w:author="Jeffrey" w:date="2010-03-07T23:22:00Z">
+            <w:rPr/>
+          </w:rPrChange>
+        </w:rPr>
+        <w:instrText>persistence</w:instrText>
+      </w:r>
+      <w:ins w:id="264" w:author="Jeffrey" w:date="2010-03-07T23:22:00Z">
+        <w:r>
+          <w:instrText xml:space="preserve">" </w:instrText>
+        </w:r>
+        <w:r>
+          <w:fldChar w:fldCharType="end"/>
+        </w:r>
+      </w:ins>
+      <w:r>
+        <w:t xml:space="preserve"> mechanism, the domain model</w:t>
+      </w:r>
+      <w:ins w:id="265" w:author="Jeffrey" w:date="2010-03-07T23:22:00Z">
+        <w:r>
+          <w:fldChar w:fldCharType="begin"/>
+        </w:r>
+        <w:r>
+          <w:instrText xml:space="preserve"> XE "</w:instrText>
+        </w:r>
+      </w:ins>
+      <w:r>
+        <w:rPr>
+          <w:rPrChange w:id="266" w:author="Jeffrey" w:date="2010-03-07T23:22:00Z">
+            <w:rPr/>
+          </w:rPrChange>
+        </w:rPr>
+        <w:instrText>domain model</w:instrText>
+      </w:r>
+      <w:ins w:id="267" w:author="Jeffrey" w:date="2010-03-07T23:22:00Z">
+        <w:r>
+          <w:instrText xml:space="preserve">" </w:instrText>
+        </w:r>
+        <w:r>
+          <w:fldChar w:fldCharType="end"/>
+        </w:r>
+      </w:ins>
+      <w:r>
+        <w:t xml:space="preserve"> includes a concept for loading and saving object state. Notice how we are not talking about loading and saving data. In the domain model, we are concerned about objects, not data. We need to load object state and persist object state. We do that using </w:t>
       </w:r>
       <w:r>
         <w:rPr>
@@ -2152,7 +4243,34 @@
         <w:fldChar w:fldCharType="end"/>
       </w:r>
       <w:r>
-        <w:t xml:space="preserve">, we dedicate a repository to each aggregate, and the repository is responsible for loading and saving object state. The repository performs the operations on the aggregate root only. In the case of the </w:t>
+        <w:t>, we dedicate a repository to each aggregate</w:t>
+      </w:r>
+      <w:ins w:id="268" w:author="Jeffrey" w:date="2010-03-07T23:26:00Z">
+        <w:r>
+          <w:fldChar w:fldCharType="begin"/>
+        </w:r>
+        <w:r>
+          <w:instrText xml:space="preserve"> XE "</w:instrText>
+        </w:r>
+      </w:ins>
+      <w:r>
+        <w:rPr>
+          <w:rPrChange w:id="269" w:author="Jeffrey" w:date="2010-03-07T23:26:00Z">
+            <w:rPr/>
+          </w:rPrChange>
+        </w:rPr>
+        <w:instrText>aggregate</w:instrText>
+      </w:r>
+      <w:ins w:id="270" w:author="Jeffrey" w:date="2010-03-07T23:26:00Z">
+        <w:r>
+          <w:instrText xml:space="preserve">" </w:instrText>
+        </w:r>
+        <w:r>
+          <w:fldChar w:fldCharType="end"/>
+        </w:r>
+      </w:ins>
+      <w:r>
+        <w:t xml:space="preserve">, and the repository is responsible for loading and saving object state. The repository performs the operations on the aggregate root only. In the case of the </w:t>
       </w:r>
       <w:r>
         <w:rPr>
@@ -2172,6 +4290,39 @@
         </w:rPr>
         <w:t>IOrderRepository</w:t>
       </w:r>
+      <w:ins w:id="271" w:author="Jeffrey" w:date="2010-03-07T23:26:00Z">
+        <w:r>
+          <w:rPr>
+            <w:rStyle w:val="CodeinText"/>
+          </w:rPr>
+          <w:fldChar w:fldCharType="begin"/>
+        </w:r>
+        <w:r>
+          <w:instrText xml:space="preserve"> XE "</w:instrText>
+        </w:r>
+      </w:ins>
+      <w:r>
+        <w:rPr>
+          <w:rStyle w:val="CodeinText"/>
+          <w:rPrChange w:id="272" w:author="Jeffrey" w:date="2010-03-07T23:26:00Z">
+            <w:rPr>
+              <w:rStyle w:val="CodeinText"/>
+            </w:rPr>
+          </w:rPrChange>
+        </w:rPr>
+        <w:instrText>IOrderRepository</w:instrText>
+      </w:r>
+      <w:ins w:id="273" w:author="Jeffrey" w:date="2010-03-07T23:26:00Z">
+        <w:r>
+          <w:instrText xml:space="preserve">" </w:instrText>
+        </w:r>
+        <w:r>
+          <w:rPr>
+            <w:rStyle w:val="CodeinText"/>
+          </w:rPr>
+          <w:fldChar w:fldCharType="end"/>
+        </w:r>
+      </w:ins>
       <w:r>
         <w:t xml:space="preserve">. In figure </w:t>
       </w:r>
@@ -2179,11 +4330,34 @@
         <w:t>8</w:t>
       </w:r>
       <w:r>
-        <w:t xml:space="preserve">.3, </w:t>
-      </w:r>
-      <w:r>
-        <w:lastRenderedPageBreak/>
-        <w:t xml:space="preserve">we see the repository whose responsibility it is to perform persistence operations on the </w:t>
+        <w:t>.3, we see the repository whose responsibility</w:t>
+      </w:r>
+      <w:ins w:id="274" w:author="Jeffrey" w:date="2010-03-07T23:26:00Z">
+        <w:r>
+          <w:fldChar w:fldCharType="begin"/>
+        </w:r>
+        <w:r>
+          <w:instrText xml:space="preserve"> XE "</w:instrText>
+        </w:r>
+      </w:ins>
+      <w:r>
+        <w:rPr>
+          <w:rPrChange w:id="275" w:author="Jeffrey" w:date="2010-03-07T23:26:00Z">
+            <w:rPr/>
+          </w:rPrChange>
+        </w:rPr>
+        <w:instrText>responsibility</w:instrText>
+      </w:r>
+      <w:ins w:id="276" w:author="Jeffrey" w:date="2010-03-07T23:26:00Z">
+        <w:r>
+          <w:instrText xml:space="preserve">" </w:instrText>
+        </w:r>
+        <w:r>
+          <w:fldChar w:fldCharType="end"/>
+        </w:r>
+      </w:ins>
+      <w:r>
+        <w:t xml:space="preserve"> it is to perform persistence operations on the </w:t>
       </w:r>
       <w:r>
         <w:rPr>
@@ -2257,7 +4431,61 @@
         <w:t>IProductRepository</w:t>
       </w:r>
       <w:r>
-        <w:t>–all persistence operations on the aggregate root</w:t>
+        <w:t>–all persistence</w:t>
+      </w:r>
+      <w:ins w:id="277" w:author="Jeffrey" w:date="2010-03-07T23:22:00Z">
+        <w:r>
+          <w:fldChar w:fldCharType="begin"/>
+        </w:r>
+        <w:r>
+          <w:instrText xml:space="preserve"> XE "</w:instrText>
+        </w:r>
+      </w:ins>
+      <w:r>
+        <w:rPr>
+          <w:rPrChange w:id="278" w:author="Jeffrey" w:date="2010-03-07T23:22:00Z">
+            <w:rPr/>
+          </w:rPrChange>
+        </w:rPr>
+        <w:instrText>persistence</w:instrText>
+      </w:r>
+      <w:ins w:id="279" w:author="Jeffrey" w:date="2010-03-07T23:22:00Z">
+        <w:r>
+          <w:instrText xml:space="preserve">" </w:instrText>
+        </w:r>
+        <w:r>
+          <w:fldChar w:fldCharType="end"/>
+        </w:r>
+      </w:ins>
+      <w:r>
+        <w:t xml:space="preserve"> operations on the aggregate</w:t>
+      </w:r>
+      <w:ins w:id="280" w:author="Jeffrey" w:date="2010-03-07T23:26:00Z">
+        <w:r>
+          <w:fldChar w:fldCharType="begin"/>
+        </w:r>
+        <w:r>
+          <w:instrText xml:space="preserve"> XE "</w:instrText>
+        </w:r>
+      </w:ins>
+      <w:r>
+        <w:rPr>
+          <w:rPrChange w:id="281" w:author="Jeffrey" w:date="2010-03-07T23:26:00Z">
+            <w:rPr/>
+          </w:rPrChange>
+        </w:rPr>
+        <w:instrText>aggregate</w:instrText>
+      </w:r>
+      <w:ins w:id="282" w:author="Jeffrey" w:date="2010-03-07T23:26:00Z">
+        <w:r>
+          <w:instrText xml:space="preserve">" </w:instrText>
+        </w:r>
+        <w:r>
+          <w:fldChar w:fldCharType="end"/>
+        </w:r>
+      </w:ins>
+      <w:r>
+        <w:t xml:space="preserve"> root</w:t>
       </w:r>
     </w:p>
     <w:p>
@@ -2274,13 +4502,67 @@
         <w:t>Order</w:t>
       </w:r>
       <w:r>
-        <w:t xml:space="preserve"> aggregate o</w:t>
+        <w:t xml:space="preserve"> aggregate</w:t>
+      </w:r>
+      <w:ins w:id="283" w:author="Jeffrey" w:date="2010-03-07T23:26:00Z">
+        <w:r>
+          <w:fldChar w:fldCharType="begin"/>
+        </w:r>
+        <w:r>
+          <w:instrText xml:space="preserve"> XE "</w:instrText>
+        </w:r>
+      </w:ins>
+      <w:r>
+        <w:rPr>
+          <w:rPrChange w:id="284" w:author="Jeffrey" w:date="2010-03-07T23:26:00Z">
+            <w:rPr/>
+          </w:rPrChange>
+        </w:rPr>
+        <w:instrText>aggregate</w:instrText>
+      </w:r>
+      <w:ins w:id="285" w:author="Jeffrey" w:date="2010-03-07T23:26:00Z">
+        <w:r>
+          <w:instrText xml:space="preserve">" </w:instrText>
+        </w:r>
+        <w:r>
+          <w:fldChar w:fldCharType="end"/>
+        </w:r>
+      </w:ins>
+      <w:r>
+        <w:t xml:space="preserve"> o</w:t>
       </w:r>
       <w:r>
         <w:t>nce again as it relates to</w:t>
       </w:r>
       <w:r>
-        <w:t xml:space="preserve"> persistence. Suppose that when using </w:t>
+        <w:t xml:space="preserve"> persistence</w:t>
+      </w:r>
+      <w:ins w:id="286" w:author="Jeffrey" w:date="2010-03-07T23:22:00Z">
+        <w:r>
+          <w:fldChar w:fldCharType="begin"/>
+        </w:r>
+        <w:r>
+          <w:instrText xml:space="preserve"> XE "</w:instrText>
+        </w:r>
+      </w:ins>
+      <w:r>
+        <w:rPr>
+          <w:rPrChange w:id="287" w:author="Jeffrey" w:date="2010-03-07T23:22:00Z">
+            <w:rPr/>
+          </w:rPrChange>
+        </w:rPr>
+        <w:instrText>persistence</w:instrText>
+      </w:r>
+      <w:ins w:id="288" w:author="Jeffrey" w:date="2010-03-07T23:22:00Z">
+        <w:r>
+          <w:instrText xml:space="preserve">" </w:instrText>
+        </w:r>
+        <w:r>
+          <w:fldChar w:fldCharType="end"/>
+        </w:r>
+      </w:ins>
+      <w:r>
+        <w:t xml:space="preserve">. Suppose that when using </w:t>
       </w:r>
       <w:r>
         <w:t xml:space="preserve">this application we add several </w:t>
@@ -2354,12 +4636,72 @@
         </w:rPr>
         <w:t>Repository</w:t>
       </w:r>
-      <w:r>
-        <w:t xml:space="preserve">. The repository would be responsible for saving the </w:t>
-      </w:r>
+      <w:ins w:id="289" w:author="Jeffrey" w:date="2010-03-07T23:26:00Z">
+        <w:r>
+          <w:rPr>
+            <w:rStyle w:val="CodeinText"/>
+          </w:rPr>
+          <w:fldChar w:fldCharType="begin"/>
+        </w:r>
+        <w:r>
+          <w:instrText xml:space="preserve"> XE "</w:instrText>
+        </w:r>
+      </w:ins>
       <w:r>
         <w:rPr>
           <w:rStyle w:val="CodeinText"/>
+          <w:rPrChange w:id="290" w:author="Jeffrey" w:date="2010-03-07T23:26:00Z">
+            <w:rPr>
+              <w:rStyle w:val="CodeinText"/>
+            </w:rPr>
+          </w:rPrChange>
+        </w:rPr>
+        <w:instrText>IOrderRepository</w:instrText>
+      </w:r>
+      <w:ins w:id="291" w:author="Jeffrey" w:date="2010-03-07T23:26:00Z">
+        <w:r>
+          <w:instrText xml:space="preserve">" </w:instrText>
+        </w:r>
+        <w:r>
+          <w:rPr>
+            <w:rStyle w:val="CodeinText"/>
+          </w:rPr>
+          <w:fldChar w:fldCharType="end"/>
+        </w:r>
+      </w:ins>
+      <w:r>
+        <w:t>. The repository</w:t>
+      </w:r>
+      <w:ins w:id="292" w:author="Jeffrey" w:date="2010-03-07T23:26:00Z">
+        <w:r>
+          <w:fldChar w:fldCharType="begin"/>
+        </w:r>
+        <w:r>
+          <w:instrText xml:space="preserve"> XE "</w:instrText>
+        </w:r>
+      </w:ins>
+      <w:r>
+        <w:rPr>
+          <w:rPrChange w:id="293" w:author="Jeffrey" w:date="2010-03-07T23:26:00Z">
+            <w:rPr/>
+          </w:rPrChange>
+        </w:rPr>
+        <w:instrText>repository</w:instrText>
+      </w:r>
+      <w:ins w:id="294" w:author="Jeffrey" w:date="2010-03-07T23:26:00Z">
+        <w:r>
+          <w:instrText xml:space="preserve">" </w:instrText>
+        </w:r>
+        <w:r>
+          <w:fldChar w:fldCharType="end"/>
+        </w:r>
+      </w:ins>
+      <w:r>
+        <w:t xml:space="preserve"> would be responsible for saving the </w:t>
+      </w:r>
+      <w:r>
+        <w:rPr>
+          <w:rStyle w:val="CodeinText"/>
         </w:rPr>
         <w:t>OrderLine</w:t>
       </w:r>
@@ -2373,7 +4715,34 @@
         <w:t>Order</w:t>
       </w:r>
       <w:r>
-        <w:t xml:space="preserve"> aggregate. The repository’s responsibility is to manage persistence for the </w:t>
+        <w:t xml:space="preserve"> aggregate. The repository’s responsibility</w:t>
+      </w:r>
+      <w:ins w:id="295" w:author="Jeffrey" w:date="2010-03-07T23:26:00Z">
+        <w:r>
+          <w:fldChar w:fldCharType="begin"/>
+        </w:r>
+        <w:r>
+          <w:instrText xml:space="preserve"> XE "</w:instrText>
+        </w:r>
+      </w:ins>
+      <w:r>
+        <w:rPr>
+          <w:rPrChange w:id="296" w:author="Jeffrey" w:date="2010-03-07T23:26:00Z">
+            <w:rPr/>
+          </w:rPrChange>
+        </w:rPr>
+        <w:instrText>responsibility</w:instrText>
+      </w:r>
+      <w:ins w:id="297" w:author="Jeffrey" w:date="2010-03-07T23:26:00Z">
+        <w:r>
+          <w:instrText xml:space="preserve">" </w:instrText>
+        </w:r>
+        <w:r>
+          <w:fldChar w:fldCharType="end"/>
+        </w:r>
+      </w:ins>
+      <w:r>
+        <w:t xml:space="preserve"> is to manage persistence for the </w:t>
       </w:r>
       <w:r>
         <w:rPr>
@@ -2389,9 +4758,9 @@
       <w:pPr>
         <w:pStyle w:val="Body"/>
       </w:pPr>
-      <w:commentRangeStart w:id="34"/>
-      <w:commentRangeStart w:id="35"/>
-      <w:del w:id="36" w:author="Jeffrey" w:date="2010-03-07T22:36:00Z">
+      <w:commentRangeStart w:id="298"/>
+      <w:commentRangeStart w:id="299"/>
+      <w:del w:id="300" w:author="Jeffrey" w:date="2010-03-07T22:36:00Z">
         <w:r>
           <w:delText>We still have not mentioned what mechanism we are using for persistence</w:delText>
         </w:r>
@@ -2428,25 +4797,79 @@
         <w:r>
           <w:delText>, which is where the ASP.NET MVC Framework lives</w:delText>
         </w:r>
-        <w:commentRangeEnd w:id="34"/>
-        <w:r>
-          <w:commentReference w:id="34"/>
+        <w:commentRangeEnd w:id="298"/>
+        <w:r>
+          <w:commentReference w:id="298"/>
         </w:r>
       </w:del>
-      <w:commentRangeEnd w:id="35"/>
-      <w:r>
-        <w:commentReference w:id="35"/>
-      </w:r>
-      <w:del w:id="37" w:author="Jeffrey" w:date="2010-03-07T22:36:00Z">
+      <w:commentRangeEnd w:id="299"/>
+      <w:r>
+        <w:commentReference w:id="299"/>
+      </w:r>
+      <w:del w:id="301" w:author="Jeffrey" w:date="2010-03-07T22:36:00Z">
         <w:r>
           <w:delText xml:space="preserve">. </w:delText>
         </w:r>
       </w:del>
       <w:r>
-        <w:t>The repository interfaces will provide the objects we need to work with for all the examples in this book, and the controller classes will depend on these repository interfaces as well as other logical service</w:t>
-      </w:r>
-      <w:r>
-        <w:t xml:space="preserve"> types. Since data access and </w:t>
+        <w:t>The repository</w:t>
+      </w:r>
+      <w:ins w:id="302" w:author="Jeffrey" w:date="2010-03-07T23:26:00Z">
+        <w:r>
+          <w:fldChar w:fldCharType="begin"/>
+        </w:r>
+        <w:r>
+          <w:instrText xml:space="preserve"> XE "</w:instrText>
+        </w:r>
+      </w:ins>
+      <w:r>
+        <w:rPr>
+          <w:rPrChange w:id="303" w:author="Jeffrey" w:date="2010-03-07T23:26:00Z">
+            <w:rPr/>
+          </w:rPrChange>
+        </w:rPr>
+        <w:instrText>repository</w:instrText>
+      </w:r>
+      <w:ins w:id="304" w:author="Jeffrey" w:date="2010-03-07T23:26:00Z">
+        <w:r>
+          <w:instrText xml:space="preserve">" </w:instrText>
+        </w:r>
+        <w:r>
+          <w:fldChar w:fldCharType="end"/>
+        </w:r>
+      </w:ins>
+      <w:r>
+        <w:t xml:space="preserve"> interfaces will provide the objects we need to work with for all the examples in this book, and the controller classes will depend on these repository interfaces as well as other logical service</w:t>
+      </w:r>
+      <w:r>
+        <w:t xml:space="preserve"> types. Since data access</w:t>
+      </w:r>
+      <w:ins w:id="305" w:author="Jeffrey" w:date="2010-03-07T23:25:00Z">
+        <w:r>
+          <w:fldChar w:fldCharType="begin"/>
+        </w:r>
+        <w:r>
+          <w:instrText xml:space="preserve"> XE "</w:instrText>
+        </w:r>
+      </w:ins>
+      <w:r>
+        <w:rPr>
+          <w:rPrChange w:id="306" w:author="Jeffrey" w:date="2010-03-07T23:25:00Z">
+            <w:rPr/>
+          </w:rPrChange>
+        </w:rPr>
+        <w:instrText>data access</w:instrText>
+      </w:r>
+      <w:ins w:id="307" w:author="Jeffrey" w:date="2010-03-07T23:25:00Z">
+        <w:r>
+          <w:instrText xml:space="preserve">" </w:instrText>
+        </w:r>
+        <w:r>
+          <w:fldChar w:fldCharType="end"/>
+        </w:r>
+      </w:ins>
+      <w:r>
+        <w:t xml:space="preserve"> and </w:t>
       </w:r>
       <w:r>
         <w:t>screen controller</w:t>
@@ -2473,7 +4896,34 @@
         <w:fldChar w:fldCharType="end"/>
       </w:r>
       <w:r>
-        <w:t xml:space="preserve">, which will often be repositories, and when calling the </w:t>
+        <w:t>, which will often be repositories</w:t>
+      </w:r>
+      <w:ins w:id="308" w:author="Jeffrey" w:date="2010-03-07T23:23:00Z">
+        <w:r>
+          <w:fldChar w:fldCharType="begin"/>
+        </w:r>
+        <w:r>
+          <w:instrText xml:space="preserve"> XE "</w:instrText>
+        </w:r>
+      </w:ins>
+      <w:r>
+        <w:rPr>
+          <w:rPrChange w:id="309" w:author="Jeffrey" w:date="2010-03-07T23:23:00Z">
+            <w:rPr/>
+          </w:rPrChange>
+        </w:rPr>
+        <w:instrText>repositories</w:instrText>
+      </w:r>
+      <w:ins w:id="310" w:author="Jeffrey" w:date="2010-03-07T23:23:00Z">
+        <w:r>
+          <w:instrText xml:space="preserve">" </w:instrText>
+        </w:r>
+        <w:r>
+          <w:fldChar w:fldCharType="end"/>
+        </w:r>
+      </w:ins>
+      <w:r>
+        <w:t xml:space="preserve">, and when calling the </w:t>
       </w:r>
       <w:r>
         <w:rPr>
@@ -2482,6 +4932,7 @@
         <w:t xml:space="preserve">Save() </w:t>
       </w:r>
       <w:r>
+        <w:lastRenderedPageBreak/>
         <w:t xml:space="preserve">method on </w:t>
       </w:r>
       <w:r>
@@ -2502,6 +4953,39 @@
         </w:rPr>
         <w:t>Repository</w:t>
       </w:r>
+      <w:ins w:id="311" w:author="Jeffrey" w:date="2010-03-07T23:26:00Z">
+        <w:r>
+          <w:rPr>
+            <w:rStyle w:val="CodeinText"/>
+          </w:rPr>
+          <w:fldChar w:fldCharType="begin"/>
+        </w:r>
+        <w:r>
+          <w:instrText xml:space="preserve"> XE "</w:instrText>
+        </w:r>
+      </w:ins>
+      <w:r>
+        <w:rPr>
+          <w:rStyle w:val="CodeinText"/>
+          <w:rPrChange w:id="312" w:author="Jeffrey" w:date="2010-03-07T23:26:00Z">
+            <w:rPr>
+              <w:rStyle w:val="CodeinText"/>
+            </w:rPr>
+          </w:rPrChange>
+        </w:rPr>
+        <w:instrText>IOrderRepository</w:instrText>
+      </w:r>
+      <w:ins w:id="313" w:author="Jeffrey" w:date="2010-03-07T23:26:00Z">
+        <w:r>
+          <w:instrText xml:space="preserve">" </w:instrText>
+        </w:r>
+        <w:r>
+          <w:rPr>
+            <w:rStyle w:val="CodeinText"/>
+          </w:rPr>
+          <w:fldChar w:fldCharType="end"/>
+        </w:r>
+      </w:ins>
       <w:r>
         <w:rPr>
           <w:rStyle w:val="CodeinText"/>
@@ -2518,7 +5002,34 @@
         <w:t xml:space="preserve"> for example</w:t>
       </w:r>
       <w:r>
-        <w:t xml:space="preserve">, the screen controller does not care whether the implementation saves the object in an in-memory cache, an XML file, or a relational database. The controller will merely call the repository and trust that what is behind the interface will work appropriately. </w:t>
+        <w:t>, the screen controller does not care whether the implementation saves the object in an in-memory cache, an XML file, or a relational database</w:t>
+      </w:r>
+      <w:ins w:id="314" w:author="Jeffrey" w:date="2010-03-07T23:25:00Z">
+        <w:r>
+          <w:fldChar w:fldCharType="begin"/>
+        </w:r>
+        <w:r>
+          <w:instrText xml:space="preserve"> XE "</w:instrText>
+        </w:r>
+      </w:ins>
+      <w:r>
+        <w:rPr>
+          <w:rPrChange w:id="315" w:author="Jeffrey" w:date="2010-03-07T23:25:00Z">
+            <w:rPr/>
+          </w:rPrChange>
+        </w:rPr>
+        <w:instrText>relational database</w:instrText>
+      </w:r>
+      <w:ins w:id="316" w:author="Jeffrey" w:date="2010-03-07T23:25:00Z">
+        <w:r>
+          <w:instrText xml:space="preserve">" </w:instrText>
+        </w:r>
+        <w:r>
+          <w:fldChar w:fldCharType="end"/>
+        </w:r>
+      </w:ins>
+      <w:r>
+        <w:t xml:space="preserve">. The controller will merely call the repository and trust that what is behind the interface will work appropriately. </w:t>
       </w:r>
     </w:p>
     <w:p>
@@ -2534,10 +5045,37 @@
         <w:pStyle w:val="Callout"/>
       </w:pPr>
       <w:r>
-        <w:t xml:space="preserve">No doubt you have seen some examples where controller actions directly contain data access code. With </w:t>
-      </w:r>
-      <w:commentRangeStart w:id="38"/>
-      <w:commentRangeStart w:id="39"/>
+        <w:t>No doubt you have seen some examples where controller actions directly contain data access</w:t>
+      </w:r>
+      <w:ins w:id="317" w:author="Jeffrey" w:date="2010-03-07T23:25:00Z">
+        <w:r>
+          <w:fldChar w:fldCharType="begin"/>
+        </w:r>
+        <w:r>
+          <w:instrText xml:space="preserve"> XE "</w:instrText>
+        </w:r>
+      </w:ins>
+      <w:r>
+        <w:rPr>
+          <w:rPrChange w:id="318" w:author="Jeffrey" w:date="2010-03-07T23:25:00Z">
+            <w:rPr/>
+          </w:rPrChange>
+        </w:rPr>
+        <w:instrText>data access</w:instrText>
+      </w:r>
+      <w:ins w:id="319" w:author="Jeffrey" w:date="2010-03-07T23:25:00Z">
+        <w:r>
+          <w:instrText xml:space="preserve">" </w:instrText>
+        </w:r>
+        <w:r>
+          <w:fldChar w:fldCharType="end"/>
+        </w:r>
+      </w:ins>
+      <w:r>
+        <w:t xml:space="preserve"> code. With </w:t>
+      </w:r>
+      <w:commentRangeStart w:id="320"/>
+      <w:commentRangeStart w:id="321"/>
       <w:r>
         <w:t>LINQ to SQL</w:t>
       </w:r>
@@ -2559,46 +5097,46 @@
       <w:r>
         <w:t xml:space="preserve"> being </w:t>
       </w:r>
-      <w:del w:id="40" w:author="Jeffrey" w:date="2010-03-07T22:36:00Z">
+      <w:del w:id="322" w:author="Jeffrey" w:date="2010-03-07T22:36:00Z">
         <w:r>
           <w:delText>new</w:delText>
         </w:r>
-        <w:commentRangeEnd w:id="38"/>
+        <w:commentRangeEnd w:id="320"/>
         <w:r>
           <w:rPr>
             <w:sz w:val="16"/>
           </w:rPr>
-          <w:commentReference w:id="38"/>
+          <w:commentReference w:id="320"/>
         </w:r>
       </w:del>
-      <w:commentRangeEnd w:id="39"/>
+      <w:commentRangeEnd w:id="321"/>
       <w:r>
         <w:rPr>
           <w:sz w:val="16"/>
         </w:rPr>
-        <w:commentReference w:id="39"/>
-      </w:r>
-      <w:del w:id="41" w:author="Jeffrey" w:date="2010-03-07T22:36:00Z">
+        <w:commentReference w:id="321"/>
+      </w:r>
+      <w:del w:id="323" w:author="Jeffrey" w:date="2010-03-07T22:36:00Z">
         <w:r>
           <w:delText xml:space="preserve"> </w:delText>
         </w:r>
       </w:del>
-      <w:ins w:id="42" w:author="Jeffrey" w:date="2010-03-07T22:36:00Z">
+      <w:ins w:id="324" w:author="Jeffrey" w:date="2010-03-07T22:36:00Z">
         <w:r>
           <w:t>very easy to use</w:t>
         </w:r>
       </w:ins>
-      <w:ins w:id="43" w:author="Jeffrey" w:date="2010-03-07T22:37:00Z">
+      <w:ins w:id="325" w:author="Jeffrey" w:date="2010-03-07T22:37:00Z">
         <w:r>
           <w:t xml:space="preserve"> and </w:t>
         </w:r>
       </w:ins>
-      <w:del w:id="44" w:author="Jeffrey" w:date="2010-03-07T22:36:00Z">
+      <w:del w:id="326" w:author="Jeffrey" w:date="2010-03-07T22:36:00Z">
         <w:r>
           <w:delText>and</w:delText>
         </w:r>
       </w:del>
-      <w:del w:id="45" w:author="Jeffrey" w:date="2010-03-07T22:37:00Z">
+      <w:del w:id="327" w:author="Jeffrey" w:date="2010-03-07T22:37:00Z">
         <w:r>
           <w:delText xml:space="preserve"> </w:delText>
         </w:r>
@@ -2622,17 +5160,40 @@
         <w:fldChar w:fldCharType="end"/>
       </w:r>
       <w:r>
-        <w:t xml:space="preserve"> because of the coupling. For years, the industry has known that coupling presentation with data access</w:t>
+        <w:t xml:space="preserve"> because of the coupling</w:t>
+      </w:r>
+      <w:ins w:id="328" w:author="Jeffrey" w:date="2010-03-07T23:27:00Z">
+        <w:r>
+          <w:fldChar w:fldCharType="begin"/>
+        </w:r>
+        <w:r>
+          <w:instrText xml:space="preserve"> XE "</w:instrText>
+        </w:r>
+      </w:ins>
+      <w:r>
+        <w:rPr>
+          <w:rPrChange w:id="329" w:author="Jeffrey" w:date="2010-03-07T23:27:00Z">
+            <w:rPr/>
+          </w:rPrChange>
+        </w:rPr>
+        <w:instrText>coupling</w:instrText>
+      </w:r>
+      <w:ins w:id="330" w:author="Jeffrey" w:date="2010-03-07T23:27:00Z">
+        <w:r>
+          <w:instrText xml:space="preserve">" </w:instrText>
+        </w:r>
+        <w:r>
+          <w:fldChar w:fldCharType="end"/>
+        </w:r>
+      </w:ins>
+      <w:r>
+        <w:t>. For years, the industry has known that coupling presentation with data access</w:t>
       </w:r>
       <w:r>
         <w:t xml:space="preserve"> </w:t>
       </w:r>
       <w:r>
-        <w:t xml:space="preserve">is a recipe for disaster. </w:t>
-      </w:r>
-      <w:r>
-        <w:lastRenderedPageBreak/>
-        <w:t>These concepts gave birth to the well-known “data access layer.</w:t>
+        <w:t>is a recipe for disaster. These concepts gave birth to the well-known “data access layer.</w:t>
       </w:r>
       <w:r>
         <w:fldChar w:fldCharType="begin"/>
@@ -2650,7 +5211,34 @@
         <w:t>is</w:t>
       </w:r>
       <w:r>
-        <w:t xml:space="preserve"> part of the presentation layer. The best practice still stands to avoid putting data access in your presentation layer; any data access concern in a controller action creates technical debt</w:t>
+        <w:t xml:space="preserve"> part of the presentation layer</w:t>
+      </w:r>
+      <w:ins w:id="331" w:author="Jeffrey" w:date="2010-03-07T23:25:00Z">
+        <w:r>
+          <w:fldChar w:fldCharType="begin"/>
+        </w:r>
+        <w:r>
+          <w:instrText xml:space="preserve"> XE "</w:instrText>
+        </w:r>
+      </w:ins>
+      <w:r>
+        <w:rPr>
+          <w:rPrChange w:id="332" w:author="Jeffrey" w:date="2010-03-07T23:25:00Z">
+            <w:rPr/>
+          </w:rPrChange>
+        </w:rPr>
+        <w:instrText>presentation layer</w:instrText>
+      </w:r>
+      <w:ins w:id="333" w:author="Jeffrey" w:date="2010-03-07T23:25:00Z">
+        <w:r>
+          <w:instrText xml:space="preserve">" </w:instrText>
+        </w:r>
+        <w:r>
+          <w:fldChar w:fldCharType="end"/>
+        </w:r>
+      </w:ins>
+      <w:r>
+        <w:t>. The best practice still stands to avoid putting data access in your presentation layer; any data access concern in a controller action creates technical debt</w:t>
       </w:r>
       <w:r>
         <w:fldChar w:fldCharType="begin"/>
@@ -2670,7 +5258,34 @@
         <w:pStyle w:val="Body1"/>
       </w:pPr>
       <w:r>
-        <w:t>One benefit that we can capitalize on immediately when separating our data access layer from the presentation and business layers is unit testing. While unit testing</w:t>
+        <w:t>One benefit that we can capitalize on immediately when separating our data access</w:t>
+      </w:r>
+      <w:ins w:id="334" w:author="Jeffrey" w:date="2010-03-07T23:25:00Z">
+        <w:r>
+          <w:fldChar w:fldCharType="begin"/>
+        </w:r>
+        <w:r>
+          <w:instrText xml:space="preserve"> XE "</w:instrText>
+        </w:r>
+      </w:ins>
+      <w:r>
+        <w:rPr>
+          <w:rPrChange w:id="335" w:author="Jeffrey" w:date="2010-03-07T23:25:00Z">
+            <w:rPr/>
+          </w:rPrChange>
+        </w:rPr>
+        <w:instrText>data access</w:instrText>
+      </w:r>
+      <w:ins w:id="336" w:author="Jeffrey" w:date="2010-03-07T23:25:00Z">
+        <w:r>
+          <w:instrText xml:space="preserve">" </w:instrText>
+        </w:r>
+        <w:r>
+          <w:fldChar w:fldCharType="end"/>
+        </w:r>
+      </w:ins>
+      <w:r>
+        <w:t xml:space="preserve"> layer from the presentation and business layers is unit testing. While unit testing</w:t>
       </w:r>
       <w:r>
         <w:fldChar w:fldCharType="begin"/>
@@ -2684,11 +5299,89 @@
       <w:r>
         <w:t xml:space="preserve"> our screen controllers, you will notice we frequently fake out the repository</w:t>
       </w:r>
+      <w:ins w:id="337" w:author="Jeffrey" w:date="2010-03-07T23:26:00Z">
+        <w:r>
+          <w:fldChar w:fldCharType="begin"/>
+        </w:r>
+        <w:r>
+          <w:instrText xml:space="preserve"> XE "</w:instrText>
+        </w:r>
+      </w:ins>
+      <w:r>
+        <w:rPr>
+          <w:rPrChange w:id="338" w:author="Jeffrey" w:date="2010-03-07T23:26:00Z">
+            <w:rPr/>
+          </w:rPrChange>
+        </w:rPr>
+        <w:instrText>repository</w:instrText>
+      </w:r>
+      <w:ins w:id="339" w:author="Jeffrey" w:date="2010-03-07T23:26:00Z">
+        <w:r>
+          <w:instrText xml:space="preserve">" </w:instrText>
+        </w:r>
+        <w:r>
+          <w:fldChar w:fldCharType="end"/>
+        </w:r>
+      </w:ins>
       <w:r>
         <w:t xml:space="preserve"> </w:t>
       </w:r>
       <w:r>
-        <w:t>interfaces so that they return a canned list of objects as the context for a test. Unit testing controllers should never involve any persistence mechanism or exercise external dependencies. We cover</w:t>
+        <w:t>interfaces so that they return a canned list of objects as the context for a test. Unit testing controllers should never involve any persistence</w:t>
+      </w:r>
+      <w:ins w:id="340" w:author="Jeffrey" w:date="2010-03-07T23:22:00Z">
+        <w:r>
+          <w:fldChar w:fldCharType="begin"/>
+        </w:r>
+        <w:r>
+          <w:instrText xml:space="preserve"> XE "</w:instrText>
+        </w:r>
+      </w:ins>
+      <w:r>
+        <w:rPr>
+          <w:rPrChange w:id="341" w:author="Jeffrey" w:date="2010-03-07T23:22:00Z">
+            <w:rPr/>
+          </w:rPrChange>
+        </w:rPr>
+        <w:instrText>persistence</w:instrText>
+      </w:r>
+      <w:ins w:id="342" w:author="Jeffrey" w:date="2010-03-07T23:22:00Z">
+        <w:r>
+          <w:instrText xml:space="preserve">" </w:instrText>
+        </w:r>
+        <w:r>
+          <w:fldChar w:fldCharType="end"/>
+        </w:r>
+      </w:ins>
+      <w:r>
+        <w:t xml:space="preserve"> mechanism or exercise external dependencies</w:t>
+      </w:r>
+      <w:ins w:id="343" w:author="Jeffrey" w:date="2010-03-07T23:27:00Z">
+        <w:r>
+          <w:fldChar w:fldCharType="begin"/>
+        </w:r>
+        <w:r>
+          <w:instrText xml:space="preserve"> XE "</w:instrText>
+        </w:r>
+      </w:ins>
+      <w:r>
+        <w:rPr>
+          <w:rPrChange w:id="344" w:author="Jeffrey" w:date="2010-03-07T23:27:00Z">
+            <w:rPr/>
+          </w:rPrChange>
+        </w:rPr>
+        <w:instrText>dependencies</w:instrText>
+      </w:r>
+      <w:ins w:id="345" w:author="Jeffrey" w:date="2010-03-07T23:27:00Z">
+        <w:r>
+          <w:instrText xml:space="preserve">" </w:instrText>
+        </w:r>
+        <w:r>
+          <w:fldChar w:fldCharType="end"/>
+        </w:r>
+      </w:ins>
+      <w:r>
+        <w:t>. We cover</w:t>
       </w:r>
       <w:r>
         <w:t>ed</w:t>
@@ -2727,7 +5420,34 @@
         <w:t xml:space="preserve">, the repository implementation will never come into play. A </w:t>
       </w:r>
       <w:r>
-        <w:t xml:space="preserve">test double, or </w:t>
+        <w:t>test double</w:t>
+      </w:r>
+      <w:ins w:id="346" w:author="Jeffrey" w:date="2010-03-07T23:27:00Z">
+        <w:r>
+          <w:fldChar w:fldCharType="begin"/>
+        </w:r>
+        <w:r>
+          <w:instrText xml:space="preserve"> XE "</w:instrText>
+        </w:r>
+      </w:ins>
+      <w:r>
+        <w:rPr>
+          <w:rPrChange w:id="347" w:author="Jeffrey" w:date="2010-03-07T23:27:00Z">
+            <w:rPr/>
+          </w:rPrChange>
+        </w:rPr>
+        <w:instrText>test double</w:instrText>
+      </w:r>
+      <w:ins w:id="348" w:author="Jeffrey" w:date="2010-03-07T23:27:00Z">
+        <w:r>
+          <w:instrText xml:space="preserve">" </w:instrText>
+        </w:r>
+        <w:r>
+          <w:fldChar w:fldCharType="end"/>
+        </w:r>
+      </w:ins>
+      <w:r>
+        <w:t xml:space="preserve">, or </w:t>
       </w:r>
       <w:r>
         <w:t>substitute object</w:t>
@@ -2756,7 +5476,115 @@
         <w:pStyle w:val="Body1"/>
       </w:pPr>
       <w:r>
-        <w:t>In this chapter we learned about a richer, more functional model we use to represent the real world problems and things our application manages. We learned about the different types of domain objects and how we can group those objects into aggregates to specify logical boundaries. We learned about abstracting persistence with repositories, where queries are expressed as methods in the domain language.</w:t>
+        <w:t>In this chapter we learned about a richer, more functional model we use to represent the real world problems and things our application manages. We learned about the different types of domain objects and how we can group those objects into aggregates</w:t>
+      </w:r>
+      <w:ins w:id="349" w:author="Jeffrey" w:date="2010-03-07T23:23:00Z">
+        <w:r>
+          <w:fldChar w:fldCharType="begin"/>
+        </w:r>
+        <w:r>
+          <w:instrText xml:space="preserve"> XE "</w:instrText>
+        </w:r>
+      </w:ins>
+      <w:r>
+        <w:rPr>
+          <w:rPrChange w:id="350" w:author="Jeffrey" w:date="2010-03-07T23:23:00Z">
+            <w:rPr/>
+          </w:rPrChange>
+        </w:rPr>
+        <w:instrText>aggregates</w:instrText>
+      </w:r>
+      <w:ins w:id="351" w:author="Jeffrey" w:date="2010-03-07T23:23:00Z">
+        <w:r>
+          <w:instrText xml:space="preserve">" </w:instrText>
+        </w:r>
+        <w:r>
+          <w:fldChar w:fldCharType="end"/>
+        </w:r>
+      </w:ins>
+      <w:r>
+        <w:t xml:space="preserve"> to specify logical boundaries. We learned about abstracting persistence</w:t>
+      </w:r>
+      <w:ins w:id="352" w:author="Jeffrey" w:date="2010-03-07T23:22:00Z">
+        <w:r>
+          <w:fldChar w:fldCharType="begin"/>
+        </w:r>
+        <w:r>
+          <w:instrText xml:space="preserve"> XE "</w:instrText>
+        </w:r>
+      </w:ins>
+      <w:r>
+        <w:rPr>
+          <w:rPrChange w:id="353" w:author="Jeffrey" w:date="2010-03-07T23:22:00Z">
+            <w:rPr/>
+          </w:rPrChange>
+        </w:rPr>
+        <w:instrText>persistence</w:instrText>
+      </w:r>
+      <w:ins w:id="354" w:author="Jeffrey" w:date="2010-03-07T23:22:00Z">
+        <w:r>
+          <w:instrText xml:space="preserve">" </w:instrText>
+        </w:r>
+        <w:r>
+          <w:fldChar w:fldCharType="end"/>
+        </w:r>
+      </w:ins>
+      <w:r>
+        <w:t xml:space="preserve"> with repositories</w:t>
+      </w:r>
+      <w:ins w:id="355" w:author="Jeffrey" w:date="2010-03-07T23:23:00Z">
+        <w:r>
+          <w:fldChar w:fldCharType="begin"/>
+        </w:r>
+        <w:r>
+          <w:instrText xml:space="preserve"> XE "</w:instrText>
+        </w:r>
+      </w:ins>
+      <w:r>
+        <w:rPr>
+          <w:rPrChange w:id="356" w:author="Jeffrey" w:date="2010-03-07T23:23:00Z">
+            <w:rPr/>
+          </w:rPrChange>
+        </w:rPr>
+        <w:instrText>repositories</w:instrText>
+      </w:r>
+      <w:ins w:id="357" w:author="Jeffrey" w:date="2010-03-07T23:23:00Z">
+        <w:r>
+          <w:instrText xml:space="preserve">" </w:instrText>
+        </w:r>
+        <w:r>
+          <w:fldChar w:fldCharType="end"/>
+        </w:r>
+      </w:ins>
+      <w:r>
+        <w:t>, where queries are expressed as methods in the domain language</w:t>
+      </w:r>
+      <w:ins w:id="358" w:author="Jeffrey" w:date="2010-03-07T23:27:00Z">
+        <w:r>
+          <w:fldChar w:fldCharType="begin"/>
+        </w:r>
+        <w:r>
+          <w:instrText xml:space="preserve"> XE "</w:instrText>
+        </w:r>
+      </w:ins>
+      <w:r>
+        <w:rPr>
+          <w:rPrChange w:id="359" w:author="Jeffrey" w:date="2010-03-07T23:27:00Z">
+            <w:rPr/>
+          </w:rPrChange>
+        </w:rPr>
+        <w:instrText>domain language</w:instrText>
+      </w:r>
+      <w:ins w:id="360" w:author="Jeffrey" w:date="2010-03-07T23:27:00Z">
+        <w:r>
+          <w:instrText xml:space="preserve">" </w:instrText>
+        </w:r>
+        <w:r>
+          <w:fldChar w:fldCharType="end"/>
+        </w:r>
+      </w:ins>
+      <w:r>
+        <w:t>.</w:t>
       </w:r>
     </w:p>
     <w:p>
@@ -2764,7 +5592,35 @@
         <w:pStyle w:val="Body"/>
       </w:pPr>
       <w:r>
-        <w:t>In the next chapter, we'll tread deep into controller territory, exploring ASP.NET MVC 2 features and extensibility points that will be our technical base for success with the framework.</w:t>
+        <w:lastRenderedPageBreak/>
+        <w:t>In the next chapter, we'll tread deep into controller territory, exploring ASP.NET MVC 2 features and extensibility points</w:t>
+      </w:r>
+      <w:ins w:id="361" w:author="Jeffrey" w:date="2010-03-07T23:27:00Z">
+        <w:r>
+          <w:fldChar w:fldCharType="begin"/>
+        </w:r>
+        <w:r>
+          <w:instrText xml:space="preserve"> XE "</w:instrText>
+        </w:r>
+      </w:ins>
+      <w:r>
+        <w:rPr>
+          <w:rPrChange w:id="362" w:author="Jeffrey" w:date="2010-03-07T23:27:00Z">
+            <w:rPr/>
+          </w:rPrChange>
+        </w:rPr>
+        <w:instrText>extensibility points</w:instrText>
+      </w:r>
+      <w:ins w:id="363" w:author="Jeffrey" w:date="2010-03-07T23:27:00Z">
+        <w:r>
+          <w:instrText xml:space="preserve">" </w:instrText>
+        </w:r>
+        <w:r>
+          <w:fldChar w:fldCharType="end"/>
+        </w:r>
+      </w:ins>
+      <w:r>
+        <w:t xml:space="preserve"> that will be our technical base for success with the framework.</w:t>
       </w:r>
     </w:p>
     <w:sectPr>
@@ -2789,7 +5645,7 @@
 
 <file path=word/comments.xml><?xml version="1.0" encoding="utf-8"?>
 <w:comments xmlns:ve="http://schemas.openxmlformats.org/markup-compatibility/2006" xmlns:o="urn:schemas-microsoft-com:office:office" xmlns:r="http://schemas.openxmlformats.org/officeDocument/2006/relationships" xmlns:m="http://schemas.openxmlformats.org/officeDocument/2006/math" xmlns:v="urn:schemas-microsoft-com:vml" xmlns:wp="http://schemas.openxmlformats.org/drawingml/2006/wordprocessingDrawing" xmlns:w10="urn:schemas-microsoft-com:office:word" xmlns:w="http://schemas.openxmlformats.org/wordprocessingml/2006/main" xmlns:wne="http://schemas.microsoft.com/office/word/2006/wordml">
-  <w:comment w:id="0" w:author="JSkinner" w:date="2010-02-28T11:35:00Z" w:initials="JS">
+  <w:comment w:id="30" w:author="JSkinner" w:date="2010-02-28T11:35:00Z" w:initials="JS">
     <w:p>
       <w:r>
         <w:annotationRef/>
@@ -2799,7 +5655,7 @@
       </w:r>
     </w:p>
   </w:comment>
-  <w:comment w:id="1" w:author="Jeffrey" w:date="2010-03-07T22:35:00Z" w:initials="J">
+  <w:comment w:id="31" w:author="Jeffrey" w:date="2010-03-07T22:35:00Z" w:initials="J">
     <w:p>
       <w:r>
         <w:annotationRef/>
@@ -2809,7 +5665,7 @@
       </w:r>
     </w:p>
   </w:comment>
-  <w:comment w:id="2" w:author="JSkinner" w:date="2010-02-28T11:31:00Z" w:initials="JS">
+  <w:comment w:id="47" w:author="JSkinner" w:date="2010-02-28T11:31:00Z" w:initials="JS">
     <w:p>
       <w:r>
         <w:annotationRef/>
@@ -2819,7 +5675,7 @@
       </w:r>
     </w:p>
   </w:comment>
-  <w:comment w:id="3" w:author="Jeffrey" w:date="2010-03-07T22:35:00Z" w:initials="J">
+  <w:comment w:id="48" w:author="Jeffrey" w:date="2010-03-07T22:35:00Z" w:initials="J">
     <w:p>
       <w:r>
         <w:annotationRef/>
@@ -2830,7 +5686,7 @@
     </w:p>
     <w:p/>
   </w:comment>
-  <w:comment w:id="14" w:author="JSkinner" w:date="2010-02-28T11:38:00Z" w:initials="JS">
+  <w:comment w:id="146" w:author="JSkinner" w:date="2010-02-28T11:38:00Z" w:initials="JS">
     <w:p>
       <w:r>
         <w:annotationRef/>
@@ -2840,7 +5696,7 @@
       </w:r>
     </w:p>
   </w:comment>
-  <w:comment w:id="15" w:author="Jeffrey" w:date="2010-03-07T22:35:00Z" w:initials="J">
+  <w:comment w:id="147" w:author="Jeffrey" w:date="2010-03-07T22:35:00Z" w:initials="J">
     <w:p>
       <w:r>
         <w:annotationRef/>
@@ -2850,7 +5706,7 @@
       </w:r>
     </w:p>
   </w:comment>
-  <w:comment w:id="34" w:author="JSkinner" w:date="2010-02-28T11:44:00Z" w:initials="JS">
+  <w:comment w:id="298" w:author="JSkinner" w:date="2010-02-28T11:44:00Z" w:initials="JS">
     <w:p>
       <w:r>
         <w:annotationRef/>
@@ -2860,7 +5716,7 @@
       </w:r>
     </w:p>
   </w:comment>
-  <w:comment w:id="35" w:author="Jeffrey" w:date="2010-03-07T22:36:00Z" w:initials="J">
+  <w:comment w:id="299" w:author="Jeffrey" w:date="2010-03-07T22:36:00Z" w:initials="J">
     <w:p>
       <w:r>
         <w:annotationRef/>
@@ -2870,7 +5726,7 @@
       </w:r>
     </w:p>
   </w:comment>
-  <w:comment w:id="38" w:author="JSkinner" w:date="2010-02-28T11:46:00Z" w:initials="JS">
+  <w:comment w:id="320" w:author="JSkinner" w:date="2010-02-28T11:46:00Z" w:initials="JS">
     <w:p>
       <w:r>
         <w:annotationRef/>
@@ -2880,7 +5736,7 @@
       </w:r>
     </w:p>
   </w:comment>
-  <w:comment w:id="39" w:author="Jeffrey" w:date="2010-03-07T22:37:00Z" w:initials="J">
+  <w:comment w:id="321" w:author="Jeffrey" w:date="2010-03-07T22:37:00Z" w:initials="J">
     <w:p>
       <w:r>
         <w:annotationRef/>
@@ -3020,7 +5876,7 @@
         <w:rPr>
           <w:noProof/>
         </w:rPr>
-        <w:t>8</w:t>
+        <w:t>10</w:t>
       </w:r>
     </w:fldSimple>
     <w:r>
@@ -3049,12 +5905,22 @@
       <w:t xml:space="preserve">Last saved: </w:t>
     </w:r>
     <w:fldSimple w:instr=" SAVEDATE  \@ &quot;M/d/yyyy&quot;  \* MERGEFORMAT ">
-      <w:r>
-        <w:rPr>
-          <w:noProof/>
-        </w:rPr>
-        <w:t>2/28/2010</w:t>
-      </w:r>
+      <w:ins w:id="364" w:author="Jeffrey" w:date="2010-03-07T23:21:00Z">
+        <w:r>
+          <w:rPr>
+            <w:noProof/>
+          </w:rPr>
+          <w:t>3/7/2010</w:t>
+        </w:r>
+      </w:ins>
+      <w:del w:id="365" w:author="Jeffrey" w:date="2010-03-07T23:21:00Z">
+        <w:r>
+          <w:rPr>
+            <w:noProof/>
+          </w:rPr>
+          <w:delText>2/28/2010</w:delText>
+        </w:r>
+      </w:del>
     </w:fldSimple>
   </w:p>
 </w:hdr>
@@ -3075,12 +5941,22 @@
       <w:t xml:space="preserve">Last saved: </w:t>
     </w:r>
     <w:fldSimple w:instr=" SAVEDATE  \@ &quot;M/d/yyyy&quot;  \* MERGEFORMAT ">
-      <w:r>
-        <w:rPr>
-          <w:noProof/>
-        </w:rPr>
-        <w:t>2/28/2010</w:t>
-      </w:r>
+      <w:ins w:id="366" w:author="Jeffrey" w:date="2010-03-07T23:21:00Z">
+        <w:r>
+          <w:rPr>
+            <w:noProof/>
+          </w:rPr>
+          <w:t>3/7/2010</w:t>
+        </w:r>
+      </w:ins>
+      <w:del w:id="367" w:author="Jeffrey" w:date="2010-03-07T23:21:00Z">
+        <w:r>
+          <w:rPr>
+            <w:noProof/>
+          </w:rPr>
+          <w:delText>2/28/2010</w:delText>
+        </w:r>
+      </w:del>
     </w:fldSimple>
     <w:r>
       <w:tab/>
@@ -3108,7 +5984,7 @@
         <w:rPr>
           <w:noProof/>
         </w:rPr>
-        <w:t>7</w:t>
+        <w:t>9</w:t>
       </w:r>
     </w:fldSimple>
   </w:p>

</xml_diff>